<commit_message>
Update/add Table S4 caption
</commit_message>
<xml_diff>
--- a/manuscript/Van-Mazijk-Cramer-Verboom_supporting-information.docx
+++ b/manuscript/Van-Mazijk-Cramer-Verboom_supporting-information.docx
@@ -11253,19 +11253,7 @@
         <w:rPr>
           <w:rFonts w:hAnsi="Times New Roman" w:cs="Times New Roman"/>
         </w:rPr>
-        <w:t xml:space="preserve">ANOVAs for the heterogeneity variables (including interactions with region) used in the three multiple regression models of vascular plant species richness, across the GCFR and SWAFR, </w:t>
-      </w:r>
-      <w:r>
-        <w:rPr>
-          <w:rFonts w:hAnsi="Times New Roman" w:cs="Times New Roman"/>
-        </w:rPr>
-        <w:t>ex</w:t>
-      </w:r>
-      <w:r>
-        <w:rPr>
-          <w:rFonts w:hAnsi="Times New Roman" w:cs="Times New Roman"/>
-        </w:rPr>
-        <w:t>cluding species richness hotspots. The variables in each model are arranged in descending order according to their proportion of variance explained. The significance</w:t>
+        <w:t>ANOVAs for the heterogeneity variables (including interactions with region) used in the three multiple regression models of vascular plant species richness, across the GCFR and SWAFR, excluding species richness hotspots. The variables in each model are arranged in descending order according to their proportion of variance explained. The significance</w:t>
       </w:r>
       <w:r>
         <w:rPr>
@@ -21308,8 +21296,6 @@
       <w:r>
         <w:t xml:space="preserve"> &lt; 0.1; blank, NS.</w:t>
       </w:r>
-      <w:bookmarkStart w:id="1" w:name="_GoBack"/>
-      <w:bookmarkEnd w:id="1"/>
       <w:r>
         <w:t xml:space="preserve"> </w:t>
       </w:r>
@@ -21320,7 +21306,7 @@
     <w:p>
       <w:pPr>
         <w:pStyle w:val="BodyText"/>
-        <w:spacing w:before="0"/>
+        <w:spacing w:before="0" w:after="0"/>
       </w:pPr>
       <w:r>
         <w:rPr>
@@ -21348,41 +21334,2256 @@
         <w:t xml:space="preserve"> </w:t>
       </w:r>
       <w:r>
+        <w:t>C</w:t>
+      </w:r>
+      <w:r>
+        <w:t>ompari</w:t>
+      </w:r>
+      <w:r>
+        <w:t>sons</w:t>
+      </w:r>
+      <w:r>
+        <w:t xml:space="preserve"> </w:t>
+      </w:r>
+      <w:r>
+        <w:t>of the standard deviations (</w:t>
+      </w:r>
+      <w:r>
         <w:rPr>
-          <w:highlight w:val="yellow"/>
+          <w:i/>
         </w:rPr>
-        <w:t>[…]</w:t>
-      </w:r>
-      <w:r>
-        <w:t xml:space="preserve"> comparing SD of residuals from PC1- and MV-models w/ &amp; w/o richness hotspots/outliers.</w:t>
-      </w:r>
+        <w:t>SD</w:t>
+      </w:r>
+      <w:r>
+        <w:t>)</w:t>
+      </w:r>
+      <w:r>
+        <w:t xml:space="preserve"> of residuals from PC1-</w:t>
+      </w:r>
+      <w:r>
+        <w:t>based</w:t>
+      </w:r>
+      <w:r>
+        <w:t xml:space="preserve"> and </w:t>
+      </w:r>
+      <w:r>
+        <w:t xml:space="preserve">multivariate (MV) </w:t>
+      </w:r>
+      <w:r>
+        <w:t xml:space="preserve">models </w:t>
+      </w:r>
+      <w:r>
+        <w:t>using datasets both including</w:t>
+      </w:r>
+      <w:r>
+        <w:t xml:space="preserve"> </w:t>
+      </w:r>
+      <w:r>
+        <w:t xml:space="preserve">excluding vascular plant species </w:t>
+      </w:r>
+      <w:r>
+        <w:t>richness hotspots</w:t>
+      </w:r>
+      <w:r>
+        <w:t xml:space="preserve"> across the GCFR and SWAFR, across the three spatial scales</w:t>
+      </w:r>
+      <w:r>
+        <w:t>.</w:t>
+      </w:r>
+      <w:r>
+        <w:t xml:space="preserve"> Hotspots excluded fr</w:t>
+      </w:r>
+      <w:r>
+        <w:t>om</w:t>
+      </w:r>
+      <w:r>
+        <w:t xml:space="preserve"> </w:t>
+      </w:r>
+      <w:r>
+        <w:t>each</w:t>
+      </w:r>
+      <w:r>
+        <w:t xml:space="preserve"> model </w:t>
+      </w:r>
+      <w:r>
+        <w:t>were those with residuals greater than two standard deviations from the mean for that model.</w:t>
+      </w:r>
+      <w:r>
+        <w:t xml:space="preserve"> </w:t>
+      </w:r>
+      <w:r>
+        <w:rPr>
+          <w:i/>
+        </w:rPr>
+        <w:t>F</w:t>
+      </w:r>
+      <w:r>
+        <w:t xml:space="preserve">-tests of the ratios of GCFR to SWAFR </w:t>
+      </w:r>
+      <w:r>
+        <w:rPr>
+          <w:i/>
+        </w:rPr>
+        <w:t>SD</w:t>
+      </w:r>
+      <w:r>
+        <w:t>s in each case were all significant (</w:t>
+      </w:r>
+      <w:r>
+        <w:rPr>
+          <w:i/>
+        </w:rPr>
+        <w:t>P</w:t>
+      </w:r>
+      <w:r>
+        <w:t xml:space="preserve"> &lt; 0.01)</w:t>
+      </w:r>
+      <w:r>
+        <w:t xml:space="preserve"> except at the DS-scale (c) when species richness hotspots were excluded (denoted by </w:t>
+      </w:r>
+      <w:r>
+        <w:rPr>
+          <w:rFonts w:eastAsia="Times New Roman" w:hAnsi="Times New Roman" w:cs="Times New Roman"/>
+          <w:color w:val="000000"/>
+          <w:sz w:val="22"/>
+          <w:szCs w:val="22"/>
+          <w:lang w:val="en-ZA" w:eastAsia="en-ZA"/>
+        </w:rPr>
+        <w:t>†</w:t>
+      </w:r>
+      <w:r>
+        <w:rPr>
+          <w:rFonts w:eastAsia="Times New Roman" w:hAnsi="Times New Roman" w:cs="Times New Roman"/>
+          <w:color w:val="000000"/>
+          <w:sz w:val="22"/>
+          <w:szCs w:val="22"/>
+          <w:lang w:val="en-ZA" w:eastAsia="en-ZA"/>
+        </w:rPr>
+        <w:t xml:space="preserve"> and </w:t>
+      </w:r>
+      <w:r>
+        <w:rPr>
+          <w:rFonts w:eastAsia="Times New Roman" w:hAnsi="Times New Roman" w:cs="Times New Roman"/>
+          <w:color w:val="000000"/>
+          <w:sz w:val="22"/>
+          <w:szCs w:val="22"/>
+          <w:lang w:val="en-ZA" w:eastAsia="en-ZA"/>
+        </w:rPr>
+        <w:t>‡</w:t>
+      </w:r>
+      <w:r>
+        <w:rPr>
+          <w:rFonts w:eastAsia="Times New Roman" w:hAnsi="Times New Roman" w:cs="Times New Roman"/>
+          <w:color w:val="000000"/>
+          <w:sz w:val="22"/>
+          <w:szCs w:val="22"/>
+          <w:lang w:val="en-ZA" w:eastAsia="en-ZA"/>
+        </w:rPr>
+        <w:t>)</w:t>
+      </w:r>
+      <w:r>
+        <w:rPr>
+          <w:rFonts w:eastAsia="Times New Roman" w:hAnsi="Times New Roman" w:cs="Times New Roman"/>
+          <w:color w:val="000000"/>
+          <w:sz w:val="22"/>
+          <w:szCs w:val="22"/>
+          <w:lang w:val="en-ZA" w:eastAsia="en-ZA"/>
+        </w:rPr>
+        <w:t>.</w:t>
+      </w:r>
+      <w:bookmarkStart w:id="1" w:name="_GoBack"/>
+      <w:bookmarkEnd w:id="1"/>
     </w:p>
-    <w:p>
-      <w:pPr>
-        <w:rPr>
-          <w:rFonts w:asciiTheme="majorBidi" w:hAnsiTheme="majorBidi"/>
-        </w:rPr>
-      </w:pPr>
-      <w:r>
-        <w:rPr>
-          <w:rFonts w:asciiTheme="majorBidi" w:hAnsiTheme="majorBidi"/>
-        </w:rPr>
-        <w:t>[</w:t>
-      </w:r>
-      <w:r>
-        <w:rPr>
-          <w:rFonts w:asciiTheme="majorBidi" w:hAnsiTheme="majorBidi"/>
-          <w:highlight w:val="yellow"/>
-        </w:rPr>
-        <w:t>…</w:t>
-      </w:r>
-      <w:r>
-        <w:rPr>
-          <w:rFonts w:asciiTheme="majorBidi" w:hAnsiTheme="majorBidi"/>
-        </w:rPr>
-        <w:t>]</w:t>
-      </w:r>
-    </w:p>
+    <w:tbl>
+      <w:tblPr>
+        <w:tblW w:w="6880" w:type="dxa"/>
+        <w:tblBorders>
+          <w:top w:val="single" w:sz="4" w:space="0" w:color="auto"/>
+          <w:bottom w:val="single" w:sz="4" w:space="0" w:color="auto"/>
+        </w:tblBorders>
+        <w:tblLook w:val="04A0" w:firstRow="1" w:lastRow="0" w:firstColumn="1" w:lastColumn="0" w:noHBand="0" w:noVBand="1"/>
+      </w:tblPr>
+      <w:tblGrid>
+        <w:gridCol w:w="1080"/>
+        <w:gridCol w:w="1084"/>
+        <w:gridCol w:w="246"/>
+        <w:gridCol w:w="931"/>
+        <w:gridCol w:w="1027"/>
+        <w:gridCol w:w="259"/>
+        <w:gridCol w:w="1151"/>
+        <w:gridCol w:w="1102"/>
+      </w:tblGrid>
+      <w:tr>
+        <w:trPr>
+          <w:trHeight w:val="285"/>
+        </w:trPr>
+        <w:tc>
+          <w:tcPr>
+            <w:tcW w:w="1080" w:type="dxa"/>
+            <w:tcBorders>
+              <w:top w:val="single" w:sz="4" w:space="0" w:color="auto"/>
+              <w:bottom w:val="nil"/>
+            </w:tcBorders>
+            <w:shd w:val="clear" w:color="auto" w:fill="auto"/>
+            <w:noWrap/>
+            <w:vAlign w:val="bottom"/>
+          </w:tcPr>
+          <w:p>
+            <w:pPr>
+              <w:spacing w:after="0"/>
+              <w:jc w:val="center"/>
+              <w:rPr>
+                <w:rFonts w:eastAsia="Times New Roman" w:hAnsi="Times New Roman" w:cs="Times New Roman"/>
+                <w:color w:val="000000"/>
+                <w:sz w:val="22"/>
+                <w:szCs w:val="22"/>
+                <w:lang w:val="en-ZA" w:eastAsia="en-ZA"/>
+              </w:rPr>
+            </w:pPr>
+          </w:p>
+        </w:tc>
+        <w:tc>
+          <w:tcPr>
+            <w:tcW w:w="1084" w:type="dxa"/>
+            <w:tcBorders>
+              <w:top w:val="single" w:sz="4" w:space="0" w:color="auto"/>
+              <w:bottom w:val="nil"/>
+            </w:tcBorders>
+            <w:shd w:val="clear" w:color="auto" w:fill="auto"/>
+            <w:noWrap/>
+            <w:vAlign w:val="bottom"/>
+          </w:tcPr>
+          <w:p>
+            <w:pPr>
+              <w:spacing w:after="0"/>
+              <w:jc w:val="center"/>
+              <w:rPr>
+                <w:rFonts w:eastAsia="Times New Roman" w:hAnsi="Times New Roman" w:cs="Times New Roman"/>
+                <w:color w:val="000000"/>
+                <w:sz w:val="22"/>
+                <w:szCs w:val="22"/>
+                <w:lang w:val="en-ZA" w:eastAsia="en-ZA"/>
+              </w:rPr>
+            </w:pPr>
+          </w:p>
+        </w:tc>
+        <w:tc>
+          <w:tcPr>
+            <w:tcW w:w="246" w:type="dxa"/>
+            <w:tcBorders>
+              <w:top w:val="single" w:sz="4" w:space="0" w:color="auto"/>
+              <w:bottom w:val="nil"/>
+            </w:tcBorders>
+            <w:vAlign w:val="bottom"/>
+          </w:tcPr>
+          <w:p>
+            <w:pPr>
+              <w:spacing w:after="0"/>
+              <w:jc w:val="center"/>
+              <w:rPr>
+                <w:rFonts w:eastAsia="Times New Roman" w:hAnsi="Times New Roman" w:cs="Times New Roman"/>
+                <w:i/>
+                <w:color w:val="000000"/>
+                <w:sz w:val="22"/>
+                <w:szCs w:val="22"/>
+                <w:lang w:val="en-ZA" w:eastAsia="en-ZA"/>
+              </w:rPr>
+            </w:pPr>
+          </w:p>
+        </w:tc>
+        <w:tc>
+          <w:tcPr>
+            <w:tcW w:w="4470" w:type="dxa"/>
+            <w:gridSpan w:val="5"/>
+            <w:tcBorders>
+              <w:top w:val="single" w:sz="4" w:space="0" w:color="auto"/>
+              <w:bottom w:val="single" w:sz="4" w:space="0" w:color="auto"/>
+            </w:tcBorders>
+            <w:vAlign w:val="bottom"/>
+          </w:tcPr>
+          <w:p>
+            <w:pPr>
+              <w:spacing w:after="0"/>
+              <w:jc w:val="center"/>
+              <w:rPr>
+                <w:rFonts w:eastAsia="Times New Roman" w:hAnsi="Times New Roman" w:cs="Times New Roman"/>
+                <w:color w:val="000000"/>
+                <w:sz w:val="22"/>
+                <w:szCs w:val="22"/>
+                <w:lang w:val="en-ZA" w:eastAsia="en-ZA"/>
+              </w:rPr>
+            </w:pPr>
+            <w:r>
+              <w:rPr>
+                <w:rFonts w:eastAsia="Times New Roman" w:hAnsi="Times New Roman" w:cs="Times New Roman"/>
+                <w:i/>
+                <w:color w:val="000000"/>
+                <w:sz w:val="22"/>
+                <w:szCs w:val="22"/>
+                <w:lang w:val="en-ZA" w:eastAsia="en-ZA"/>
+              </w:rPr>
+              <w:t>SD</w:t>
+            </w:r>
+            <w:r>
+              <w:rPr>
+                <w:rFonts w:eastAsia="Times New Roman" w:hAnsi="Times New Roman" w:cs="Times New Roman"/>
+                <w:color w:val="000000"/>
+                <w:sz w:val="22"/>
+                <w:szCs w:val="22"/>
+                <w:lang w:val="en-ZA" w:eastAsia="en-ZA"/>
+              </w:rPr>
+              <w:t xml:space="preserve"> of model residuals</w:t>
+            </w:r>
+          </w:p>
+        </w:tc>
+      </w:tr>
+      <w:tr>
+        <w:trPr>
+          <w:trHeight w:val="285"/>
+        </w:trPr>
+        <w:tc>
+          <w:tcPr>
+            <w:tcW w:w="1080" w:type="dxa"/>
+            <w:tcBorders>
+              <w:top w:val="nil"/>
+              <w:bottom w:val="nil"/>
+            </w:tcBorders>
+            <w:shd w:val="clear" w:color="auto" w:fill="auto"/>
+            <w:noWrap/>
+            <w:vAlign w:val="bottom"/>
+          </w:tcPr>
+          <w:p>
+            <w:pPr>
+              <w:spacing w:after="0"/>
+              <w:jc w:val="center"/>
+              <w:rPr>
+                <w:rFonts w:eastAsia="Times New Roman" w:hAnsi="Times New Roman" w:cs="Times New Roman"/>
+                <w:color w:val="000000"/>
+                <w:sz w:val="22"/>
+                <w:szCs w:val="22"/>
+                <w:lang w:val="en-ZA" w:eastAsia="en-ZA"/>
+              </w:rPr>
+            </w:pPr>
+          </w:p>
+        </w:tc>
+        <w:tc>
+          <w:tcPr>
+            <w:tcW w:w="1084" w:type="dxa"/>
+            <w:tcBorders>
+              <w:top w:val="nil"/>
+              <w:bottom w:val="nil"/>
+            </w:tcBorders>
+            <w:shd w:val="clear" w:color="auto" w:fill="auto"/>
+            <w:noWrap/>
+            <w:vAlign w:val="bottom"/>
+          </w:tcPr>
+          <w:p>
+            <w:pPr>
+              <w:spacing w:after="0"/>
+              <w:jc w:val="center"/>
+              <w:rPr>
+                <w:rFonts w:eastAsia="Times New Roman" w:hAnsi="Times New Roman" w:cs="Times New Roman"/>
+                <w:color w:val="000000"/>
+                <w:sz w:val="22"/>
+                <w:szCs w:val="22"/>
+                <w:lang w:val="en-ZA" w:eastAsia="en-ZA"/>
+              </w:rPr>
+            </w:pPr>
+          </w:p>
+        </w:tc>
+        <w:tc>
+          <w:tcPr>
+            <w:tcW w:w="246" w:type="dxa"/>
+            <w:tcBorders>
+              <w:top w:val="nil"/>
+              <w:bottom w:val="nil"/>
+            </w:tcBorders>
+            <w:vAlign w:val="bottom"/>
+          </w:tcPr>
+          <w:p>
+            <w:pPr>
+              <w:spacing w:after="0"/>
+              <w:jc w:val="center"/>
+              <w:rPr>
+                <w:rFonts w:eastAsia="Times New Roman" w:hAnsi="Times New Roman" w:cs="Times New Roman"/>
+                <w:color w:val="000000"/>
+                <w:sz w:val="22"/>
+                <w:szCs w:val="22"/>
+                <w:lang w:val="en-ZA" w:eastAsia="en-ZA"/>
+              </w:rPr>
+            </w:pPr>
+          </w:p>
+        </w:tc>
+        <w:tc>
+          <w:tcPr>
+            <w:tcW w:w="1958" w:type="dxa"/>
+            <w:gridSpan w:val="2"/>
+            <w:tcBorders>
+              <w:top w:val="single" w:sz="4" w:space="0" w:color="auto"/>
+              <w:bottom w:val="single" w:sz="4" w:space="0" w:color="auto"/>
+            </w:tcBorders>
+            <w:shd w:val="clear" w:color="auto" w:fill="auto"/>
+            <w:noWrap/>
+            <w:vAlign w:val="bottom"/>
+          </w:tcPr>
+          <w:p>
+            <w:pPr>
+              <w:spacing w:after="0"/>
+              <w:rPr>
+                <w:rFonts w:eastAsia="Times New Roman" w:hAnsi="Times New Roman" w:cs="Times New Roman"/>
+                <w:color w:val="000000"/>
+                <w:sz w:val="22"/>
+                <w:szCs w:val="22"/>
+                <w:lang w:val="en-ZA" w:eastAsia="en-ZA"/>
+              </w:rPr>
+            </w:pPr>
+            <w:r>
+              <w:rPr>
+                <w:rFonts w:eastAsia="Times New Roman" w:hAnsi="Times New Roman" w:cs="Times New Roman"/>
+                <w:color w:val="000000"/>
+                <w:sz w:val="22"/>
+                <w:szCs w:val="22"/>
+                <w:lang w:val="en-ZA" w:eastAsia="en-ZA"/>
+              </w:rPr>
+              <w:t>Including hotspots</w:t>
+            </w:r>
+          </w:p>
+        </w:tc>
+        <w:tc>
+          <w:tcPr>
+            <w:tcW w:w="259" w:type="dxa"/>
+            <w:tcBorders>
+              <w:top w:val="nil"/>
+              <w:bottom w:val="nil"/>
+            </w:tcBorders>
+            <w:vAlign w:val="bottom"/>
+          </w:tcPr>
+          <w:p>
+            <w:pPr>
+              <w:spacing w:after="0"/>
+              <w:rPr>
+                <w:rFonts w:eastAsia="Times New Roman" w:hAnsi="Times New Roman" w:cs="Times New Roman"/>
+                <w:color w:val="000000"/>
+                <w:sz w:val="22"/>
+                <w:szCs w:val="22"/>
+                <w:lang w:val="en-ZA" w:eastAsia="en-ZA"/>
+              </w:rPr>
+            </w:pPr>
+          </w:p>
+        </w:tc>
+        <w:tc>
+          <w:tcPr>
+            <w:tcW w:w="2253" w:type="dxa"/>
+            <w:gridSpan w:val="2"/>
+            <w:tcBorders>
+              <w:top w:val="single" w:sz="4" w:space="0" w:color="auto"/>
+              <w:bottom w:val="single" w:sz="4" w:space="0" w:color="auto"/>
+            </w:tcBorders>
+            <w:shd w:val="clear" w:color="auto" w:fill="auto"/>
+            <w:noWrap/>
+            <w:vAlign w:val="bottom"/>
+          </w:tcPr>
+          <w:p>
+            <w:pPr>
+              <w:spacing w:after="0"/>
+              <w:rPr>
+                <w:rFonts w:eastAsia="Times New Roman" w:hAnsi="Times New Roman" w:cs="Times New Roman"/>
+                <w:color w:val="000000"/>
+                <w:sz w:val="22"/>
+                <w:szCs w:val="22"/>
+                <w:lang w:val="en-ZA" w:eastAsia="en-ZA"/>
+              </w:rPr>
+            </w:pPr>
+            <w:r>
+              <w:rPr>
+                <w:rFonts w:eastAsia="Times New Roman" w:hAnsi="Times New Roman" w:cs="Times New Roman"/>
+                <w:color w:val="000000"/>
+                <w:sz w:val="22"/>
+                <w:szCs w:val="22"/>
+                <w:lang w:val="en-ZA" w:eastAsia="en-ZA"/>
+              </w:rPr>
+              <w:t>Excluding hotspots</w:t>
+            </w:r>
+          </w:p>
+        </w:tc>
+      </w:tr>
+      <w:tr>
+        <w:trPr>
+          <w:trHeight w:val="285"/>
+        </w:trPr>
+        <w:tc>
+          <w:tcPr>
+            <w:tcW w:w="1080" w:type="dxa"/>
+            <w:tcBorders>
+              <w:top w:val="nil"/>
+              <w:bottom w:val="single" w:sz="4" w:space="0" w:color="auto"/>
+            </w:tcBorders>
+            <w:shd w:val="clear" w:color="auto" w:fill="auto"/>
+            <w:noWrap/>
+            <w:vAlign w:val="bottom"/>
+          </w:tcPr>
+          <w:p>
+            <w:pPr>
+              <w:spacing w:after="0"/>
+              <w:rPr>
+                <w:rFonts w:eastAsia="Times New Roman" w:hAnsi="Times New Roman" w:cs="Times New Roman"/>
+                <w:color w:val="000000"/>
+                <w:sz w:val="22"/>
+                <w:szCs w:val="22"/>
+                <w:lang w:val="en-ZA" w:eastAsia="en-ZA"/>
+              </w:rPr>
+            </w:pPr>
+            <w:r>
+              <w:rPr>
+                <w:rFonts w:eastAsia="Times New Roman" w:hAnsi="Times New Roman" w:cs="Times New Roman"/>
+                <w:color w:val="000000"/>
+                <w:sz w:val="22"/>
+                <w:szCs w:val="22"/>
+                <w:lang w:val="en-ZA" w:eastAsia="en-ZA"/>
+              </w:rPr>
+              <w:t>S</w:t>
+            </w:r>
+            <w:r>
+              <w:rPr>
+                <w:rFonts w:eastAsia="Times New Roman" w:hAnsi="Times New Roman" w:cs="Times New Roman"/>
+                <w:color w:val="000000"/>
+                <w:sz w:val="22"/>
+                <w:szCs w:val="22"/>
+                <w:lang w:val="en-ZA" w:eastAsia="en-ZA"/>
+              </w:rPr>
+              <w:t>cale</w:t>
+            </w:r>
+          </w:p>
+        </w:tc>
+        <w:tc>
+          <w:tcPr>
+            <w:tcW w:w="1084" w:type="dxa"/>
+            <w:tcBorders>
+              <w:top w:val="nil"/>
+              <w:bottom w:val="single" w:sz="4" w:space="0" w:color="auto"/>
+            </w:tcBorders>
+            <w:shd w:val="clear" w:color="auto" w:fill="auto"/>
+            <w:noWrap/>
+            <w:vAlign w:val="bottom"/>
+          </w:tcPr>
+          <w:p>
+            <w:pPr>
+              <w:spacing w:after="0"/>
+              <w:rPr>
+                <w:rFonts w:eastAsia="Times New Roman" w:hAnsi="Times New Roman" w:cs="Times New Roman"/>
+                <w:color w:val="000000"/>
+                <w:sz w:val="22"/>
+                <w:szCs w:val="22"/>
+                <w:lang w:val="en-ZA" w:eastAsia="en-ZA"/>
+              </w:rPr>
+            </w:pPr>
+            <w:r>
+              <w:rPr>
+                <w:rFonts w:eastAsia="Times New Roman" w:hAnsi="Times New Roman" w:cs="Times New Roman"/>
+                <w:color w:val="000000"/>
+                <w:sz w:val="22"/>
+                <w:szCs w:val="22"/>
+                <w:lang w:val="en-ZA" w:eastAsia="en-ZA"/>
+              </w:rPr>
+              <w:t>R</w:t>
+            </w:r>
+            <w:r>
+              <w:rPr>
+                <w:rFonts w:eastAsia="Times New Roman" w:hAnsi="Times New Roman" w:cs="Times New Roman"/>
+                <w:color w:val="000000"/>
+                <w:sz w:val="22"/>
+                <w:szCs w:val="22"/>
+                <w:lang w:val="en-ZA" w:eastAsia="en-ZA"/>
+              </w:rPr>
+              <w:t>egion</w:t>
+            </w:r>
+          </w:p>
+        </w:tc>
+        <w:tc>
+          <w:tcPr>
+            <w:tcW w:w="246" w:type="dxa"/>
+            <w:tcBorders>
+              <w:top w:val="nil"/>
+              <w:bottom w:val="nil"/>
+            </w:tcBorders>
+            <w:vAlign w:val="bottom"/>
+          </w:tcPr>
+          <w:p>
+            <w:pPr>
+              <w:spacing w:after="0"/>
+              <w:rPr>
+                <w:rFonts w:eastAsia="Times New Roman" w:hAnsi="Times New Roman" w:cs="Times New Roman"/>
+                <w:color w:val="000000"/>
+                <w:sz w:val="22"/>
+                <w:szCs w:val="22"/>
+                <w:lang w:val="en-ZA" w:eastAsia="en-ZA"/>
+              </w:rPr>
+            </w:pPr>
+          </w:p>
+        </w:tc>
+        <w:tc>
+          <w:tcPr>
+            <w:tcW w:w="931" w:type="dxa"/>
+            <w:tcBorders>
+              <w:top w:val="single" w:sz="4" w:space="0" w:color="auto"/>
+              <w:bottom w:val="single" w:sz="4" w:space="0" w:color="auto"/>
+            </w:tcBorders>
+            <w:shd w:val="clear" w:color="auto" w:fill="auto"/>
+            <w:noWrap/>
+            <w:vAlign w:val="bottom"/>
+            <w:hideMark/>
+          </w:tcPr>
+          <w:p>
+            <w:pPr>
+              <w:spacing w:after="0"/>
+              <w:rPr>
+                <w:rFonts w:eastAsia="Times New Roman" w:hAnsi="Times New Roman" w:cs="Times New Roman"/>
+                <w:color w:val="000000"/>
+                <w:sz w:val="22"/>
+                <w:szCs w:val="22"/>
+                <w:lang w:val="en-ZA" w:eastAsia="en-ZA"/>
+              </w:rPr>
+            </w:pPr>
+            <w:r>
+              <w:rPr>
+                <w:rFonts w:eastAsia="Times New Roman" w:hAnsi="Times New Roman" w:cs="Times New Roman"/>
+                <w:color w:val="000000"/>
+                <w:sz w:val="22"/>
+                <w:szCs w:val="22"/>
+                <w:lang w:val="en-ZA" w:eastAsia="en-ZA"/>
+              </w:rPr>
+              <w:t>PC1</w:t>
+            </w:r>
+          </w:p>
+        </w:tc>
+        <w:tc>
+          <w:tcPr>
+            <w:tcW w:w="1027" w:type="dxa"/>
+            <w:tcBorders>
+              <w:top w:val="single" w:sz="4" w:space="0" w:color="auto"/>
+              <w:bottom w:val="single" w:sz="4" w:space="0" w:color="auto"/>
+            </w:tcBorders>
+            <w:shd w:val="clear" w:color="auto" w:fill="auto"/>
+            <w:noWrap/>
+            <w:vAlign w:val="bottom"/>
+            <w:hideMark/>
+          </w:tcPr>
+          <w:p>
+            <w:pPr>
+              <w:spacing w:after="0"/>
+              <w:rPr>
+                <w:rFonts w:eastAsia="Times New Roman" w:hAnsi="Times New Roman" w:cs="Times New Roman"/>
+                <w:color w:val="000000"/>
+                <w:sz w:val="22"/>
+                <w:szCs w:val="22"/>
+                <w:lang w:val="en-ZA" w:eastAsia="en-ZA"/>
+              </w:rPr>
+            </w:pPr>
+            <w:r>
+              <w:rPr>
+                <w:rFonts w:eastAsia="Times New Roman" w:hAnsi="Times New Roman" w:cs="Times New Roman"/>
+                <w:color w:val="000000"/>
+                <w:sz w:val="22"/>
+                <w:szCs w:val="22"/>
+                <w:lang w:val="en-ZA" w:eastAsia="en-ZA"/>
+              </w:rPr>
+              <w:t>MV</w:t>
+            </w:r>
+          </w:p>
+        </w:tc>
+        <w:tc>
+          <w:tcPr>
+            <w:tcW w:w="259" w:type="dxa"/>
+            <w:tcBorders>
+              <w:top w:val="nil"/>
+              <w:bottom w:val="nil"/>
+            </w:tcBorders>
+            <w:vAlign w:val="bottom"/>
+          </w:tcPr>
+          <w:p>
+            <w:pPr>
+              <w:spacing w:after="0"/>
+              <w:rPr>
+                <w:rFonts w:eastAsia="Times New Roman" w:hAnsi="Times New Roman" w:cs="Times New Roman"/>
+                <w:color w:val="000000"/>
+                <w:sz w:val="22"/>
+                <w:szCs w:val="22"/>
+                <w:lang w:val="en-ZA" w:eastAsia="en-ZA"/>
+              </w:rPr>
+            </w:pPr>
+          </w:p>
+        </w:tc>
+        <w:tc>
+          <w:tcPr>
+            <w:tcW w:w="1151" w:type="dxa"/>
+            <w:tcBorders>
+              <w:top w:val="single" w:sz="4" w:space="0" w:color="auto"/>
+              <w:bottom w:val="single" w:sz="4" w:space="0" w:color="auto"/>
+            </w:tcBorders>
+            <w:shd w:val="clear" w:color="auto" w:fill="auto"/>
+            <w:noWrap/>
+            <w:vAlign w:val="bottom"/>
+            <w:hideMark/>
+          </w:tcPr>
+          <w:p>
+            <w:pPr>
+              <w:spacing w:after="0"/>
+              <w:rPr>
+                <w:rFonts w:eastAsia="Times New Roman" w:hAnsi="Times New Roman" w:cs="Times New Roman"/>
+                <w:color w:val="000000"/>
+                <w:sz w:val="22"/>
+                <w:szCs w:val="22"/>
+                <w:lang w:val="en-ZA" w:eastAsia="en-ZA"/>
+              </w:rPr>
+            </w:pPr>
+            <w:r>
+              <w:rPr>
+                <w:rFonts w:eastAsia="Times New Roman" w:hAnsi="Times New Roman" w:cs="Times New Roman"/>
+                <w:color w:val="000000"/>
+                <w:sz w:val="22"/>
+                <w:szCs w:val="22"/>
+                <w:lang w:val="en-ZA" w:eastAsia="en-ZA"/>
+              </w:rPr>
+              <w:t>PC1</w:t>
+            </w:r>
+          </w:p>
+        </w:tc>
+        <w:tc>
+          <w:tcPr>
+            <w:tcW w:w="1102" w:type="dxa"/>
+            <w:tcBorders>
+              <w:top w:val="single" w:sz="4" w:space="0" w:color="auto"/>
+              <w:bottom w:val="single" w:sz="4" w:space="0" w:color="auto"/>
+            </w:tcBorders>
+            <w:shd w:val="clear" w:color="auto" w:fill="auto"/>
+            <w:noWrap/>
+            <w:vAlign w:val="bottom"/>
+            <w:hideMark/>
+          </w:tcPr>
+          <w:p>
+            <w:pPr>
+              <w:spacing w:after="0"/>
+              <w:rPr>
+                <w:rFonts w:eastAsia="Times New Roman" w:hAnsi="Times New Roman" w:cs="Times New Roman"/>
+                <w:color w:val="000000"/>
+                <w:sz w:val="22"/>
+                <w:szCs w:val="22"/>
+                <w:lang w:val="en-ZA" w:eastAsia="en-ZA"/>
+              </w:rPr>
+            </w:pPr>
+            <w:r>
+              <w:rPr>
+                <w:rFonts w:eastAsia="Times New Roman" w:hAnsi="Times New Roman" w:cs="Times New Roman"/>
+                <w:color w:val="000000"/>
+                <w:sz w:val="22"/>
+                <w:szCs w:val="22"/>
+                <w:lang w:val="en-ZA" w:eastAsia="en-ZA"/>
+              </w:rPr>
+              <w:t>MV</w:t>
+            </w:r>
+          </w:p>
+        </w:tc>
+      </w:tr>
+      <w:tr>
+        <w:trPr>
+          <w:trHeight w:val="285"/>
+        </w:trPr>
+        <w:tc>
+          <w:tcPr>
+            <w:tcW w:w="1080" w:type="dxa"/>
+            <w:shd w:val="clear" w:color="auto" w:fill="auto"/>
+            <w:noWrap/>
+            <w:vAlign w:val="bottom"/>
+            <w:hideMark/>
+          </w:tcPr>
+          <w:p>
+            <w:pPr>
+              <w:spacing w:after="0"/>
+              <w:rPr>
+                <w:rFonts w:eastAsia="Times New Roman" w:hAnsi="Times New Roman" w:cs="Times New Roman"/>
+                <w:color w:val="000000"/>
+                <w:sz w:val="22"/>
+                <w:szCs w:val="22"/>
+                <w:lang w:val="en-ZA" w:eastAsia="en-ZA"/>
+              </w:rPr>
+            </w:pPr>
+            <w:r>
+              <w:rPr>
+                <w:rFonts w:eastAsia="Times New Roman" w:hAnsi="Times New Roman" w:cs="Times New Roman"/>
+                <w:color w:val="000000"/>
+                <w:sz w:val="22"/>
+                <w:szCs w:val="22"/>
+                <w:lang w:val="en-ZA" w:eastAsia="en-ZA"/>
+              </w:rPr>
+              <w:t xml:space="preserve">(a) </w:t>
+            </w:r>
+            <w:r>
+              <w:rPr>
+                <w:rFonts w:eastAsia="Times New Roman" w:hAnsi="Times New Roman" w:cs="Times New Roman"/>
+                <w:color w:val="000000"/>
+                <w:sz w:val="22"/>
+                <w:szCs w:val="22"/>
+                <w:lang w:val="en-ZA" w:eastAsia="en-ZA"/>
+              </w:rPr>
+              <w:t>QDS</w:t>
+            </w:r>
+          </w:p>
+        </w:tc>
+        <w:tc>
+          <w:tcPr>
+            <w:tcW w:w="1084" w:type="dxa"/>
+            <w:shd w:val="clear" w:color="auto" w:fill="auto"/>
+            <w:noWrap/>
+            <w:vAlign w:val="bottom"/>
+            <w:hideMark/>
+          </w:tcPr>
+          <w:p>
+            <w:pPr>
+              <w:spacing w:after="0"/>
+              <w:rPr>
+                <w:rFonts w:eastAsia="Times New Roman" w:hAnsi="Times New Roman" w:cs="Times New Roman"/>
+                <w:color w:val="000000"/>
+                <w:sz w:val="22"/>
+                <w:szCs w:val="22"/>
+                <w:lang w:val="en-ZA" w:eastAsia="en-ZA"/>
+              </w:rPr>
+            </w:pPr>
+            <w:r>
+              <w:rPr>
+                <w:rFonts w:eastAsia="Times New Roman" w:hAnsi="Times New Roman" w:cs="Times New Roman"/>
+                <w:color w:val="000000"/>
+                <w:sz w:val="22"/>
+                <w:szCs w:val="22"/>
+                <w:lang w:val="en-ZA" w:eastAsia="en-ZA"/>
+              </w:rPr>
+              <w:t>GCFR</w:t>
+            </w:r>
+          </w:p>
+        </w:tc>
+        <w:tc>
+          <w:tcPr>
+            <w:tcW w:w="246" w:type="dxa"/>
+            <w:vAlign w:val="bottom"/>
+          </w:tcPr>
+          <w:p>
+            <w:pPr>
+              <w:spacing w:after="0"/>
+              <w:rPr>
+                <w:rFonts w:eastAsia="Times New Roman" w:hAnsi="Times New Roman" w:cs="Times New Roman"/>
+                <w:color w:val="000000"/>
+                <w:sz w:val="22"/>
+                <w:szCs w:val="22"/>
+                <w:lang w:val="en-ZA" w:eastAsia="en-ZA"/>
+              </w:rPr>
+            </w:pPr>
+          </w:p>
+        </w:tc>
+        <w:tc>
+          <w:tcPr>
+            <w:tcW w:w="931" w:type="dxa"/>
+            <w:shd w:val="clear" w:color="auto" w:fill="auto"/>
+            <w:noWrap/>
+            <w:vAlign w:val="bottom"/>
+            <w:hideMark/>
+          </w:tcPr>
+          <w:p>
+            <w:pPr>
+              <w:spacing w:after="0"/>
+              <w:rPr>
+                <w:rFonts w:eastAsia="Times New Roman" w:hAnsi="Times New Roman" w:cs="Times New Roman"/>
+                <w:color w:val="000000"/>
+                <w:sz w:val="22"/>
+                <w:szCs w:val="22"/>
+                <w:lang w:val="en-ZA" w:eastAsia="en-ZA"/>
+              </w:rPr>
+            </w:pPr>
+            <w:r>
+              <w:rPr>
+                <w:rFonts w:eastAsia="Times New Roman" w:hAnsi="Times New Roman" w:cs="Times New Roman"/>
+                <w:color w:val="000000"/>
+                <w:sz w:val="22"/>
+                <w:szCs w:val="22"/>
+                <w:lang w:val="en-ZA" w:eastAsia="en-ZA"/>
+              </w:rPr>
+              <w:t>335.17</w:t>
+            </w:r>
+          </w:p>
+        </w:tc>
+        <w:tc>
+          <w:tcPr>
+            <w:tcW w:w="1027" w:type="dxa"/>
+            <w:shd w:val="clear" w:color="auto" w:fill="auto"/>
+            <w:noWrap/>
+            <w:vAlign w:val="bottom"/>
+            <w:hideMark/>
+          </w:tcPr>
+          <w:p>
+            <w:pPr>
+              <w:spacing w:after="0"/>
+              <w:rPr>
+                <w:rFonts w:eastAsia="Times New Roman" w:hAnsi="Times New Roman" w:cs="Times New Roman"/>
+                <w:color w:val="000000"/>
+                <w:sz w:val="22"/>
+                <w:szCs w:val="22"/>
+                <w:lang w:val="en-ZA" w:eastAsia="en-ZA"/>
+              </w:rPr>
+            </w:pPr>
+            <w:r>
+              <w:rPr>
+                <w:rFonts w:eastAsia="Times New Roman" w:hAnsi="Times New Roman" w:cs="Times New Roman"/>
+                <w:color w:val="000000"/>
+                <w:sz w:val="22"/>
+                <w:szCs w:val="22"/>
+                <w:lang w:val="en-ZA" w:eastAsia="en-ZA"/>
+              </w:rPr>
+              <w:t>315.52</w:t>
+            </w:r>
+          </w:p>
+        </w:tc>
+        <w:tc>
+          <w:tcPr>
+            <w:tcW w:w="259" w:type="dxa"/>
+            <w:vAlign w:val="bottom"/>
+          </w:tcPr>
+          <w:p>
+            <w:pPr>
+              <w:spacing w:after="0"/>
+              <w:rPr>
+                <w:rFonts w:eastAsia="Times New Roman" w:hAnsi="Times New Roman" w:cs="Times New Roman"/>
+                <w:color w:val="000000"/>
+                <w:sz w:val="22"/>
+                <w:szCs w:val="22"/>
+                <w:lang w:val="en-ZA" w:eastAsia="en-ZA"/>
+              </w:rPr>
+            </w:pPr>
+          </w:p>
+        </w:tc>
+        <w:tc>
+          <w:tcPr>
+            <w:tcW w:w="1151" w:type="dxa"/>
+            <w:shd w:val="clear" w:color="auto" w:fill="auto"/>
+            <w:noWrap/>
+            <w:vAlign w:val="bottom"/>
+            <w:hideMark/>
+          </w:tcPr>
+          <w:p>
+            <w:pPr>
+              <w:spacing w:after="0"/>
+              <w:rPr>
+                <w:rFonts w:eastAsia="Times New Roman" w:hAnsi="Times New Roman" w:cs="Times New Roman"/>
+                <w:color w:val="000000"/>
+                <w:sz w:val="22"/>
+                <w:szCs w:val="22"/>
+                <w:lang w:val="en-ZA" w:eastAsia="en-ZA"/>
+              </w:rPr>
+            </w:pPr>
+            <w:r>
+              <w:rPr>
+                <w:rFonts w:eastAsia="Times New Roman" w:hAnsi="Times New Roman" w:cs="Times New Roman"/>
+                <w:color w:val="000000"/>
+                <w:sz w:val="22"/>
+                <w:szCs w:val="22"/>
+                <w:lang w:val="en-ZA" w:eastAsia="en-ZA"/>
+              </w:rPr>
+              <w:t>233.45</w:t>
+            </w:r>
+          </w:p>
+        </w:tc>
+        <w:tc>
+          <w:tcPr>
+            <w:tcW w:w="1102" w:type="dxa"/>
+            <w:shd w:val="clear" w:color="auto" w:fill="auto"/>
+            <w:noWrap/>
+            <w:vAlign w:val="bottom"/>
+            <w:hideMark/>
+          </w:tcPr>
+          <w:p>
+            <w:pPr>
+              <w:spacing w:after="0"/>
+              <w:rPr>
+                <w:rFonts w:eastAsia="Times New Roman" w:hAnsi="Times New Roman" w:cs="Times New Roman"/>
+                <w:color w:val="000000"/>
+                <w:sz w:val="22"/>
+                <w:szCs w:val="22"/>
+                <w:lang w:val="en-ZA" w:eastAsia="en-ZA"/>
+              </w:rPr>
+            </w:pPr>
+            <w:r>
+              <w:rPr>
+                <w:rFonts w:eastAsia="Times New Roman" w:hAnsi="Times New Roman" w:cs="Times New Roman"/>
+                <w:color w:val="000000"/>
+                <w:sz w:val="22"/>
+                <w:szCs w:val="22"/>
+                <w:lang w:val="en-ZA" w:eastAsia="en-ZA"/>
+              </w:rPr>
+              <w:t>222.60</w:t>
+            </w:r>
+          </w:p>
+        </w:tc>
+      </w:tr>
+      <w:tr>
+        <w:trPr>
+          <w:trHeight w:val="285"/>
+        </w:trPr>
+        <w:tc>
+          <w:tcPr>
+            <w:tcW w:w="1080" w:type="dxa"/>
+            <w:shd w:val="clear" w:color="auto" w:fill="auto"/>
+            <w:noWrap/>
+            <w:vAlign w:val="bottom"/>
+          </w:tcPr>
+          <w:p>
+            <w:pPr>
+              <w:spacing w:after="0"/>
+              <w:rPr>
+                <w:rFonts w:eastAsia="Times New Roman" w:hAnsi="Times New Roman" w:cs="Times New Roman"/>
+                <w:color w:val="000000"/>
+                <w:sz w:val="22"/>
+                <w:szCs w:val="22"/>
+                <w:lang w:val="en-ZA" w:eastAsia="en-ZA"/>
+              </w:rPr>
+            </w:pPr>
+          </w:p>
+        </w:tc>
+        <w:tc>
+          <w:tcPr>
+            <w:tcW w:w="1084" w:type="dxa"/>
+            <w:shd w:val="clear" w:color="auto" w:fill="auto"/>
+            <w:noWrap/>
+            <w:vAlign w:val="bottom"/>
+            <w:hideMark/>
+          </w:tcPr>
+          <w:p>
+            <w:pPr>
+              <w:spacing w:after="0"/>
+              <w:rPr>
+                <w:rFonts w:eastAsia="Times New Roman" w:hAnsi="Times New Roman" w:cs="Times New Roman"/>
+                <w:color w:val="000000"/>
+                <w:sz w:val="22"/>
+                <w:szCs w:val="22"/>
+                <w:lang w:val="en-ZA" w:eastAsia="en-ZA"/>
+              </w:rPr>
+            </w:pPr>
+            <w:r>
+              <w:rPr>
+                <w:rFonts w:eastAsia="Times New Roman" w:hAnsi="Times New Roman" w:cs="Times New Roman"/>
+                <w:color w:val="000000"/>
+                <w:sz w:val="22"/>
+                <w:szCs w:val="22"/>
+                <w:lang w:val="en-ZA" w:eastAsia="en-ZA"/>
+              </w:rPr>
+              <w:t>SWAFR</w:t>
+            </w:r>
+          </w:p>
+        </w:tc>
+        <w:tc>
+          <w:tcPr>
+            <w:tcW w:w="246" w:type="dxa"/>
+            <w:vAlign w:val="bottom"/>
+          </w:tcPr>
+          <w:p>
+            <w:pPr>
+              <w:spacing w:after="0"/>
+              <w:rPr>
+                <w:rFonts w:eastAsia="Times New Roman" w:hAnsi="Times New Roman" w:cs="Times New Roman"/>
+                <w:color w:val="000000"/>
+                <w:sz w:val="22"/>
+                <w:szCs w:val="22"/>
+                <w:lang w:val="en-ZA" w:eastAsia="en-ZA"/>
+              </w:rPr>
+            </w:pPr>
+          </w:p>
+        </w:tc>
+        <w:tc>
+          <w:tcPr>
+            <w:tcW w:w="931" w:type="dxa"/>
+            <w:shd w:val="clear" w:color="auto" w:fill="auto"/>
+            <w:noWrap/>
+            <w:vAlign w:val="bottom"/>
+            <w:hideMark/>
+          </w:tcPr>
+          <w:p>
+            <w:pPr>
+              <w:spacing w:after="0"/>
+              <w:rPr>
+                <w:rFonts w:eastAsia="Times New Roman" w:hAnsi="Times New Roman" w:cs="Times New Roman"/>
+                <w:color w:val="000000"/>
+                <w:sz w:val="22"/>
+                <w:szCs w:val="22"/>
+                <w:lang w:val="en-ZA" w:eastAsia="en-ZA"/>
+              </w:rPr>
+            </w:pPr>
+            <w:r>
+              <w:rPr>
+                <w:rFonts w:eastAsia="Times New Roman" w:hAnsi="Times New Roman" w:cs="Times New Roman"/>
+                <w:color w:val="000000"/>
+                <w:sz w:val="22"/>
+                <w:szCs w:val="22"/>
+                <w:lang w:val="en-ZA" w:eastAsia="en-ZA"/>
+              </w:rPr>
+              <w:t>247.39</w:t>
+            </w:r>
+          </w:p>
+        </w:tc>
+        <w:tc>
+          <w:tcPr>
+            <w:tcW w:w="1027" w:type="dxa"/>
+            <w:shd w:val="clear" w:color="auto" w:fill="auto"/>
+            <w:noWrap/>
+            <w:vAlign w:val="bottom"/>
+            <w:hideMark/>
+          </w:tcPr>
+          <w:p>
+            <w:pPr>
+              <w:spacing w:after="0"/>
+              <w:rPr>
+                <w:rFonts w:eastAsia="Times New Roman" w:hAnsi="Times New Roman" w:cs="Times New Roman"/>
+                <w:color w:val="000000"/>
+                <w:sz w:val="22"/>
+                <w:szCs w:val="22"/>
+                <w:lang w:val="en-ZA" w:eastAsia="en-ZA"/>
+              </w:rPr>
+            </w:pPr>
+            <w:r>
+              <w:rPr>
+                <w:rFonts w:eastAsia="Times New Roman" w:hAnsi="Times New Roman" w:cs="Times New Roman"/>
+                <w:color w:val="000000"/>
+                <w:sz w:val="22"/>
+                <w:szCs w:val="22"/>
+                <w:lang w:val="en-ZA" w:eastAsia="en-ZA"/>
+              </w:rPr>
+              <w:t>230.05</w:t>
+            </w:r>
+          </w:p>
+        </w:tc>
+        <w:tc>
+          <w:tcPr>
+            <w:tcW w:w="259" w:type="dxa"/>
+            <w:vAlign w:val="bottom"/>
+          </w:tcPr>
+          <w:p>
+            <w:pPr>
+              <w:spacing w:after="0"/>
+              <w:rPr>
+                <w:rFonts w:eastAsia="Times New Roman" w:hAnsi="Times New Roman" w:cs="Times New Roman"/>
+                <w:color w:val="000000"/>
+                <w:sz w:val="22"/>
+                <w:szCs w:val="22"/>
+                <w:lang w:val="en-ZA" w:eastAsia="en-ZA"/>
+              </w:rPr>
+            </w:pPr>
+          </w:p>
+        </w:tc>
+        <w:tc>
+          <w:tcPr>
+            <w:tcW w:w="1151" w:type="dxa"/>
+            <w:shd w:val="clear" w:color="auto" w:fill="auto"/>
+            <w:noWrap/>
+            <w:vAlign w:val="bottom"/>
+            <w:hideMark/>
+          </w:tcPr>
+          <w:p>
+            <w:pPr>
+              <w:spacing w:after="0"/>
+              <w:rPr>
+                <w:rFonts w:eastAsia="Times New Roman" w:hAnsi="Times New Roman" w:cs="Times New Roman"/>
+                <w:color w:val="000000"/>
+                <w:sz w:val="22"/>
+                <w:szCs w:val="22"/>
+                <w:lang w:val="en-ZA" w:eastAsia="en-ZA"/>
+              </w:rPr>
+            </w:pPr>
+            <w:r>
+              <w:rPr>
+                <w:rFonts w:eastAsia="Times New Roman" w:hAnsi="Times New Roman" w:cs="Times New Roman"/>
+                <w:color w:val="000000"/>
+                <w:sz w:val="22"/>
+                <w:szCs w:val="22"/>
+                <w:lang w:val="en-ZA" w:eastAsia="en-ZA"/>
+              </w:rPr>
+              <w:t>198.36</w:t>
+            </w:r>
+          </w:p>
+        </w:tc>
+        <w:tc>
+          <w:tcPr>
+            <w:tcW w:w="1102" w:type="dxa"/>
+            <w:shd w:val="clear" w:color="auto" w:fill="auto"/>
+            <w:noWrap/>
+            <w:vAlign w:val="bottom"/>
+            <w:hideMark/>
+          </w:tcPr>
+          <w:p>
+            <w:pPr>
+              <w:spacing w:after="0"/>
+              <w:rPr>
+                <w:rFonts w:eastAsia="Times New Roman" w:hAnsi="Times New Roman" w:cs="Times New Roman"/>
+                <w:color w:val="000000"/>
+                <w:sz w:val="22"/>
+                <w:szCs w:val="22"/>
+                <w:lang w:val="en-ZA" w:eastAsia="en-ZA"/>
+              </w:rPr>
+            </w:pPr>
+            <w:r>
+              <w:rPr>
+                <w:rFonts w:eastAsia="Times New Roman" w:hAnsi="Times New Roman" w:cs="Times New Roman"/>
+                <w:color w:val="000000"/>
+                <w:sz w:val="22"/>
+                <w:szCs w:val="22"/>
+                <w:lang w:val="en-ZA" w:eastAsia="en-ZA"/>
+              </w:rPr>
+              <w:t>174.13</w:t>
+            </w:r>
+          </w:p>
+        </w:tc>
+      </w:tr>
+      <w:tr>
+        <w:trPr>
+          <w:trHeight w:val="285"/>
+        </w:trPr>
+        <w:tc>
+          <w:tcPr>
+            <w:tcW w:w="1080" w:type="dxa"/>
+            <w:tcBorders>
+              <w:bottom w:val="nil"/>
+            </w:tcBorders>
+            <w:shd w:val="clear" w:color="auto" w:fill="auto"/>
+            <w:noWrap/>
+            <w:vAlign w:val="bottom"/>
+            <w:hideMark/>
+          </w:tcPr>
+          <w:p>
+            <w:pPr>
+              <w:spacing w:after="0"/>
+              <w:rPr>
+                <w:rFonts w:eastAsia="Times New Roman" w:hAnsi="Times New Roman" w:cs="Times New Roman"/>
+                <w:color w:val="000000"/>
+                <w:sz w:val="22"/>
+                <w:szCs w:val="22"/>
+                <w:lang w:val="en-ZA" w:eastAsia="en-ZA"/>
+              </w:rPr>
+            </w:pPr>
+            <w:r>
+              <w:rPr>
+                <w:rFonts w:eastAsia="Times New Roman" w:hAnsi="Times New Roman" w:cs="Times New Roman"/>
+                <w:color w:val="000000"/>
+                <w:sz w:val="22"/>
+                <w:szCs w:val="22"/>
+                <w:lang w:val="en-ZA" w:eastAsia="en-ZA"/>
+              </w:rPr>
+              <w:t xml:space="preserve">(b) </w:t>
+            </w:r>
+            <w:r>
+              <w:rPr>
+                <w:rFonts w:eastAsia="Times New Roman" w:hAnsi="Times New Roman" w:cs="Times New Roman"/>
+                <w:color w:val="000000"/>
+                <w:sz w:val="22"/>
+                <w:szCs w:val="22"/>
+                <w:lang w:val="en-ZA" w:eastAsia="en-ZA"/>
+              </w:rPr>
+              <w:t>HDS</w:t>
+            </w:r>
+          </w:p>
+        </w:tc>
+        <w:tc>
+          <w:tcPr>
+            <w:tcW w:w="1084" w:type="dxa"/>
+            <w:tcBorders>
+              <w:bottom w:val="nil"/>
+            </w:tcBorders>
+            <w:shd w:val="clear" w:color="auto" w:fill="auto"/>
+            <w:noWrap/>
+            <w:vAlign w:val="bottom"/>
+            <w:hideMark/>
+          </w:tcPr>
+          <w:p>
+            <w:pPr>
+              <w:spacing w:after="0"/>
+              <w:rPr>
+                <w:rFonts w:eastAsia="Times New Roman" w:hAnsi="Times New Roman" w:cs="Times New Roman"/>
+                <w:color w:val="000000"/>
+                <w:sz w:val="22"/>
+                <w:szCs w:val="22"/>
+                <w:lang w:val="en-ZA" w:eastAsia="en-ZA"/>
+              </w:rPr>
+            </w:pPr>
+            <w:r>
+              <w:rPr>
+                <w:rFonts w:eastAsia="Times New Roman" w:hAnsi="Times New Roman" w:cs="Times New Roman"/>
+                <w:color w:val="000000"/>
+                <w:sz w:val="22"/>
+                <w:szCs w:val="22"/>
+                <w:lang w:val="en-ZA" w:eastAsia="en-ZA"/>
+              </w:rPr>
+              <w:t>GCFR</w:t>
+            </w:r>
+          </w:p>
+        </w:tc>
+        <w:tc>
+          <w:tcPr>
+            <w:tcW w:w="246" w:type="dxa"/>
+            <w:tcBorders>
+              <w:bottom w:val="nil"/>
+            </w:tcBorders>
+            <w:vAlign w:val="bottom"/>
+          </w:tcPr>
+          <w:p>
+            <w:pPr>
+              <w:spacing w:after="0"/>
+              <w:rPr>
+                <w:rFonts w:eastAsia="Times New Roman" w:hAnsi="Times New Roman" w:cs="Times New Roman"/>
+                <w:color w:val="000000"/>
+                <w:sz w:val="22"/>
+                <w:szCs w:val="22"/>
+                <w:lang w:val="en-ZA" w:eastAsia="en-ZA"/>
+              </w:rPr>
+            </w:pPr>
+          </w:p>
+        </w:tc>
+        <w:tc>
+          <w:tcPr>
+            <w:tcW w:w="931" w:type="dxa"/>
+            <w:tcBorders>
+              <w:bottom w:val="nil"/>
+            </w:tcBorders>
+            <w:shd w:val="clear" w:color="auto" w:fill="auto"/>
+            <w:noWrap/>
+            <w:vAlign w:val="bottom"/>
+            <w:hideMark/>
+          </w:tcPr>
+          <w:p>
+            <w:pPr>
+              <w:spacing w:after="0"/>
+              <w:rPr>
+                <w:rFonts w:eastAsia="Times New Roman" w:hAnsi="Times New Roman" w:cs="Times New Roman"/>
+                <w:color w:val="000000"/>
+                <w:sz w:val="22"/>
+                <w:szCs w:val="22"/>
+                <w:lang w:val="en-ZA" w:eastAsia="en-ZA"/>
+              </w:rPr>
+            </w:pPr>
+            <w:r>
+              <w:rPr>
+                <w:rFonts w:eastAsia="Times New Roman" w:hAnsi="Times New Roman" w:cs="Times New Roman"/>
+                <w:color w:val="000000"/>
+                <w:sz w:val="22"/>
+                <w:szCs w:val="22"/>
+                <w:lang w:val="en-ZA" w:eastAsia="en-ZA"/>
+              </w:rPr>
+              <w:t>607.10</w:t>
+            </w:r>
+          </w:p>
+        </w:tc>
+        <w:tc>
+          <w:tcPr>
+            <w:tcW w:w="1027" w:type="dxa"/>
+            <w:tcBorders>
+              <w:bottom w:val="nil"/>
+            </w:tcBorders>
+            <w:shd w:val="clear" w:color="auto" w:fill="auto"/>
+            <w:noWrap/>
+            <w:vAlign w:val="bottom"/>
+            <w:hideMark/>
+          </w:tcPr>
+          <w:p>
+            <w:pPr>
+              <w:spacing w:after="0"/>
+              <w:rPr>
+                <w:rFonts w:eastAsia="Times New Roman" w:hAnsi="Times New Roman" w:cs="Times New Roman"/>
+                <w:color w:val="000000"/>
+                <w:sz w:val="22"/>
+                <w:szCs w:val="22"/>
+                <w:lang w:val="en-ZA" w:eastAsia="en-ZA"/>
+              </w:rPr>
+            </w:pPr>
+            <w:r>
+              <w:rPr>
+                <w:rFonts w:eastAsia="Times New Roman" w:hAnsi="Times New Roman" w:cs="Times New Roman"/>
+                <w:color w:val="000000"/>
+                <w:sz w:val="22"/>
+                <w:szCs w:val="22"/>
+                <w:lang w:val="en-ZA" w:eastAsia="en-ZA"/>
+              </w:rPr>
+              <w:t>540.17</w:t>
+            </w:r>
+          </w:p>
+        </w:tc>
+        <w:tc>
+          <w:tcPr>
+            <w:tcW w:w="259" w:type="dxa"/>
+            <w:tcBorders>
+              <w:bottom w:val="nil"/>
+            </w:tcBorders>
+            <w:vAlign w:val="bottom"/>
+          </w:tcPr>
+          <w:p>
+            <w:pPr>
+              <w:spacing w:after="0"/>
+              <w:rPr>
+                <w:rFonts w:eastAsia="Times New Roman" w:hAnsi="Times New Roman" w:cs="Times New Roman"/>
+                <w:color w:val="000000"/>
+                <w:sz w:val="22"/>
+                <w:szCs w:val="22"/>
+                <w:lang w:val="en-ZA" w:eastAsia="en-ZA"/>
+              </w:rPr>
+            </w:pPr>
+          </w:p>
+        </w:tc>
+        <w:tc>
+          <w:tcPr>
+            <w:tcW w:w="1151" w:type="dxa"/>
+            <w:tcBorders>
+              <w:bottom w:val="nil"/>
+            </w:tcBorders>
+            <w:shd w:val="clear" w:color="auto" w:fill="auto"/>
+            <w:noWrap/>
+            <w:vAlign w:val="bottom"/>
+            <w:hideMark/>
+          </w:tcPr>
+          <w:p>
+            <w:pPr>
+              <w:spacing w:after="0"/>
+              <w:rPr>
+                <w:rFonts w:eastAsia="Times New Roman" w:hAnsi="Times New Roman" w:cs="Times New Roman"/>
+                <w:color w:val="000000"/>
+                <w:sz w:val="22"/>
+                <w:szCs w:val="22"/>
+                <w:lang w:val="en-ZA" w:eastAsia="en-ZA"/>
+              </w:rPr>
+            </w:pPr>
+            <w:r>
+              <w:rPr>
+                <w:rFonts w:eastAsia="Times New Roman" w:hAnsi="Times New Roman" w:cs="Times New Roman"/>
+                <w:color w:val="000000"/>
+                <w:sz w:val="22"/>
+                <w:szCs w:val="22"/>
+                <w:lang w:val="en-ZA" w:eastAsia="en-ZA"/>
+              </w:rPr>
+              <w:t>467.83</w:t>
+            </w:r>
+          </w:p>
+        </w:tc>
+        <w:tc>
+          <w:tcPr>
+            <w:tcW w:w="1102" w:type="dxa"/>
+            <w:tcBorders>
+              <w:bottom w:val="nil"/>
+            </w:tcBorders>
+            <w:shd w:val="clear" w:color="auto" w:fill="auto"/>
+            <w:noWrap/>
+            <w:vAlign w:val="bottom"/>
+            <w:hideMark/>
+          </w:tcPr>
+          <w:p>
+            <w:pPr>
+              <w:spacing w:after="0"/>
+              <w:rPr>
+                <w:rFonts w:eastAsia="Times New Roman" w:hAnsi="Times New Roman" w:cs="Times New Roman"/>
+                <w:color w:val="000000"/>
+                <w:sz w:val="22"/>
+                <w:szCs w:val="22"/>
+                <w:lang w:val="en-ZA" w:eastAsia="en-ZA"/>
+              </w:rPr>
+            </w:pPr>
+            <w:r>
+              <w:rPr>
+                <w:rFonts w:eastAsia="Times New Roman" w:hAnsi="Times New Roman" w:cs="Times New Roman"/>
+                <w:color w:val="000000"/>
+                <w:sz w:val="22"/>
+                <w:szCs w:val="22"/>
+                <w:lang w:val="en-ZA" w:eastAsia="en-ZA"/>
+              </w:rPr>
+              <w:t>437.31</w:t>
+            </w:r>
+          </w:p>
+        </w:tc>
+      </w:tr>
+      <w:tr>
+        <w:trPr>
+          <w:trHeight w:val="285"/>
+        </w:trPr>
+        <w:tc>
+          <w:tcPr>
+            <w:tcW w:w="1080" w:type="dxa"/>
+            <w:tcBorders>
+              <w:top w:val="nil"/>
+              <w:bottom w:val="nil"/>
+            </w:tcBorders>
+            <w:shd w:val="clear" w:color="auto" w:fill="auto"/>
+            <w:noWrap/>
+            <w:vAlign w:val="bottom"/>
+          </w:tcPr>
+          <w:p>
+            <w:pPr>
+              <w:spacing w:after="0"/>
+              <w:rPr>
+                <w:rFonts w:eastAsia="Times New Roman" w:hAnsi="Times New Roman" w:cs="Times New Roman"/>
+                <w:color w:val="000000"/>
+                <w:sz w:val="22"/>
+                <w:szCs w:val="22"/>
+                <w:lang w:val="en-ZA" w:eastAsia="en-ZA"/>
+              </w:rPr>
+            </w:pPr>
+          </w:p>
+        </w:tc>
+        <w:tc>
+          <w:tcPr>
+            <w:tcW w:w="1084" w:type="dxa"/>
+            <w:tcBorders>
+              <w:top w:val="nil"/>
+              <w:bottom w:val="nil"/>
+            </w:tcBorders>
+            <w:shd w:val="clear" w:color="auto" w:fill="auto"/>
+            <w:noWrap/>
+            <w:vAlign w:val="bottom"/>
+            <w:hideMark/>
+          </w:tcPr>
+          <w:p>
+            <w:pPr>
+              <w:spacing w:after="0"/>
+              <w:rPr>
+                <w:rFonts w:eastAsia="Times New Roman" w:hAnsi="Times New Roman" w:cs="Times New Roman"/>
+                <w:color w:val="000000"/>
+                <w:sz w:val="22"/>
+                <w:szCs w:val="22"/>
+                <w:lang w:val="en-ZA" w:eastAsia="en-ZA"/>
+              </w:rPr>
+            </w:pPr>
+            <w:r>
+              <w:rPr>
+                <w:rFonts w:eastAsia="Times New Roman" w:hAnsi="Times New Roman" w:cs="Times New Roman"/>
+                <w:color w:val="000000"/>
+                <w:sz w:val="22"/>
+                <w:szCs w:val="22"/>
+                <w:lang w:val="en-ZA" w:eastAsia="en-ZA"/>
+              </w:rPr>
+              <w:t>SWAFR</w:t>
+            </w:r>
+          </w:p>
+        </w:tc>
+        <w:tc>
+          <w:tcPr>
+            <w:tcW w:w="246" w:type="dxa"/>
+            <w:tcBorders>
+              <w:top w:val="nil"/>
+              <w:bottom w:val="nil"/>
+            </w:tcBorders>
+            <w:vAlign w:val="bottom"/>
+          </w:tcPr>
+          <w:p>
+            <w:pPr>
+              <w:spacing w:after="0"/>
+              <w:rPr>
+                <w:rFonts w:eastAsia="Times New Roman" w:hAnsi="Times New Roman" w:cs="Times New Roman"/>
+                <w:color w:val="000000"/>
+                <w:sz w:val="22"/>
+                <w:szCs w:val="22"/>
+                <w:lang w:val="en-ZA" w:eastAsia="en-ZA"/>
+              </w:rPr>
+            </w:pPr>
+          </w:p>
+        </w:tc>
+        <w:tc>
+          <w:tcPr>
+            <w:tcW w:w="931" w:type="dxa"/>
+            <w:tcBorders>
+              <w:top w:val="nil"/>
+              <w:bottom w:val="nil"/>
+            </w:tcBorders>
+            <w:shd w:val="clear" w:color="auto" w:fill="auto"/>
+            <w:noWrap/>
+            <w:vAlign w:val="bottom"/>
+            <w:hideMark/>
+          </w:tcPr>
+          <w:p>
+            <w:pPr>
+              <w:spacing w:after="0"/>
+              <w:rPr>
+                <w:rFonts w:eastAsia="Times New Roman" w:hAnsi="Times New Roman" w:cs="Times New Roman"/>
+                <w:color w:val="000000"/>
+                <w:sz w:val="22"/>
+                <w:szCs w:val="22"/>
+                <w:lang w:val="en-ZA" w:eastAsia="en-ZA"/>
+              </w:rPr>
+            </w:pPr>
+            <w:r>
+              <w:rPr>
+                <w:rFonts w:eastAsia="Times New Roman" w:hAnsi="Times New Roman" w:cs="Times New Roman"/>
+                <w:color w:val="000000"/>
+                <w:sz w:val="22"/>
+                <w:szCs w:val="22"/>
+                <w:lang w:val="en-ZA" w:eastAsia="en-ZA"/>
+              </w:rPr>
+              <w:t>387.00</w:t>
+            </w:r>
+          </w:p>
+        </w:tc>
+        <w:tc>
+          <w:tcPr>
+            <w:tcW w:w="1027" w:type="dxa"/>
+            <w:tcBorders>
+              <w:top w:val="nil"/>
+              <w:bottom w:val="nil"/>
+            </w:tcBorders>
+            <w:shd w:val="clear" w:color="auto" w:fill="auto"/>
+            <w:noWrap/>
+            <w:vAlign w:val="bottom"/>
+            <w:hideMark/>
+          </w:tcPr>
+          <w:p>
+            <w:pPr>
+              <w:spacing w:after="0"/>
+              <w:rPr>
+                <w:rFonts w:eastAsia="Times New Roman" w:hAnsi="Times New Roman" w:cs="Times New Roman"/>
+                <w:color w:val="000000"/>
+                <w:sz w:val="22"/>
+                <w:szCs w:val="22"/>
+                <w:lang w:val="en-ZA" w:eastAsia="en-ZA"/>
+              </w:rPr>
+            </w:pPr>
+            <w:r>
+              <w:rPr>
+                <w:rFonts w:eastAsia="Times New Roman" w:hAnsi="Times New Roman" w:cs="Times New Roman"/>
+                <w:color w:val="000000"/>
+                <w:sz w:val="22"/>
+                <w:szCs w:val="22"/>
+                <w:lang w:val="en-ZA" w:eastAsia="en-ZA"/>
+              </w:rPr>
+              <w:t>337.31</w:t>
+            </w:r>
+          </w:p>
+        </w:tc>
+        <w:tc>
+          <w:tcPr>
+            <w:tcW w:w="259" w:type="dxa"/>
+            <w:tcBorders>
+              <w:top w:val="nil"/>
+              <w:bottom w:val="nil"/>
+            </w:tcBorders>
+            <w:vAlign w:val="bottom"/>
+          </w:tcPr>
+          <w:p>
+            <w:pPr>
+              <w:spacing w:after="0"/>
+              <w:rPr>
+                <w:rFonts w:eastAsia="Times New Roman" w:hAnsi="Times New Roman" w:cs="Times New Roman"/>
+                <w:color w:val="000000"/>
+                <w:sz w:val="22"/>
+                <w:szCs w:val="22"/>
+                <w:lang w:val="en-ZA" w:eastAsia="en-ZA"/>
+              </w:rPr>
+            </w:pPr>
+          </w:p>
+        </w:tc>
+        <w:tc>
+          <w:tcPr>
+            <w:tcW w:w="1151" w:type="dxa"/>
+            <w:tcBorders>
+              <w:top w:val="nil"/>
+              <w:bottom w:val="nil"/>
+            </w:tcBorders>
+            <w:shd w:val="clear" w:color="auto" w:fill="auto"/>
+            <w:noWrap/>
+            <w:vAlign w:val="bottom"/>
+            <w:hideMark/>
+          </w:tcPr>
+          <w:p>
+            <w:pPr>
+              <w:spacing w:after="0"/>
+              <w:rPr>
+                <w:rFonts w:eastAsia="Times New Roman" w:hAnsi="Times New Roman" w:cs="Times New Roman"/>
+                <w:color w:val="000000"/>
+                <w:sz w:val="22"/>
+                <w:szCs w:val="22"/>
+                <w:lang w:val="en-ZA" w:eastAsia="en-ZA"/>
+              </w:rPr>
+            </w:pPr>
+            <w:r>
+              <w:rPr>
+                <w:rFonts w:eastAsia="Times New Roman" w:hAnsi="Times New Roman" w:cs="Times New Roman"/>
+                <w:color w:val="000000"/>
+                <w:sz w:val="22"/>
+                <w:szCs w:val="22"/>
+                <w:lang w:val="en-ZA" w:eastAsia="en-ZA"/>
+              </w:rPr>
+              <w:t>343.84</w:t>
+            </w:r>
+          </w:p>
+        </w:tc>
+        <w:tc>
+          <w:tcPr>
+            <w:tcW w:w="1102" w:type="dxa"/>
+            <w:tcBorders>
+              <w:top w:val="nil"/>
+              <w:bottom w:val="nil"/>
+            </w:tcBorders>
+            <w:shd w:val="clear" w:color="auto" w:fill="auto"/>
+            <w:noWrap/>
+            <w:vAlign w:val="bottom"/>
+            <w:hideMark/>
+          </w:tcPr>
+          <w:p>
+            <w:pPr>
+              <w:spacing w:after="0"/>
+              <w:rPr>
+                <w:rFonts w:eastAsia="Times New Roman" w:hAnsi="Times New Roman" w:cs="Times New Roman"/>
+                <w:color w:val="000000"/>
+                <w:sz w:val="22"/>
+                <w:szCs w:val="22"/>
+                <w:lang w:val="en-ZA" w:eastAsia="en-ZA"/>
+              </w:rPr>
+            </w:pPr>
+            <w:r>
+              <w:rPr>
+                <w:rFonts w:eastAsia="Times New Roman" w:hAnsi="Times New Roman" w:cs="Times New Roman"/>
+                <w:color w:val="000000"/>
+                <w:sz w:val="22"/>
+                <w:szCs w:val="22"/>
+                <w:lang w:val="en-ZA" w:eastAsia="en-ZA"/>
+              </w:rPr>
+              <w:t>299.52</w:t>
+            </w:r>
+          </w:p>
+        </w:tc>
+      </w:tr>
+      <w:tr>
+        <w:trPr>
+          <w:trHeight w:val="285"/>
+        </w:trPr>
+        <w:tc>
+          <w:tcPr>
+            <w:tcW w:w="1080" w:type="dxa"/>
+            <w:tcBorders>
+              <w:top w:val="nil"/>
+            </w:tcBorders>
+            <w:shd w:val="clear" w:color="auto" w:fill="auto"/>
+            <w:noWrap/>
+            <w:vAlign w:val="bottom"/>
+            <w:hideMark/>
+          </w:tcPr>
+          <w:p>
+            <w:pPr>
+              <w:spacing w:after="0"/>
+              <w:rPr>
+                <w:rFonts w:eastAsia="Times New Roman" w:hAnsi="Times New Roman" w:cs="Times New Roman"/>
+                <w:color w:val="000000"/>
+                <w:sz w:val="22"/>
+                <w:szCs w:val="22"/>
+                <w:lang w:val="en-ZA" w:eastAsia="en-ZA"/>
+              </w:rPr>
+            </w:pPr>
+            <w:r>
+              <w:rPr>
+                <w:rFonts w:eastAsia="Times New Roman" w:hAnsi="Times New Roman" w:cs="Times New Roman"/>
+                <w:color w:val="000000"/>
+                <w:sz w:val="22"/>
+                <w:szCs w:val="22"/>
+                <w:lang w:val="en-ZA" w:eastAsia="en-ZA"/>
+              </w:rPr>
+              <w:t>(</w:t>
+            </w:r>
+            <w:r>
+              <w:rPr>
+                <w:rFonts w:eastAsia="Times New Roman" w:hAnsi="Times New Roman" w:cs="Times New Roman"/>
+                <w:color w:val="000000"/>
+                <w:sz w:val="22"/>
+                <w:szCs w:val="22"/>
+                <w:lang w:val="en-ZA" w:eastAsia="en-ZA"/>
+              </w:rPr>
+              <w:t>c</w:t>
+            </w:r>
+            <w:r>
+              <w:rPr>
+                <w:rFonts w:eastAsia="Times New Roman" w:hAnsi="Times New Roman" w:cs="Times New Roman"/>
+                <w:color w:val="000000"/>
+                <w:sz w:val="22"/>
+                <w:szCs w:val="22"/>
+                <w:lang w:val="en-ZA" w:eastAsia="en-ZA"/>
+              </w:rPr>
+              <w:t xml:space="preserve">) </w:t>
+            </w:r>
+            <w:r>
+              <w:rPr>
+                <w:rFonts w:eastAsia="Times New Roman" w:hAnsi="Times New Roman" w:cs="Times New Roman"/>
+                <w:color w:val="000000"/>
+                <w:sz w:val="22"/>
+                <w:szCs w:val="22"/>
+                <w:lang w:val="en-ZA" w:eastAsia="en-ZA"/>
+              </w:rPr>
+              <w:t>DS</w:t>
+            </w:r>
+          </w:p>
+        </w:tc>
+        <w:tc>
+          <w:tcPr>
+            <w:tcW w:w="1084" w:type="dxa"/>
+            <w:tcBorders>
+              <w:top w:val="nil"/>
+            </w:tcBorders>
+            <w:shd w:val="clear" w:color="auto" w:fill="auto"/>
+            <w:noWrap/>
+            <w:vAlign w:val="bottom"/>
+            <w:hideMark/>
+          </w:tcPr>
+          <w:p>
+            <w:pPr>
+              <w:spacing w:after="0"/>
+              <w:rPr>
+                <w:rFonts w:eastAsia="Times New Roman" w:hAnsi="Times New Roman" w:cs="Times New Roman"/>
+                <w:color w:val="000000"/>
+                <w:sz w:val="22"/>
+                <w:szCs w:val="22"/>
+                <w:lang w:val="en-ZA" w:eastAsia="en-ZA"/>
+              </w:rPr>
+            </w:pPr>
+            <w:r>
+              <w:rPr>
+                <w:rFonts w:eastAsia="Times New Roman" w:hAnsi="Times New Roman" w:cs="Times New Roman"/>
+                <w:color w:val="000000"/>
+                <w:sz w:val="22"/>
+                <w:szCs w:val="22"/>
+                <w:lang w:val="en-ZA" w:eastAsia="en-ZA"/>
+              </w:rPr>
+              <w:t>GCFR</w:t>
+            </w:r>
+          </w:p>
+        </w:tc>
+        <w:tc>
+          <w:tcPr>
+            <w:tcW w:w="246" w:type="dxa"/>
+            <w:tcBorders>
+              <w:top w:val="nil"/>
+            </w:tcBorders>
+            <w:vAlign w:val="bottom"/>
+          </w:tcPr>
+          <w:p>
+            <w:pPr>
+              <w:spacing w:after="0"/>
+              <w:rPr>
+                <w:rFonts w:eastAsia="Times New Roman" w:hAnsi="Times New Roman" w:cs="Times New Roman"/>
+                <w:color w:val="000000"/>
+                <w:sz w:val="22"/>
+                <w:szCs w:val="22"/>
+                <w:lang w:val="en-ZA" w:eastAsia="en-ZA"/>
+              </w:rPr>
+            </w:pPr>
+          </w:p>
+        </w:tc>
+        <w:tc>
+          <w:tcPr>
+            <w:tcW w:w="931" w:type="dxa"/>
+            <w:tcBorders>
+              <w:top w:val="nil"/>
+            </w:tcBorders>
+            <w:shd w:val="clear" w:color="auto" w:fill="auto"/>
+            <w:noWrap/>
+            <w:vAlign w:val="bottom"/>
+            <w:hideMark/>
+          </w:tcPr>
+          <w:p>
+            <w:pPr>
+              <w:spacing w:after="0"/>
+              <w:rPr>
+                <w:rFonts w:eastAsia="Times New Roman" w:hAnsi="Times New Roman" w:cs="Times New Roman"/>
+                <w:color w:val="000000"/>
+                <w:sz w:val="22"/>
+                <w:szCs w:val="22"/>
+                <w:lang w:val="en-ZA" w:eastAsia="en-ZA"/>
+              </w:rPr>
+            </w:pPr>
+            <w:r>
+              <w:rPr>
+                <w:rFonts w:eastAsia="Times New Roman" w:hAnsi="Times New Roman" w:cs="Times New Roman"/>
+                <w:color w:val="000000"/>
+                <w:sz w:val="22"/>
+                <w:szCs w:val="22"/>
+                <w:lang w:val="en-ZA" w:eastAsia="en-ZA"/>
+              </w:rPr>
+              <w:t>965.29</w:t>
+            </w:r>
+          </w:p>
+        </w:tc>
+        <w:tc>
+          <w:tcPr>
+            <w:tcW w:w="1027" w:type="dxa"/>
+            <w:tcBorders>
+              <w:top w:val="nil"/>
+            </w:tcBorders>
+            <w:shd w:val="clear" w:color="auto" w:fill="auto"/>
+            <w:noWrap/>
+            <w:vAlign w:val="bottom"/>
+            <w:hideMark/>
+          </w:tcPr>
+          <w:p>
+            <w:pPr>
+              <w:spacing w:after="0"/>
+              <w:rPr>
+                <w:rFonts w:eastAsia="Times New Roman" w:hAnsi="Times New Roman" w:cs="Times New Roman"/>
+                <w:color w:val="000000"/>
+                <w:sz w:val="22"/>
+                <w:szCs w:val="22"/>
+                <w:lang w:val="en-ZA" w:eastAsia="en-ZA"/>
+              </w:rPr>
+            </w:pPr>
+            <w:r>
+              <w:rPr>
+                <w:rFonts w:eastAsia="Times New Roman" w:hAnsi="Times New Roman" w:cs="Times New Roman"/>
+                <w:color w:val="000000"/>
+                <w:sz w:val="22"/>
+                <w:szCs w:val="22"/>
+                <w:lang w:val="en-ZA" w:eastAsia="en-ZA"/>
+              </w:rPr>
+              <w:t>638.38</w:t>
+            </w:r>
+          </w:p>
+        </w:tc>
+        <w:tc>
+          <w:tcPr>
+            <w:tcW w:w="259" w:type="dxa"/>
+            <w:tcBorders>
+              <w:top w:val="nil"/>
+            </w:tcBorders>
+            <w:vAlign w:val="bottom"/>
+          </w:tcPr>
+          <w:p>
+            <w:pPr>
+              <w:spacing w:after="0"/>
+              <w:rPr>
+                <w:rFonts w:eastAsia="Times New Roman" w:hAnsi="Times New Roman" w:cs="Times New Roman"/>
+                <w:color w:val="000000"/>
+                <w:sz w:val="22"/>
+                <w:szCs w:val="22"/>
+                <w:lang w:val="en-ZA" w:eastAsia="en-ZA"/>
+              </w:rPr>
+            </w:pPr>
+          </w:p>
+        </w:tc>
+        <w:tc>
+          <w:tcPr>
+            <w:tcW w:w="1151" w:type="dxa"/>
+            <w:tcBorders>
+              <w:top w:val="nil"/>
+            </w:tcBorders>
+            <w:shd w:val="clear" w:color="auto" w:fill="auto"/>
+            <w:noWrap/>
+            <w:vAlign w:val="bottom"/>
+            <w:hideMark/>
+          </w:tcPr>
+          <w:p>
+            <w:pPr>
+              <w:spacing w:after="0"/>
+              <w:rPr>
+                <w:rFonts w:eastAsia="Times New Roman" w:hAnsi="Times New Roman" w:cs="Times New Roman"/>
+                <w:color w:val="000000"/>
+                <w:sz w:val="22"/>
+                <w:szCs w:val="22"/>
+                <w:lang w:val="en-ZA" w:eastAsia="en-ZA"/>
+              </w:rPr>
+            </w:pPr>
+            <w:r>
+              <w:rPr>
+                <w:rFonts w:eastAsia="Times New Roman" w:hAnsi="Times New Roman" w:cs="Times New Roman"/>
+                <w:color w:val="000000"/>
+                <w:sz w:val="22"/>
+                <w:szCs w:val="22"/>
+                <w:lang w:val="en-ZA" w:eastAsia="en-ZA"/>
+              </w:rPr>
+              <w:t>665.02</w:t>
+            </w:r>
+            <w:r>
+              <w:rPr>
+                <w:rFonts w:eastAsia="Times New Roman" w:hAnsi="Times New Roman" w:cs="Times New Roman"/>
+                <w:color w:val="000000"/>
+                <w:sz w:val="22"/>
+                <w:szCs w:val="22"/>
+                <w:lang w:val="en-ZA" w:eastAsia="en-ZA"/>
+              </w:rPr>
+              <w:t xml:space="preserve"> †</w:t>
+            </w:r>
+          </w:p>
+        </w:tc>
+        <w:tc>
+          <w:tcPr>
+            <w:tcW w:w="1102" w:type="dxa"/>
+            <w:tcBorders>
+              <w:top w:val="nil"/>
+            </w:tcBorders>
+            <w:shd w:val="clear" w:color="auto" w:fill="auto"/>
+            <w:noWrap/>
+            <w:vAlign w:val="bottom"/>
+            <w:hideMark/>
+          </w:tcPr>
+          <w:p>
+            <w:pPr>
+              <w:spacing w:after="0"/>
+              <w:rPr>
+                <w:rFonts w:eastAsia="Times New Roman" w:hAnsi="Times New Roman" w:cs="Times New Roman"/>
+                <w:color w:val="000000"/>
+                <w:sz w:val="22"/>
+                <w:szCs w:val="22"/>
+                <w:lang w:val="en-ZA" w:eastAsia="en-ZA"/>
+              </w:rPr>
+            </w:pPr>
+            <w:r>
+              <w:rPr>
+                <w:rFonts w:eastAsia="Times New Roman" w:hAnsi="Times New Roman" w:cs="Times New Roman"/>
+                <w:color w:val="000000"/>
+                <w:sz w:val="22"/>
+                <w:szCs w:val="22"/>
+                <w:lang w:val="en-ZA" w:eastAsia="en-ZA"/>
+              </w:rPr>
+              <w:t>383.79</w:t>
+            </w:r>
+            <w:r>
+              <w:rPr>
+                <w:rFonts w:eastAsia="Times New Roman" w:hAnsi="Times New Roman" w:cs="Times New Roman"/>
+                <w:color w:val="000000"/>
+                <w:sz w:val="22"/>
+                <w:szCs w:val="22"/>
+                <w:lang w:val="en-ZA" w:eastAsia="en-ZA"/>
+              </w:rPr>
+              <w:t xml:space="preserve"> ‡</w:t>
+            </w:r>
+          </w:p>
+        </w:tc>
+      </w:tr>
+      <w:tr>
+        <w:trPr>
+          <w:trHeight w:val="285"/>
+        </w:trPr>
+        <w:tc>
+          <w:tcPr>
+            <w:tcW w:w="1080" w:type="dxa"/>
+            <w:shd w:val="clear" w:color="auto" w:fill="auto"/>
+            <w:noWrap/>
+            <w:vAlign w:val="bottom"/>
+          </w:tcPr>
+          <w:p>
+            <w:pPr>
+              <w:spacing w:after="0"/>
+              <w:rPr>
+                <w:rFonts w:eastAsia="Times New Roman" w:hAnsi="Times New Roman" w:cs="Times New Roman"/>
+                <w:color w:val="000000"/>
+                <w:sz w:val="22"/>
+                <w:szCs w:val="22"/>
+                <w:lang w:val="en-ZA" w:eastAsia="en-ZA"/>
+              </w:rPr>
+            </w:pPr>
+          </w:p>
+        </w:tc>
+        <w:tc>
+          <w:tcPr>
+            <w:tcW w:w="1084" w:type="dxa"/>
+            <w:shd w:val="clear" w:color="auto" w:fill="auto"/>
+            <w:noWrap/>
+            <w:vAlign w:val="bottom"/>
+            <w:hideMark/>
+          </w:tcPr>
+          <w:p>
+            <w:pPr>
+              <w:spacing w:after="0"/>
+              <w:rPr>
+                <w:rFonts w:eastAsia="Times New Roman" w:hAnsi="Times New Roman" w:cs="Times New Roman"/>
+                <w:color w:val="000000"/>
+                <w:sz w:val="22"/>
+                <w:szCs w:val="22"/>
+                <w:lang w:val="en-ZA" w:eastAsia="en-ZA"/>
+              </w:rPr>
+            </w:pPr>
+            <w:r>
+              <w:rPr>
+                <w:rFonts w:eastAsia="Times New Roman" w:hAnsi="Times New Roman" w:cs="Times New Roman"/>
+                <w:color w:val="000000"/>
+                <w:sz w:val="22"/>
+                <w:szCs w:val="22"/>
+                <w:lang w:val="en-ZA" w:eastAsia="en-ZA"/>
+              </w:rPr>
+              <w:t>SWAFR</w:t>
+            </w:r>
+          </w:p>
+        </w:tc>
+        <w:tc>
+          <w:tcPr>
+            <w:tcW w:w="246" w:type="dxa"/>
+            <w:vAlign w:val="bottom"/>
+          </w:tcPr>
+          <w:p>
+            <w:pPr>
+              <w:spacing w:after="0"/>
+              <w:rPr>
+                <w:rFonts w:eastAsia="Times New Roman" w:hAnsi="Times New Roman" w:cs="Times New Roman"/>
+                <w:color w:val="000000"/>
+                <w:sz w:val="22"/>
+                <w:szCs w:val="22"/>
+                <w:lang w:val="en-ZA" w:eastAsia="en-ZA"/>
+              </w:rPr>
+            </w:pPr>
+          </w:p>
+        </w:tc>
+        <w:tc>
+          <w:tcPr>
+            <w:tcW w:w="931" w:type="dxa"/>
+            <w:shd w:val="clear" w:color="auto" w:fill="auto"/>
+            <w:noWrap/>
+            <w:vAlign w:val="bottom"/>
+            <w:hideMark/>
+          </w:tcPr>
+          <w:p>
+            <w:pPr>
+              <w:spacing w:after="0"/>
+              <w:rPr>
+                <w:rFonts w:eastAsia="Times New Roman" w:hAnsi="Times New Roman" w:cs="Times New Roman"/>
+                <w:color w:val="000000"/>
+                <w:sz w:val="22"/>
+                <w:szCs w:val="22"/>
+                <w:lang w:val="en-ZA" w:eastAsia="en-ZA"/>
+              </w:rPr>
+            </w:pPr>
+            <w:r>
+              <w:rPr>
+                <w:rFonts w:eastAsia="Times New Roman" w:hAnsi="Times New Roman" w:cs="Times New Roman"/>
+                <w:color w:val="000000"/>
+                <w:sz w:val="22"/>
+                <w:szCs w:val="22"/>
+                <w:lang w:val="en-ZA" w:eastAsia="en-ZA"/>
+              </w:rPr>
+              <w:t>558.41</w:t>
+            </w:r>
+          </w:p>
+        </w:tc>
+        <w:tc>
+          <w:tcPr>
+            <w:tcW w:w="1027" w:type="dxa"/>
+            <w:shd w:val="clear" w:color="auto" w:fill="auto"/>
+            <w:noWrap/>
+            <w:vAlign w:val="bottom"/>
+            <w:hideMark/>
+          </w:tcPr>
+          <w:p>
+            <w:pPr>
+              <w:spacing w:after="0"/>
+              <w:rPr>
+                <w:rFonts w:eastAsia="Times New Roman" w:hAnsi="Times New Roman" w:cs="Times New Roman"/>
+                <w:color w:val="000000"/>
+                <w:sz w:val="22"/>
+                <w:szCs w:val="22"/>
+                <w:lang w:val="en-ZA" w:eastAsia="en-ZA"/>
+              </w:rPr>
+            </w:pPr>
+            <w:r>
+              <w:rPr>
+                <w:rFonts w:eastAsia="Times New Roman" w:hAnsi="Times New Roman" w:cs="Times New Roman"/>
+                <w:color w:val="000000"/>
+                <w:sz w:val="22"/>
+                <w:szCs w:val="22"/>
+                <w:lang w:val="en-ZA" w:eastAsia="en-ZA"/>
+              </w:rPr>
+              <w:t>353.93</w:t>
+            </w:r>
+          </w:p>
+        </w:tc>
+        <w:tc>
+          <w:tcPr>
+            <w:tcW w:w="259" w:type="dxa"/>
+            <w:vAlign w:val="bottom"/>
+          </w:tcPr>
+          <w:p>
+            <w:pPr>
+              <w:spacing w:after="0"/>
+              <w:rPr>
+                <w:rFonts w:eastAsia="Times New Roman" w:hAnsi="Times New Roman" w:cs="Times New Roman"/>
+                <w:color w:val="000000"/>
+                <w:sz w:val="22"/>
+                <w:szCs w:val="22"/>
+                <w:lang w:val="en-ZA" w:eastAsia="en-ZA"/>
+              </w:rPr>
+            </w:pPr>
+          </w:p>
+        </w:tc>
+        <w:tc>
+          <w:tcPr>
+            <w:tcW w:w="1151" w:type="dxa"/>
+            <w:shd w:val="clear" w:color="auto" w:fill="auto"/>
+            <w:noWrap/>
+            <w:vAlign w:val="bottom"/>
+            <w:hideMark/>
+          </w:tcPr>
+          <w:p>
+            <w:pPr>
+              <w:spacing w:after="0"/>
+              <w:rPr>
+                <w:rFonts w:eastAsia="Times New Roman" w:hAnsi="Times New Roman" w:cs="Times New Roman"/>
+                <w:color w:val="000000"/>
+                <w:sz w:val="22"/>
+                <w:szCs w:val="22"/>
+                <w:lang w:val="en-ZA" w:eastAsia="en-ZA"/>
+              </w:rPr>
+            </w:pPr>
+            <w:r>
+              <w:rPr>
+                <w:rFonts w:eastAsia="Times New Roman" w:hAnsi="Times New Roman" w:cs="Times New Roman"/>
+                <w:color w:val="000000"/>
+                <w:sz w:val="22"/>
+                <w:szCs w:val="22"/>
+                <w:lang w:val="en-ZA" w:eastAsia="en-ZA"/>
+              </w:rPr>
+              <w:t>554.68</w:t>
+            </w:r>
+            <w:r>
+              <w:rPr>
+                <w:rFonts w:eastAsia="Times New Roman" w:hAnsi="Times New Roman" w:cs="Times New Roman"/>
+                <w:color w:val="000000"/>
+                <w:sz w:val="22"/>
+                <w:szCs w:val="22"/>
+                <w:lang w:val="en-ZA" w:eastAsia="en-ZA"/>
+              </w:rPr>
+              <w:t xml:space="preserve"> †</w:t>
+            </w:r>
+          </w:p>
+        </w:tc>
+        <w:tc>
+          <w:tcPr>
+            <w:tcW w:w="1102" w:type="dxa"/>
+            <w:shd w:val="clear" w:color="auto" w:fill="auto"/>
+            <w:noWrap/>
+            <w:vAlign w:val="bottom"/>
+            <w:hideMark/>
+          </w:tcPr>
+          <w:p>
+            <w:pPr>
+              <w:spacing w:after="0"/>
+              <w:rPr>
+                <w:rFonts w:eastAsia="Times New Roman" w:hAnsi="Times New Roman" w:cs="Times New Roman"/>
+                <w:color w:val="000000"/>
+                <w:sz w:val="22"/>
+                <w:szCs w:val="22"/>
+                <w:lang w:val="en-ZA" w:eastAsia="en-ZA"/>
+              </w:rPr>
+            </w:pPr>
+            <w:r>
+              <w:rPr>
+                <w:rFonts w:eastAsia="Times New Roman" w:hAnsi="Times New Roman" w:cs="Times New Roman"/>
+                <w:color w:val="000000"/>
+                <w:sz w:val="22"/>
+                <w:szCs w:val="22"/>
+                <w:lang w:val="en-ZA" w:eastAsia="en-ZA"/>
+              </w:rPr>
+              <w:t>336.43</w:t>
+            </w:r>
+            <w:r>
+              <w:rPr>
+                <w:rFonts w:eastAsia="Times New Roman" w:hAnsi="Times New Roman" w:cs="Times New Roman"/>
+                <w:color w:val="000000"/>
+                <w:sz w:val="22"/>
+                <w:szCs w:val="22"/>
+                <w:lang w:val="en-ZA" w:eastAsia="en-ZA"/>
+              </w:rPr>
+              <w:t xml:space="preserve"> ‡</w:t>
+            </w:r>
+          </w:p>
+        </w:tc>
+      </w:tr>
+    </w:tbl>
     <w:p>
       <w:pPr>
         <w:rPr>
@@ -25536,7 +27737,6 @@
   <w:style w:type="character" w:default="1" w:styleId="DefaultParagraphFont">
     <w:name w:val="Default Paragraph Font"/>
     <w:uiPriority w:val="1"/>
-    <w:semiHidden/>
     <w:unhideWhenUsed/>
   </w:style>
   <w:style w:type="table" w:default="1" w:styleId="TableNormal">
@@ -26723,7 +28923,7 @@
 </file>
 
 <file path=customXml/itemProps1.xml><?xml version="1.0" encoding="utf-8"?>
-<ds:datastoreItem xmlns:ds="http://schemas.openxmlformats.org/officeDocument/2006/customXml" ds:itemID="{E9F52252-4CAD-45B3-992E-EF3D7C077ADD}">
+<ds:datastoreItem xmlns:ds="http://schemas.openxmlformats.org/officeDocument/2006/customXml" ds:itemID="{9BF71933-772C-4CB7-9E0B-8A944ACB6DF4}">
   <ds:schemaRefs>
     <ds:schemaRef ds:uri="http://schemas.openxmlformats.org/officeDocument/2006/bibliography"/>
   </ds:schemaRefs>

</xml_diff>

<commit_message>
Add SI figure captions [WIP]
</commit_message>
<xml_diff>
--- a/manuscript/Van-Mazijk-Cramer-Verboom_supporting-information.docx
+++ b/manuscript/Van-Mazijk-Cramer-Verboom_supporting-information.docx
@@ -22472,8 +22472,6 @@
             </w:r>
           </w:p>
         </w:tc>
-        <w:bookmarkStart w:id="1" w:name="_GoBack"/>
-        <w:bookmarkEnd w:id="1"/>
       </w:tr>
       <w:tr>
         <w:trPr>
@@ -23839,6 +23837,10 @@
       </w:r>
     </w:p>
     <w:p>
+      <w:pPr>
+        <w:pStyle w:val="BodyText"/>
+        <w:spacing w:before="0" w:after="0"/>
+      </w:pPr>
       <w:r>
         <w:rPr>
           <w:b/>
@@ -23858,20 +23860,82 @@
         <w:t>:</w:t>
       </w:r>
       <w:r>
-        <w:t xml:space="preserve"> [</w:t>
+        <w:t xml:space="preserve"> </w:t>
+      </w:r>
+      <w:r>
+        <w:t>Pairwise correlation</w:t>
+      </w:r>
+      <w:r>
+        <w:t xml:space="preserve"> coefficient</w:t>
+      </w:r>
+      <w:r>
+        <w:t>s</w:t>
+      </w:r>
+      <w:r>
+        <w:t xml:space="preserve"> (upper-right panels), scatter plots</w:t>
+      </w:r>
+      <w:r>
+        <w:t xml:space="preserve"> </w:t>
+      </w:r>
+      <w:r>
+        <w:t>(lower-left panels) and distributions (diagonal panels) of different forms of (</w:t>
+      </w:r>
+      <w:r>
+        <w:t>log</w:t>
       </w:r>
       <w:r>
         <w:rPr>
-          <w:highlight w:val="yellow"/>
+          <w:vertAlign w:val="subscript"/>
         </w:rPr>
-        <w:t>…</w:t>
-      </w:r>
-      <w:r>
-        <w:t>]</w:t>
-      </w:r>
-      <w:r>
-        <w:t xml:space="preserve"> QDS-scale </w:t>
-      </w:r>
+        <w:t>10</w:t>
+      </w:r>
+      <w:r>
+        <w:t>-</w:t>
+      </w:r>
+      <w:r>
+        <w:t>transformed</w:t>
+      </w:r>
+      <w:r>
+        <w:t>) environmental heterogeneity (</w:t>
+      </w:r>
+      <w:r>
+        <w:t>QDS-scale</w:t>
+      </w:r>
+      <w:r>
+        <w:t xml:space="preserve">) across the GCFR and SWAFR. </w:t>
+      </w:r>
+      <w:r>
+        <w:rPr>
+          <w:rFonts w:hAnsi="Times New Roman" w:cs="Times New Roman"/>
+        </w:rPr>
+        <w:t>Abbreviations follow that in Tables S1</w:t>
+      </w:r>
+      <w:r>
+        <w:rPr>
+          <w:rFonts w:hAnsi="Times New Roman" w:cs="Times New Roman"/>
+        </w:rPr>
+        <w:t xml:space="preserve">, </w:t>
+      </w:r>
+      <w:r>
+        <w:rPr>
+          <w:rFonts w:hAnsi="Times New Roman" w:cs="Times New Roman"/>
+        </w:rPr>
+        <w:t>S2</w:t>
+      </w:r>
+      <w:r>
+        <w:rPr>
+          <w:rFonts w:hAnsi="Times New Roman" w:cs="Times New Roman"/>
+        </w:rPr>
+        <w:t xml:space="preserve"> and S3</w:t>
+      </w:r>
+      <w:r>
+        <w:rPr>
+          <w:rFonts w:hAnsi="Times New Roman" w:cs="Times New Roman"/>
+        </w:rPr>
+        <w:t>.</w:t>
+      </w:r>
+    </w:p>
+    <w:p>
       <w:r>
         <w:br w:type="page"/>
       </w:r>
@@ -23961,19 +24025,43 @@
         <w:t>:</w:t>
       </w:r>
       <w:r>
-        <w:t xml:space="preserve"> [</w:t>
+        <w:t xml:space="preserve"> </w:t>
+      </w:r>
+      <w:r>
+        <w:t>Pairwise correlation coefficients (upper-right panels), scatter plots (lower-left panels) and distributions (diagonal panels) of different forms of (log</w:t>
       </w:r>
       <w:r>
         <w:rPr>
-          <w:highlight w:val="yellow"/>
+          <w:vertAlign w:val="subscript"/>
         </w:rPr>
-        <w:t>…</w:t>
-      </w:r>
-      <w:r>
-        <w:t>]</w:t>
-      </w:r>
-      <w:r>
-        <w:t xml:space="preserve"> HDS-scale </w:t>
+        <w:t>10</w:t>
+      </w:r>
+      <w:r>
+        <w:t>-</w:t>
+      </w:r>
+      <w:r>
+        <w:t>transformed</w:t>
+      </w:r>
+      <w:r>
+        <w:t>) environmental heterogeneity (</w:t>
+      </w:r>
+      <w:r>
+        <w:t>H</w:t>
+      </w:r>
+      <w:r>
+        <w:t xml:space="preserve">DS-scale) across the GCFR and SWAFR. </w:t>
+      </w:r>
+      <w:r>
+        <w:rPr>
+          <w:rFonts w:hAnsi="Times New Roman" w:cs="Times New Roman"/>
+        </w:rPr>
+        <w:t>Abbreviations follow that in Tables S1, S2 and S3</w:t>
+      </w:r>
+      <w:r>
+        <w:rPr>
+          <w:rFonts w:hAnsi="Times New Roman" w:cs="Times New Roman"/>
+        </w:rPr>
+        <w:t xml:space="preserve"> and Figure S1.</w:t>
       </w:r>
       <w:r>
         <w:br w:type="page"/>
@@ -24064,19 +24152,45 @@
         <w:t>:</w:t>
       </w:r>
       <w:r>
-        <w:t xml:space="preserve"> [</w:t>
+        <w:t xml:space="preserve"> </w:t>
+      </w:r>
+      <w:r>
+        <w:t>Pairwise correlation coefficients (upper-right panels), scatter plots (lower-left panels) and distributions (diagonal panels) of different forms of (log</w:t>
       </w:r>
       <w:r>
         <w:rPr>
-          <w:highlight w:val="yellow"/>
+          <w:vertAlign w:val="subscript"/>
         </w:rPr>
-        <w:t>…</w:t>
-      </w:r>
-      <w:r>
-        <w:t>]</w:t>
-      </w:r>
-      <w:r>
-        <w:t xml:space="preserve"> DS-scale</w:t>
+        <w:t>10</w:t>
+      </w:r>
+      <w:r>
+        <w:t>-</w:t>
+      </w:r>
+      <w:r>
+        <w:t>transformed</w:t>
+      </w:r>
+      <w:r>
+        <w:t xml:space="preserve">) environmental heterogeneity (DS-scale) across the GCFR and SWAFR. </w:t>
+      </w:r>
+      <w:r>
+        <w:rPr>
+          <w:rFonts w:hAnsi="Times New Roman" w:cs="Times New Roman"/>
+        </w:rPr>
+        <w:t>Abbreviations follow that in Tables S1, S2 and S3</w:t>
+      </w:r>
+      <w:r>
+        <w:rPr>
+          <w:rFonts w:hAnsi="Times New Roman" w:cs="Times New Roman"/>
+        </w:rPr>
+        <w:t xml:space="preserve"> and Figure S1 and S2</w:t>
+      </w:r>
+      <w:bookmarkStart w:id="1" w:name="_GoBack"/>
+      <w:bookmarkEnd w:id="1"/>
+      <w:r>
+        <w:rPr>
+          <w:rFonts w:hAnsi="Times New Roman" w:cs="Times New Roman"/>
+        </w:rPr>
+        <w:t>.</w:t>
       </w:r>
       <w:r>
         <w:br w:type="page"/>
@@ -29087,7 +29201,7 @@
 </file>
 
 <file path=customXml/itemProps1.xml><?xml version="1.0" encoding="utf-8"?>
-<ds:datastoreItem xmlns:ds="http://schemas.openxmlformats.org/officeDocument/2006/customXml" ds:itemID="{5DB25D5E-DA4C-4ABA-92BF-165A8ADBBA7A}">
+<ds:datastoreItem xmlns:ds="http://schemas.openxmlformats.org/officeDocument/2006/customXml" ds:itemID="{EA444B8B-638A-4198-BDEF-BE73A02892A6}">
   <ds:schemaRefs>
     <ds:schemaRef ds:uri="http://schemas.openxmlformats.org/officeDocument/2006/bibliography"/>
   </ds:schemaRefs>

</xml_diff>

<commit_message>
Add new figure into SI; Cont. working on captions
</commit_message>
<xml_diff>
--- a/manuscript/Van-Mazijk-Cramer-Verboom_supporting-information.docx
+++ b/manuscript/Van-Mazijk-Cramer-Verboom_supporting-information.docx
@@ -11289,13 +11289,7 @@
         <w:t xml:space="preserve">f vascular plant species richness </w:t>
       </w:r>
       <w:r>
-        <w:t>(</w:t>
-      </w:r>
-      <w:r>
-        <w:t>excluding species richness hotspots</w:t>
-      </w:r>
-      <w:r>
-        <w:t>)</w:t>
+        <w:t>(excluding species richness hotspots)</w:t>
       </w:r>
       <w:r>
         <w:t xml:space="preserve"> </w:t>
@@ -11334,52 +11328,43 @@
         <w:t>re</w:t>
       </w:r>
       <w:r>
-        <w:t>-scaled</w:t>
-      </w:r>
-      <w:r>
-        <w:t>)</w:t>
+        <w:t xml:space="preserve">-scaled), </w:t>
+      </w:r>
+      <w:r>
+        <w:t xml:space="preserve">across the GCFR and SWAFR at </w:t>
+      </w:r>
+      <w:r>
+        <w:t>the</w:t>
+      </w:r>
+      <w:r>
+        <w:t xml:space="preserve"> (a) </w:t>
+      </w:r>
+      <w:r>
+        <w:t>Q</w:t>
+      </w:r>
+      <w:r>
+        <w:t>DS-</w:t>
       </w:r>
       <w:r>
         <w:t xml:space="preserve">, </w:t>
       </w:r>
       <w:r>
-        <w:t xml:space="preserve">across the GCFR and SWAFR at </w:t>
-      </w:r>
-      <w:r>
-        <w:t>the</w:t>
-      </w:r>
-      <w:r>
-        <w:t xml:space="preserve"> (a) </w:t>
-      </w:r>
-      <w:r>
-        <w:t>Q</w:t>
+        <w:t xml:space="preserve">(b) </w:t>
+      </w:r>
+      <w:r>
+        <w:t>H</w:t>
       </w:r>
       <w:r>
         <w:t>DS-</w:t>
       </w:r>
       <w:r>
-        <w:t xml:space="preserve">, </w:t>
-      </w:r>
-      <w:r>
-        <w:t xml:space="preserve">(b) </w:t>
-      </w:r>
-      <w:r>
-        <w:t>H</w:t>
-      </w:r>
-      <w:r>
-        <w:t>DS-</w:t>
-      </w:r>
-      <w:r>
         <w:t xml:space="preserve"> and (c) DS-</w:t>
       </w:r>
       <w:r>
         <w:t>scale</w:t>
       </w:r>
       <w:r>
-        <w:t>s</w:t>
-      </w:r>
-      <w:r>
-        <w:t>. [</w:t>
+        <w:t>s. [</w:t>
       </w:r>
       <w:r>
         <w:t>a</w:t>
@@ -21598,37 +21583,7 @@
           <w:szCs w:val="22"/>
           <w:lang w:val="en-ZA" w:eastAsia="en-ZA"/>
         </w:rPr>
-        <w:t>†</w:t>
-      </w:r>
-      <w:r>
-        <w:rPr>
-          <w:rFonts w:eastAsia="Times New Roman" w:hAnsi="Times New Roman" w:cs="Times New Roman"/>
-          <w:color w:val="000000"/>
-          <w:sz w:val="22"/>
-          <w:szCs w:val="22"/>
-          <w:lang w:val="en-ZA" w:eastAsia="en-ZA"/>
-        </w:rPr>
-        <w:t xml:space="preserve"> and </w:t>
-      </w:r>
-      <w:r>
-        <w:rPr>
-          <w:rFonts w:eastAsia="Times New Roman" w:hAnsi="Times New Roman" w:cs="Times New Roman"/>
-          <w:color w:val="000000"/>
-          <w:sz w:val="22"/>
-          <w:szCs w:val="22"/>
-          <w:lang w:val="en-ZA" w:eastAsia="en-ZA"/>
-        </w:rPr>
-        <w:t>‡</w:t>
-      </w:r>
-      <w:r>
-        <w:rPr>
-          <w:rFonts w:eastAsia="Times New Roman" w:hAnsi="Times New Roman" w:cs="Times New Roman"/>
-          <w:color w:val="000000"/>
-          <w:sz w:val="22"/>
-          <w:szCs w:val="22"/>
-          <w:lang w:val="en-ZA" w:eastAsia="en-ZA"/>
-        </w:rPr>
-        <w:t>)</w:t>
+        <w:t>† and ‡)</w:t>
       </w:r>
       <w:r>
         <w:rPr>
@@ -23878,10 +23833,7 @@
         <w:t xml:space="preserve"> </w:t>
       </w:r>
       <w:r>
-        <w:t>(lower-left panels) and distributions (diagonal panels) of different forms of (</w:t>
-      </w:r>
-      <w:r>
-        <w:t>log</w:t>
+        <w:t>(lower-left panels) and distributions (diagonal panels) of different forms of (log</w:t>
       </w:r>
       <w:r>
         <w:rPr>
@@ -23908,31 +23860,7 @@
         <w:rPr>
           <w:rFonts w:hAnsi="Times New Roman" w:cs="Times New Roman"/>
         </w:rPr>
-        <w:t>Abbreviations follow that in Tables S1</w:t>
-      </w:r>
-      <w:r>
-        <w:rPr>
-          <w:rFonts w:hAnsi="Times New Roman" w:cs="Times New Roman"/>
-        </w:rPr>
-        <w:t xml:space="preserve">, </w:t>
-      </w:r>
-      <w:r>
-        <w:rPr>
-          <w:rFonts w:hAnsi="Times New Roman" w:cs="Times New Roman"/>
-        </w:rPr>
-        <w:t>S2</w:t>
-      </w:r>
-      <w:r>
-        <w:rPr>
-          <w:rFonts w:hAnsi="Times New Roman" w:cs="Times New Roman"/>
-        </w:rPr>
-        <w:t xml:space="preserve"> and S3</w:t>
-      </w:r>
-      <w:r>
-        <w:rPr>
-          <w:rFonts w:hAnsi="Times New Roman" w:cs="Times New Roman"/>
-        </w:rPr>
-        <w:t>.</w:t>
+        <w:t>Abbreviations follow that in Tables S1, S2 and S3.</w:t>
       </w:r>
     </w:p>
     <w:p>
@@ -24043,13 +23971,7 @@
         <w:t>transformed</w:t>
       </w:r>
       <w:r>
-        <w:t>) environmental heterogeneity (</w:t>
-      </w:r>
-      <w:r>
-        <w:t>H</w:t>
-      </w:r>
-      <w:r>
-        <w:t xml:space="preserve">DS-scale) across the GCFR and SWAFR. </w:t>
+        <w:t xml:space="preserve">) environmental heterogeneity (HDS-scale) across the GCFR and SWAFR. </w:t>
       </w:r>
       <w:r>
         <w:rPr>
@@ -24184,8 +24106,6 @@
         </w:rPr>
         <w:t xml:space="preserve"> and Figure S1 and S2</w:t>
       </w:r>
-      <w:bookmarkStart w:id="1" w:name="_GoBack"/>
-      <w:bookmarkEnd w:id="1"/>
       <w:r>
         <w:rPr>
           <w:rFonts w:hAnsi="Times New Roman" w:cs="Times New Roman"/>
@@ -24365,19 +24285,60 @@
         <w:rPr>
           <w:b/>
         </w:rPr>
-        <w:t xml:space="preserve">: </w:t>
-      </w:r>
-      <w:r>
-        <w:t>[</w:t>
+        <w:t>:</w:t>
+      </w:r>
+      <w:r>
+        <w:t xml:space="preserve"> </w:t>
+      </w:r>
+      <w:r>
+        <w:t>QDS-scale m</w:t>
+      </w:r>
+      <w:r>
+        <w:t>ap</w:t>
+      </w:r>
+      <w:r>
+        <w:t>s for the GCFR and SWAFR of (</w:t>
+      </w:r>
+      <w:proofErr w:type="spellStart"/>
+      <w:r>
+        <w:t>a,b</w:t>
+      </w:r>
+      <w:proofErr w:type="spellEnd"/>
+      <w:r>
+        <w:t>) vascular plant species richness, (</w:t>
+      </w:r>
+      <w:proofErr w:type="spellStart"/>
+      <w:r>
+        <w:t>c,d</w:t>
+      </w:r>
+      <w:proofErr w:type="spellEnd"/>
+      <w:r>
+        <w:t>) the major axis of environmental heterogeneity (PC1) from the PCA of nine forms of environmental heterogeneity (log</w:t>
       </w:r>
       <w:r>
         <w:rPr>
-          <w:highlight w:val="yellow"/>
+          <w:vertAlign w:val="subscript"/>
         </w:rPr>
-        <w:t>QDS maps</w:t>
-      </w:r>
-      <w:r>
-        <w:t>]</w:t>
+        <w:t>10</w:t>
+      </w:r>
+      <w:r>
+        <w:t>-transformed), residuals from regressions of species richness against (</w:t>
+      </w:r>
+      <w:proofErr w:type="spellStart"/>
+      <w:r>
+        <w:t>e,f</w:t>
+      </w:r>
+      <w:proofErr w:type="spellEnd"/>
+      <w:r>
+        <w:t>) PC1 (Figure 3b) and (</w:t>
+      </w:r>
+      <w:proofErr w:type="spellStart"/>
+      <w:r>
+        <w:t>g,h</w:t>
+      </w:r>
+      <w:proofErr w:type="spellEnd"/>
+      <w:r>
+        <w:t>) the multivariate (MV) model (Figure 4b). Map projection used: WGS84.</w:t>
       </w:r>
       <w:r>
         <w:br w:type="page"/>
@@ -24462,16 +24423,54 @@
         <w:t xml:space="preserve">: </w:t>
       </w:r>
       <w:r>
-        <w:t>[</w:t>
+        <w:t>DS-scale m</w:t>
+      </w:r>
+      <w:r>
+        <w:t>ap</w:t>
+      </w:r>
+      <w:r>
+        <w:t>s for the GCFR and SWAFR of (</w:t>
+      </w:r>
+      <w:proofErr w:type="spellStart"/>
+      <w:r>
+        <w:t>a,b</w:t>
+      </w:r>
+      <w:proofErr w:type="spellEnd"/>
+      <w:r>
+        <w:t>) vascular plant species richness, (</w:t>
+      </w:r>
+      <w:proofErr w:type="spellStart"/>
+      <w:r>
+        <w:t>c,d</w:t>
+      </w:r>
+      <w:proofErr w:type="spellEnd"/>
+      <w:r>
+        <w:t>) the major axis of environmental heterogeneity (PC1) from the PCA of nine forms of environmental heterogeneity (log</w:t>
       </w:r>
       <w:r>
         <w:rPr>
-          <w:highlight w:val="yellow"/>
+          <w:vertAlign w:val="subscript"/>
         </w:rPr>
-        <w:t>DS maps</w:t>
-      </w:r>
-      <w:r>
-        <w:t>]</w:t>
+        <w:t>10</w:t>
+      </w:r>
+      <w:r>
+        <w:t>-transformed), residuals from regressions of species richness against (</w:t>
+      </w:r>
+      <w:proofErr w:type="spellStart"/>
+      <w:r>
+        <w:t>e,f</w:t>
+      </w:r>
+      <w:proofErr w:type="spellEnd"/>
+      <w:r>
+        <w:t>) PC1 (Figure 3b) and (</w:t>
+      </w:r>
+      <w:proofErr w:type="spellStart"/>
+      <w:r>
+        <w:t>g,h</w:t>
+      </w:r>
+      <w:proofErr w:type="spellEnd"/>
+      <w:r>
+        <w:t>) the multivariate (MV) model (Figure 4b). Map projection used: WGS84.</w:t>
       </w:r>
       <w:r>
         <w:br w:type="page"/>
@@ -24484,10 +24483,10 @@
         </w:rPr>
         <w:lastRenderedPageBreak/>
         <w:drawing>
-          <wp:inline distT="0" distB="0" distL="0" distR="0" wp14:anchorId="46219709" wp14:editId="284932F5">
-            <wp:extent cx="5868000" cy="3715779"/>
-            <wp:effectExtent l="0" t="0" r="0" b="0"/>
-            <wp:docPr id="11" name="Picture 11"/>
+          <wp:inline distT="0" distB="0" distL="0" distR="0" wp14:anchorId="7233FC40" wp14:editId="0E95F6A8">
+            <wp:extent cx="6732062" cy="8820000"/>
+            <wp:effectExtent l="0" t="0" r="0" b="635"/>
+            <wp:docPr id="12" name="Picture 12"/>
             <wp:cNvGraphicFramePr>
               <a:graphicFrameLocks xmlns:a="http://schemas.openxmlformats.org/drawingml/2006/main" noChangeAspect="1"/>
             </wp:cNvGraphicFramePr>
@@ -24495,12 +24494,10 @@
               <a:graphicData uri="http://schemas.openxmlformats.org/drawingml/2006/picture">
                 <pic:pic xmlns:pic="http://schemas.openxmlformats.org/drawingml/2006/picture">
                   <pic:nvPicPr>
-                    <pic:cNvPr id="0" name="Picture 4"/>
-                    <pic:cNvPicPr>
-                      <a:picLocks noChangeAspect="1" noChangeArrowheads="1"/>
-                    </pic:cNvPicPr>
+                    <pic:cNvPr id="12" name="plot-univariate-models_manual.png"/>
+                    <pic:cNvPicPr/>
                   </pic:nvPicPr>
-                  <pic:blipFill rotWithShape="1">
+                  <pic:blipFill>
                     <a:blip r:embed="rId18" cstate="print">
                       <a:extLst>
                         <a:ext uri="{28A0092B-C50C-407E-A947-70E740481C1C}">
@@ -24508,26 +24505,18 @@
                         </a:ext>
                       </a:extLst>
                     </a:blip>
-                    <a:srcRect r="49507"/>
-                    <a:stretch/>
+                    <a:stretch>
+                      <a:fillRect/>
+                    </a:stretch>
                   </pic:blipFill>
-                  <pic:spPr bwMode="auto">
+                  <pic:spPr>
                     <a:xfrm>
                       <a:off x="0" y="0"/>
-                      <a:ext cx="5868000" cy="3715779"/>
+                      <a:ext cx="6732062" cy="8820000"/>
                     </a:xfrm>
                     <a:prstGeom prst="rect">
                       <a:avLst/>
                     </a:prstGeom>
-                    <a:noFill/>
-                    <a:ln>
-                      <a:noFill/>
-                    </a:ln>
-                    <a:extLst>
-                      <a:ext uri="{53640926-AAD7-44D8-BBD7-CCE9431645EC}">
-                        <a14:shadowObscured xmlns:a14="http://schemas.microsoft.com/office/drawing/2010/main"/>
-                      </a:ext>
-                    </a:extLst>
                   </pic:spPr>
                 </pic:pic>
               </a:graphicData>
@@ -24535,119 +24524,8 @@
           </wp:inline>
         </w:drawing>
       </w:r>
-    </w:p>
-    <w:p>
-      <w:r>
-        <w:rPr>
-          <w:noProof/>
-        </w:rPr>
-        <w:drawing>
-          <wp:inline distT="0" distB="0" distL="0" distR="0" wp14:anchorId="1C40F35D" wp14:editId="58E31970">
-            <wp:extent cx="122226" cy="3708000"/>
-            <wp:effectExtent l="0" t="0" r="0" b="0"/>
-            <wp:docPr id="10" name="Picture 10"/>
-            <wp:cNvGraphicFramePr>
-              <a:graphicFrameLocks xmlns:a="http://schemas.openxmlformats.org/drawingml/2006/main" noChangeAspect="1"/>
-            </wp:cNvGraphicFramePr>
-            <a:graphic xmlns:a="http://schemas.openxmlformats.org/drawingml/2006/main">
-              <a:graphicData uri="http://schemas.openxmlformats.org/drawingml/2006/picture">
-                <pic:pic xmlns:pic="http://schemas.openxmlformats.org/drawingml/2006/picture">
-                  <pic:nvPicPr>
-                    <pic:cNvPr id="0" name="Picture 4"/>
-                    <pic:cNvPicPr>
-                      <a:picLocks noChangeAspect="1" noChangeArrowheads="1"/>
-                    </pic:cNvPicPr>
-                  </pic:nvPicPr>
-                  <pic:blipFill rotWithShape="1">
-                    <a:blip r:embed="rId18" cstate="print">
-                      <a:extLst>
-                        <a:ext uri="{28A0092B-C50C-407E-A947-70E740481C1C}">
-                          <a14:useLocalDpi xmlns:a14="http://schemas.microsoft.com/office/drawing/2010/main" val="0"/>
-                        </a:ext>
-                      </a:extLst>
-                    </a:blip>
-                    <a:srcRect r="98946"/>
-                    <a:stretch/>
-                  </pic:blipFill>
-                  <pic:spPr bwMode="auto">
-                    <a:xfrm>
-                      <a:off x="0" y="0"/>
-                      <a:ext cx="122226" cy="3708000"/>
-                    </a:xfrm>
-                    <a:prstGeom prst="rect">
-                      <a:avLst/>
-                    </a:prstGeom>
-                    <a:noFill/>
-                    <a:ln>
-                      <a:noFill/>
-                    </a:ln>
-                    <a:extLst>
-                      <a:ext uri="{53640926-AAD7-44D8-BBD7-CCE9431645EC}">
-                        <a14:shadowObscured xmlns:a14="http://schemas.microsoft.com/office/drawing/2010/main"/>
-                      </a:ext>
-                    </a:extLst>
-                  </pic:spPr>
-                </pic:pic>
-              </a:graphicData>
-            </a:graphic>
-          </wp:inline>
-        </w:drawing>
-      </w:r>
-      <w:r>
-        <w:rPr>
-          <w:noProof/>
-        </w:rPr>
-        <w:drawing>
-          <wp:inline distT="0" distB="0" distL="0" distR="0" wp14:anchorId="66829FF3" wp14:editId="5B3456AC">
-            <wp:extent cx="5760000" cy="3733453"/>
-            <wp:effectExtent l="0" t="0" r="0" b="635"/>
-            <wp:docPr id="9" name="Picture 9"/>
-            <wp:cNvGraphicFramePr>
-              <a:graphicFrameLocks xmlns:a="http://schemas.openxmlformats.org/drawingml/2006/main" noChangeAspect="1"/>
-            </wp:cNvGraphicFramePr>
-            <a:graphic xmlns:a="http://schemas.openxmlformats.org/drawingml/2006/main">
-              <a:graphicData uri="http://schemas.openxmlformats.org/drawingml/2006/picture">
-                <pic:pic xmlns:pic="http://schemas.openxmlformats.org/drawingml/2006/picture">
-                  <pic:nvPicPr>
-                    <pic:cNvPr id="0" name="Picture 4"/>
-                    <pic:cNvPicPr>
-                      <a:picLocks noChangeAspect="1" noChangeArrowheads="1"/>
-                    </pic:cNvPicPr>
-                  </pic:nvPicPr>
-                  <pic:blipFill rotWithShape="1">
-                    <a:blip r:embed="rId18" cstate="print">
-                      <a:extLst>
-                        <a:ext uri="{28A0092B-C50C-407E-A947-70E740481C1C}">
-                          <a14:useLocalDpi xmlns:a14="http://schemas.microsoft.com/office/drawing/2010/main" val="0"/>
-                        </a:ext>
-                      </a:extLst>
-                    </a:blip>
-                    <a:srcRect l="50665"/>
-                    <a:stretch/>
-                  </pic:blipFill>
-                  <pic:spPr bwMode="auto">
-                    <a:xfrm>
-                      <a:off x="0" y="0"/>
-                      <a:ext cx="5760000" cy="3733453"/>
-                    </a:xfrm>
-                    <a:prstGeom prst="rect">
-                      <a:avLst/>
-                    </a:prstGeom>
-                    <a:noFill/>
-                    <a:ln>
-                      <a:noFill/>
-                    </a:ln>
-                    <a:extLst>
-                      <a:ext uri="{53640926-AAD7-44D8-BBD7-CCE9431645EC}">
-                        <a14:shadowObscured xmlns:a14="http://schemas.microsoft.com/office/drawing/2010/main"/>
-                      </a:ext>
-                    </a:extLst>
-                  </pic:spPr>
-                </pic:pic>
-              </a:graphicData>
-            </a:graphic>
-          </wp:inline>
-        </w:drawing>
+      <w:r>
+        <w:br w:type="page"/>
       </w:r>
     </w:p>
     <w:p>
@@ -24655,6 +24533,7 @@
         <w:rPr>
           <w:b/>
         </w:rPr>
+        <w:lastRenderedPageBreak/>
         <w:t xml:space="preserve">Figure </w:t>
       </w:r>
       <w:r>
@@ -24673,28 +24552,113 @@
         <w:rPr>
           <w:b/>
         </w:rPr>
+        <w:t xml:space="preserve"> (previous page)</w:t>
+      </w:r>
+      <w:r>
+        <w:rPr>
+          <w:b/>
+        </w:rPr>
         <w:t>:</w:t>
       </w:r>
       <w:r>
         <w:t xml:space="preserve"> </w:t>
       </w:r>
       <w:r>
+        <w:t>Scatter plots and regressions of vascular plant species richness (</w:t>
+      </w:r>
+      <w:r>
         <w:rPr>
-          <w:highlight w:val="yellow"/>
+          <w:i/>
         </w:rPr>
-        <w:t>[</w:t>
+        <w:t>S</w:t>
+      </w:r>
+      <w:r>
+        <w:t xml:space="preserve">) at the QDS-, HDS- and DS-scales against </w:t>
+      </w:r>
+      <w:r>
+        <w:t>(a</w:t>
+      </w:r>
+      <w:r>
+        <w:t>–</w:t>
+      </w:r>
+      <w:proofErr w:type="spellStart"/>
+      <w:r>
+        <w:t>i</w:t>
+      </w:r>
+      <w:proofErr w:type="spellEnd"/>
+      <w:r>
+        <w:t>)</w:t>
+      </w:r>
+      <w:r>
+        <w:t xml:space="preserve"> </w:t>
+      </w:r>
+      <w:r>
+        <w:t xml:space="preserve">different axes of environmental heterogeneity </w:t>
+      </w:r>
+      <w:r>
+        <w:t>(log</w:t>
       </w:r>
       <w:r>
         <w:rPr>
-          <w:highlight w:val="yellow"/>
+          <w:vertAlign w:val="subscript"/>
         </w:rPr>
-        <w:t>…</w:t>
+        <w:t>10</w:t>
+      </w:r>
+      <w:r>
+        <w:t xml:space="preserve">-transformed) </w:t>
+      </w:r>
+      <w:r>
+        <w:t xml:space="preserve">and </w:t>
+      </w:r>
+      <w:r>
+        <w:t xml:space="preserve">(j) </w:t>
+      </w:r>
+      <w:r>
+        <w:t>overall environmental heterogeneity (PC1) across the GCFR</w:t>
+      </w:r>
+      <w:r>
+        <w:t xml:space="preserve"> (red, where applicable)</w:t>
+      </w:r>
+      <w:r>
+        <w:t xml:space="preserve"> and </w:t>
+      </w:r>
+      <w:r>
+        <w:t>SWAFR</w:t>
+      </w:r>
+      <w:r>
+        <w:t xml:space="preserve"> (blue, where applicable)</w:t>
+      </w:r>
+      <w:r>
+        <w:t xml:space="preserve">. The </w:t>
+      </w:r>
+      <w:r>
+        <w:t xml:space="preserve">fitted lines are </w:t>
+      </w:r>
+      <w:r>
+        <w:t>from</w:t>
+      </w:r>
+      <w:r>
+        <w:t xml:space="preserve"> </w:t>
+      </w:r>
+      <w:r>
+        <w:t xml:space="preserve">the best-fitting </w:t>
+      </w:r>
+      <w:r>
+        <w:t>univariate regressions of vascular plant species richness</w:t>
+      </w:r>
+      <w:r>
+        <w:t xml:space="preserve"> against each from of heterogeneity (Table </w:t>
       </w:r>
       <w:r>
         <w:rPr>
-          <w:highlight w:val="yellow"/>
+          <w:highlight w:val="red"/>
         </w:rPr>
-        <w:t>]</w:t>
+        <w:t>2</w:t>
+      </w:r>
+      <w:bookmarkStart w:id="1" w:name="_GoBack"/>
+      <w:bookmarkEnd w:id="1"/>
+      <w:r>
+        <w:t>).</w:t>
       </w:r>
       <w:r>
         <w:br w:type="page"/>
@@ -29201,7 +29165,7 @@
 </file>
 
 <file path=customXml/itemProps1.xml><?xml version="1.0" encoding="utf-8"?>
-<ds:datastoreItem xmlns:ds="http://schemas.openxmlformats.org/officeDocument/2006/customXml" ds:itemID="{EA444B8B-638A-4198-BDEF-BE73A02892A6}">
+<ds:datastoreItem xmlns:ds="http://schemas.openxmlformats.org/officeDocument/2006/customXml" ds:itemID="{69E9C538-72DE-4F80-8938-9CB37C8FAE86}">
   <ds:schemaRefs>
     <ds:schemaRef ds:uri="http://schemas.openxmlformats.org/officeDocument/2006/bibliography"/>
   </ds:schemaRefs>

</xml_diff>

<commit_message>
Finish first draft of all captions
</commit_message>
<xml_diff>
--- a/manuscript/Van-Mazijk-Cramer-Verboom_supporting-information.docx
+++ b/manuscript/Van-Mazijk-Cramer-Verboom_supporting-information.docx
@@ -24194,17 +24194,61 @@
         <w:t>:</w:t>
       </w:r>
       <w:r>
-        <w:t xml:space="preserve"> [</w:t>
+        <w:t xml:space="preserve"> </w:t>
+      </w:r>
+      <w:r>
+        <w:t>Scatter plots of</w:t>
+      </w:r>
+      <w:r>
+        <w:t xml:space="preserve"> the first (PC1) and second (PC2) axes following PCAs of the nine forms of environmental heterogeneity (log</w:t>
       </w:r>
       <w:r>
         <w:rPr>
-          <w:highlight w:val="yellow"/>
+          <w:vertAlign w:val="subscript"/>
         </w:rPr>
-        <w:t>…</w:t>
-      </w:r>
-      <w:r>
-        <w:t>]</w:t>
-      </w:r>
+        <w:t>10</w:t>
+      </w:r>
+      <w:r>
+        <w:t xml:space="preserve">-transformed and re-scaled) across the GCFR and SWAFR, calculated at the (a) </w:t>
+      </w:r>
+      <w:r>
+        <w:t>0.10</w:t>
+      </w:r>
+      <w:r>
+        <w:rPr>
+          <w:rFonts w:cstheme="majorBidi"/>
+        </w:rPr>
+        <w:t>°×</w:t>
+      </w:r>
+      <w:r>
+        <w:t>0.10</w:t>
+      </w:r>
+      <w:r>
+        <w:rPr>
+          <w:rFonts w:hAnsi="Times New Roman" w:cs="Times New Roman"/>
+        </w:rPr>
+        <w:t>°</w:t>
+      </w:r>
+      <w:r>
+        <w:rPr>
+          <w:rFonts w:hAnsi="Times New Roman" w:cs="Times New Roman"/>
+        </w:rPr>
+        <w:t>-, (b) QDS-, (c) HDS- and (d) DS-scales. The percentage of variance in environmental heterogeneity explained by each axis is noted in parentheses in each panel.</w:t>
+      </w:r>
+      <w:r>
+        <w:rPr>
+          <w:rFonts w:hAnsi="Times New Roman" w:cs="Times New Roman"/>
+        </w:rPr>
+        <w:t xml:space="preserve"> </w:t>
+      </w:r>
+      <w:r>
+        <w:rPr>
+          <w:rFonts w:hAnsi="Times New Roman" w:cs="Times New Roman"/>
+        </w:rPr>
+        <w:t>Arrows for each heterogeneity variable show each variable’s associations with PC1 and PC2.</w:t>
+      </w:r>
+      <w:bookmarkStart w:id="1" w:name="_GoBack"/>
+      <w:bookmarkEnd w:id="1"/>
       <w:r>
         <w:br w:type="page"/>
       </w:r>
@@ -24972,8 +25016,6 @@
       <w:r>
         <w:t xml:space="preserve">No hotspots were found for the SWAFR at the DS-scale. </w:t>
       </w:r>
-      <w:bookmarkStart w:id="1" w:name="_GoBack"/>
-      <w:bookmarkEnd w:id="1"/>
       <w:r>
         <w:t>Map projection used: WGS84.</w:t>
       </w:r>
@@ -29276,7 +29318,7 @@
 </file>
 
 <file path=customXml/itemProps1.xml><?xml version="1.0" encoding="utf-8"?>
-<ds:datastoreItem xmlns:ds="http://schemas.openxmlformats.org/officeDocument/2006/customXml" ds:itemID="{33D9BC47-1CFA-4EBA-B50A-7E2062A8E14B}">
+<ds:datastoreItem xmlns:ds="http://schemas.openxmlformats.org/officeDocument/2006/customXml" ds:itemID="{C3E13B60-21FA-45A5-B841-4FEA3AEACDEC}">
   <ds:schemaRefs>
     <ds:schemaRef ds:uri="http://schemas.openxmlformats.org/officeDocument/2006/bibliography"/>
   </ds:schemaRefs>

</xml_diff>

<commit_message>
Update references in SI
</commit_message>
<xml_diff>
--- a/manuscript/Van-Mazijk-Cramer-Verboom_supporting-information.docx
+++ b/manuscript/Van-Mazijk-Cramer-Verboom_supporting-information.docx
@@ -139,25 +139,28 @@
         <w:fldChar w:fldCharType="end"/>
       </w:r>
       <w:r>
-        <w:t xml:space="preserve"> was then used to query each species name against two major taxonomic databases, the Global Name Resolver (GNR; </w:t>
-      </w:r>
-      <w:r>
-        <w:rPr>
-          <w:highlight w:val="yellow"/>
-        </w:rPr>
-        <w:t>ref?</w:t>
-      </w:r>
-      <w:r>
-        <w:t xml:space="preserve">) and the Taxonomic Name Resolution Service (TNRS; </w:t>
-      </w:r>
-      <w:r>
-        <w:rPr>
-          <w:highlight w:val="yellow"/>
-        </w:rPr>
-        <w:t>ref?</w:t>
-      </w:r>
-      <w:r>
-        <w:t xml:space="preserve">). Where either or both databases returned a match for a name, the name was retained; where not, it was excluded. Although the number of species thus excluded is high (GCFR: </w:t>
+        <w:t xml:space="preserve"> was then used to query each species name against two major taxonomic databases, the Global Name Resolver (GNR) and the Taxonomic Name Resolution Service (TNRS;</w:t>
+      </w:r>
+      <w:r>
+        <w:rPr>
+          <w:noProof/>
+        </w:rPr>
+        <w:t xml:space="preserve"> </w:t>
+      </w:r>
+      <w:r>
+        <w:rPr>
+          <w:noProof/>
+        </w:rPr>
+        <w:t>Boyle et al., 2013</w:t>
+      </w:r>
+      <w:r>
+        <w:rPr>
+          <w:noProof/>
+        </w:rPr>
+        <w:t>)</w:t>
+      </w:r>
+      <w:r>
+        <w:t xml:space="preserve">. Where either or both databases returned a match for a name, the name was retained; where not, it was excluded. Although the number of species thus excluded is high (GCFR: </w:t>
       </w:r>
       <w:r>
         <w:rPr>
@@ -190,22 +193,13 @@
         <w:t>ere</w:t>
       </w:r>
       <w:r>
-        <w:t xml:space="preserve"> listed under multiple synonyms, the retained names were then queried against the Tropicos and Integrated Taxonomic Information System (ITIS; </w:t>
-      </w:r>
-      <w:r>
-        <w:rPr>
-          <w:highlight w:val="yellow"/>
-        </w:rPr>
-        <w:t>ref?</w:t>
-      </w:r>
-      <w:r>
-        <w:t>)</w:t>
-      </w:r>
-      <w:r>
-        <w:t xml:space="preserve"> </w:t>
-      </w:r>
-      <w:r>
-        <w:t>for known synonyms, again using “taxize.” We removed all records of species identified as non-native, using lists of invasive plants for South Africa and Australia from the IUCN’s Global Invasive Species Database (</w:t>
+        <w:t xml:space="preserve"> listed under multiple synonyms, the retained names were then queried against the Tropicos and Integrated Taxonomic Information System (ITI</w:t>
+      </w:r>
+      <w:r>
+        <w:t>S</w:t>
+      </w:r>
+      <w:r>
+        <w:t>) for known synonyms, again using “taxize.” We removed all records of species identified as non-native, using lists of invasive plants for South Africa and Australia from the IUCN’s Global Invasive Species Database (</w:t>
       </w:r>
       <w:hyperlink r:id="rId8">
         <w:r>
@@ -219,13 +213,13 @@
         <w:t xml:space="preserve">). Finally, we removed species with fewer than five total collection records in total, in order to </w:t>
       </w:r>
       <w:r>
-        <w:rPr>
-          <w:highlight w:val="yellow"/>
-        </w:rPr>
-        <w:t>discount low-confidence collections [reword]</w:t>
-      </w:r>
-      <w:r>
-        <w:t>.</w:t>
+        <w:t>exclude</w:t>
+      </w:r>
+      <w:r>
+        <w:t xml:space="preserve"> </w:t>
+      </w:r>
+      <w:r>
+        <w:t>collections with potentially low-confidence identifications.</w:t>
       </w:r>
     </w:p>
     <w:p>
@@ -940,8 +934,6 @@
         </w:rPr>
         <w:t xml:space="preserve">(ANOVAs) </w:t>
       </w:r>
-      <w:bookmarkStart w:id="1" w:name="_GoBack"/>
-      <w:bookmarkEnd w:id="1"/>
       <w:r>
         <w:rPr>
           <w:rFonts w:hAnsi="Times New Roman" w:cs="Times New Roman"/>
@@ -11402,7 +11394,111 @@
           <w:szCs w:val="22"/>
           <w:lang w:val="en-ZA" w:eastAsia="en-ZA"/>
         </w:rPr>
-        <w:t>† and ‡)</w:t>
+        <w:t xml:space="preserve">† </w:t>
+      </w:r>
+      <w:r>
+        <w:rPr>
+          <w:rFonts w:eastAsia="Times New Roman" w:hAnsi="Times New Roman" w:cs="Times New Roman"/>
+          <w:color w:val="000000"/>
+          <w:sz w:val="22"/>
+          <w:szCs w:val="22"/>
+          <w:lang w:val="en-ZA" w:eastAsia="en-ZA"/>
+        </w:rPr>
+        <w:t>(</w:t>
+      </w:r>
+      <w:r>
+        <w:rPr>
+          <w:rFonts w:eastAsia="Times New Roman" w:hAnsi="Times New Roman" w:cs="Times New Roman"/>
+          <w:i/>
+          <w:iCs/>
+          <w:color w:val="000000"/>
+          <w:sz w:val="22"/>
+          <w:szCs w:val="22"/>
+          <w:lang w:val="en-ZA" w:eastAsia="en-ZA"/>
+        </w:rPr>
+        <w:t>P</w:t>
+      </w:r>
+      <w:r>
+        <w:rPr>
+          <w:rFonts w:eastAsia="Times New Roman" w:hAnsi="Times New Roman" w:cs="Times New Roman"/>
+          <w:color w:val="000000"/>
+          <w:sz w:val="22"/>
+          <w:szCs w:val="22"/>
+          <w:lang w:val="en-ZA" w:eastAsia="en-ZA"/>
+        </w:rPr>
+        <w:t xml:space="preserve"> = 0.337</w:t>
+      </w:r>
+      <w:r>
+        <w:rPr>
+          <w:rFonts w:eastAsia="Times New Roman" w:hAnsi="Times New Roman" w:cs="Times New Roman"/>
+          <w:color w:val="000000"/>
+          <w:sz w:val="22"/>
+          <w:szCs w:val="22"/>
+          <w:lang w:val="en-ZA" w:eastAsia="en-ZA"/>
+        </w:rPr>
+        <w:t xml:space="preserve">) </w:t>
+      </w:r>
+      <w:r>
+        <w:rPr>
+          <w:rFonts w:eastAsia="Times New Roman" w:hAnsi="Times New Roman" w:cs="Times New Roman"/>
+          <w:color w:val="000000"/>
+          <w:sz w:val="22"/>
+          <w:szCs w:val="22"/>
+          <w:lang w:val="en-ZA" w:eastAsia="en-ZA"/>
+        </w:rPr>
+        <w:t>and ‡</w:t>
+      </w:r>
+      <w:r>
+        <w:rPr>
+          <w:rFonts w:eastAsia="Times New Roman" w:hAnsi="Times New Roman" w:cs="Times New Roman"/>
+          <w:color w:val="000000"/>
+          <w:sz w:val="22"/>
+          <w:szCs w:val="22"/>
+          <w:lang w:val="en-ZA" w:eastAsia="en-ZA"/>
+        </w:rPr>
+        <w:t xml:space="preserve"> (</w:t>
+      </w:r>
+      <w:r>
+        <w:rPr>
+          <w:rFonts w:eastAsia="Times New Roman" w:hAnsi="Times New Roman" w:cs="Times New Roman"/>
+          <w:i/>
+          <w:iCs/>
+          <w:color w:val="000000"/>
+          <w:sz w:val="22"/>
+          <w:szCs w:val="22"/>
+          <w:lang w:val="en-ZA" w:eastAsia="en-ZA"/>
+        </w:rPr>
+        <w:t>P</w:t>
+      </w:r>
+      <w:r>
+        <w:rPr>
+          <w:rFonts w:eastAsia="Times New Roman" w:hAnsi="Times New Roman" w:cs="Times New Roman"/>
+          <w:color w:val="000000"/>
+          <w:sz w:val="22"/>
+          <w:szCs w:val="22"/>
+          <w:lang w:val="en-ZA" w:eastAsia="en-ZA"/>
+        </w:rPr>
+        <w:t xml:space="preserve"> = 0.466</w:t>
+      </w:r>
+      <w:r>
+        <w:rPr>
+          <w:rFonts w:eastAsia="Times New Roman" w:hAnsi="Times New Roman" w:cs="Times New Roman"/>
+          <w:color w:val="000000"/>
+          <w:sz w:val="22"/>
+          <w:szCs w:val="22"/>
+          <w:lang w:val="en-ZA" w:eastAsia="en-ZA"/>
+        </w:rPr>
+        <w:t>)</w:t>
+      </w:r>
+      <w:r>
+        <w:rPr>
+          <w:rFonts w:eastAsia="Times New Roman" w:hAnsi="Times New Roman" w:cs="Times New Roman"/>
+          <w:color w:val="000000"/>
+          <w:sz w:val="22"/>
+          <w:szCs w:val="22"/>
+          <w:lang w:val="en-ZA" w:eastAsia="en-ZA"/>
+        </w:rPr>
+        <w:t>)</w:t>
       </w:r>
       <w:r>
         <w:rPr>
@@ -14984,23 +15080,7 @@
         <w:t>10</w:t>
       </w:r>
       <w:r>
-        <w:t>-transformed), residuals from regressions of species richness against (</w:t>
-      </w:r>
-      <w:proofErr w:type="spellStart"/>
-      <w:r>
-        <w:t>e,f</w:t>
-      </w:r>
-      <w:proofErr w:type="spellEnd"/>
-      <w:r>
-        <w:t>) PC1 (Figure 4b) and (</w:t>
-      </w:r>
-      <w:proofErr w:type="spellStart"/>
-      <w:r>
-        <w:t>g,h</w:t>
-      </w:r>
-      <w:proofErr w:type="spellEnd"/>
-      <w:r>
-        <w:t>) the multivariate (MV) model (Figure 5b). Map projection used: WGS84.</w:t>
+        <w:t>-transformed), residuals from regressions of species richness against (e,f) PC1 (Figure 4b) and (g,h) the multivariate (MV) model (Figure 5b). Map projection used: WGS84.</w:t>
       </w:r>
       <w:r>
         <w:br w:type="page"/>
@@ -15094,23 +15174,7 @@
         <w:t>10</w:t>
       </w:r>
       <w:r>
-        <w:t>-transformed), residuals from regressions of species richness against (</w:t>
-      </w:r>
-      <w:proofErr w:type="spellStart"/>
-      <w:r>
-        <w:t>e,f</w:t>
-      </w:r>
-      <w:proofErr w:type="spellEnd"/>
-      <w:r>
-        <w:t>) PC1 (Figure 4b) and (</w:t>
-      </w:r>
-      <w:proofErr w:type="spellStart"/>
-      <w:r>
-        <w:t>g,h</w:t>
-      </w:r>
-      <w:proofErr w:type="spellEnd"/>
-      <w:r>
-        <w:t>) the multivariate (MV) model (Figure 5b). Map projection used: WGS84.</w:t>
+        <w:t>-transformed), residuals from regressions of species richness against (e,f) PC1 (Figure 4b) and (g,h) the multivariate (MV) model (Figure 5b). Map projection used: WGS84.</w:t>
       </w:r>
       <w:r>
         <w:br w:type="page"/>
@@ -15183,29 +15247,56 @@
     </w:p>
     <w:p>
       <w:pPr>
-        <w:pStyle w:val="Bibliography"/>
-        <w:spacing w:line="240" w:lineRule="auto"/>
-        <w:rPr>
-          <w:b/>
-        </w:rPr>
+        <w:pStyle w:val="NormalWeb"/>
+        <w:ind w:left="480" w:hanging="480"/>
       </w:pPr>
       <w:r>
-        <w:rPr>
-          <w:rFonts w:ascii="Times New Roman" w:hAnsi="Times New Roman" w:cs="Times New Roman"/>
+        <w:t xml:space="preserve">Boyle, B., Hopkins, N., Lu, Z., Garay, J. A. R., Mozzherin, D., Rees, T., … others. (2013). The taxonomic name resolution service: an online tool for automated standardization of plant names. </w:t>
+      </w:r>
+      <w:r>
+        <w:rPr>
+          <w:i/>
+          <w:iCs/>
+        </w:rPr>
+        <w:t>BMC Bioinformatics</w:t>
+      </w:r>
+      <w:r>
+        <w:t xml:space="preserve">, </w:t>
+      </w:r>
+      <w:r>
+        <w:rPr>
+          <w:i/>
+          <w:iCs/>
+        </w:rPr>
+        <w:t>14</w:t>
+      </w:r>
+      <w:r>
+        <w:t>(1), 16.</w:t>
+      </w:r>
+    </w:p>
+    <w:p>
+      <w:pPr>
+        <w:pStyle w:val="NormalWeb"/>
+        <w:ind w:left="480" w:hanging="480"/>
+        <w:rPr>
+          <w:rStyle w:val="Hyperlink"/>
           <w:noProof/>
         </w:rPr>
+      </w:pPr>
+      <w:r>
+        <w:rPr>
+          <w:noProof/>
+        </w:rPr>
         <w:t>Chamberlain, S., Szocs, E., Boettiger, C., Ram, K., Bartomeus, I., Baumgartner, J., …</w:t>
       </w:r>
       <w:r>
         <w:rPr>
-          <w:rFonts w:ascii="Times New Roman" w:hAnsi="Times New Roman" w:cs="Times New Roman"/>
           <w:noProof/>
         </w:rPr>
         <w:t xml:space="preserve"> </w:t>
       </w:r>
       <w:r>
         <w:rPr>
-          <w:rFonts w:ascii="Times New Roman" w:hAnsi="Times New Roman" w:cs="Times New Roman"/>
           <w:noProof/>
         </w:rPr>
         <w:t xml:space="preserve">O’Donnell, J. (2016). taxize: Taxonomic information from around the web. R package version 0.7.8. Retrieved from </w:t>
@@ -15214,7 +15305,6 @@
         <w:r>
           <w:rPr>
             <w:rStyle w:val="Hyperlink"/>
-            <w:rFonts w:ascii="Times New Roman" w:hAnsi="Times New Roman" w:cs="Times New Roman"/>
             <w:noProof/>
           </w:rPr>
           <w:t>https://github.com/ropensci/taxize</w:t>
@@ -15223,8 +15313,11 @@
     </w:p>
     <w:p>
       <w:pPr>
-        <w:pStyle w:val="Bibliography"/>
-        <w:spacing w:line="240" w:lineRule="auto"/>
+        <w:pStyle w:val="NormalWeb"/>
+        <w:ind w:left="480" w:hanging="480"/>
+        <w:rPr>
+          <w:lang w:val="en-US"/>
+        </w:rPr>
       </w:pPr>
       <w:r>
         <w:t>Farr, T., Rosen, P., Caro, E., Crippen, R., Duren, R., Hensley, S., Kobrick, M., Paller, M., Rodriguez, E., Roth, L., Seal, D., Shaffer, S., Shimada, J., Umland, J., Werner, M., Oskin, M., Burbank, D., &amp; Alsdorf, D. (2007)</w:t>
@@ -15242,19 +15335,24 @@
         <w:t>Reviews of Geophysics</w:t>
       </w:r>
       <w:r>
-        <w:t xml:space="preserve">, 45, 1–33. </w:t>
-      </w:r>
-      <w:r>
-        <w:rPr>
-          <w:highlight w:val="yellow"/>
-        </w:rPr>
-        <w:t>DOI: […]</w:t>
-      </w:r>
+        <w:t>, 45, 1–33.</w:t>
+      </w:r>
+      <w:r>
+        <w:t xml:space="preserve"> </w:t>
+      </w:r>
+      <w:hyperlink r:id="rId23" w:history="1">
+        <w:r>
+          <w:rPr>
+            <w:rStyle w:val="Hyperlink"/>
+          </w:rPr>
+          <w:t>https://doi.org/10.1029/2005RG000183</w:t>
+        </w:r>
+      </w:hyperlink>
     </w:p>
     <w:p>
       <w:pPr>
-        <w:pStyle w:val="Bibliography"/>
-        <w:spacing w:line="240" w:lineRule="auto"/>
+        <w:pStyle w:val="NormalWeb"/>
+        <w:ind w:left="480" w:hanging="480"/>
       </w:pPr>
       <w:r>
         <w:t>Funk, C.C., Peterson, P.J., Landsfeld, M., Pedreros, D.H., Verdin, J., Shukla, S., Husak, G., Rowland, J.D., Harrison, L., Hoell, A., &amp; Michaelsen, J. (2015)</w:t>
@@ -15272,21 +15370,32 @@
         <w:t>Scientific Data</w:t>
       </w:r>
       <w:r>
-        <w:t xml:space="preserve">, 2, 150066. </w:t>
-      </w:r>
-      <w:r>
-        <w:rPr>
-          <w:highlight w:val="yellow"/>
-        </w:rPr>
-        <w:t>DOI: […]</w:t>
-      </w:r>
+        <w:t>, 2, 150066.</w:t>
+      </w:r>
+      <w:r>
+        <w:t xml:space="preserve"> </w:t>
+      </w:r>
+      <w:hyperlink r:id="rId24" w:history="1">
+        <w:r>
+          <w:rPr>
+            <w:rStyle w:val="Hyperlink"/>
+          </w:rPr>
+          <w:t>https://doi.org/</w:t>
+        </w:r>
+        <w:r>
+          <w:rPr>
+            <w:rStyle w:val="Hyperlink"/>
+          </w:rPr>
+          <w:t>10.1038/sdata.2015.66</w:t>
+        </w:r>
+      </w:hyperlink>
     </w:p>
     <w:p>
       <w:pPr>
-        <w:pStyle w:val="Bibliography"/>
-        <w:spacing w:line="240" w:lineRule="auto"/>
-        <w:rPr>
-          <w:highlight w:val="yellow"/>
+        <w:pStyle w:val="NormalWeb"/>
+        <w:ind w:left="480" w:hanging="480"/>
+        <w:rPr>
+          <w:rStyle w:val="Hyperlink"/>
         </w:rPr>
       </w:pPr>
       <w:r>
@@ -15301,7 +15410,7 @@
       <w:r>
         <w:t xml:space="preserve"> </w:t>
       </w:r>
-      <w:hyperlink r:id="rId23" w:history="1">
+      <w:hyperlink r:id="rId25" w:history="1">
         <w:r>
           <w:rPr>
             <w:rStyle w:val="Hyperlink"/>
@@ -15309,14 +15418,14 @@
           <w:t>https://doi.org/10.15468/dl.n6u6n0</w:t>
         </w:r>
       </w:hyperlink>
-      <w:r>
-        <w:t xml:space="preserve"> </w:t>
-      </w:r>
     </w:p>
     <w:p>
       <w:pPr>
-        <w:pStyle w:val="Bibliography"/>
-        <w:spacing w:line="240" w:lineRule="auto"/>
+        <w:pStyle w:val="NormalWeb"/>
+        <w:ind w:left="480" w:hanging="480"/>
+        <w:rPr>
+          <w:rStyle w:val="Hyperlink"/>
+        </w:rPr>
       </w:pPr>
       <w:r>
         <w:t>GBIF.org (24 July 2017</w:t>
@@ -15327,7 +15436,7 @@
       <w:r>
         <w:t xml:space="preserve">) GBIF Occurrence Download </w:t>
       </w:r>
-      <w:hyperlink r:id="rId24" w:history="1">
+      <w:hyperlink r:id="rId26" w:history="1">
         <w:r>
           <w:rPr>
             <w:rStyle w:val="Hyperlink"/>
@@ -15338,107 +15447,157 @@
     </w:p>
     <w:p>
       <w:pPr>
-        <w:pStyle w:val="Bibliography"/>
-        <w:spacing w:line="240" w:lineRule="auto"/>
-        <w:rPr>
-          <w:highlight w:val="yellow"/>
-        </w:rPr>
+        <w:pStyle w:val="NormalWeb"/>
+        <w:ind w:left="480" w:hanging="480"/>
       </w:pPr>
       <w:r>
-        <w:t xml:space="preserve">Hengl, T., Mendes de Jesus, J., Heuvelink, G.B.M., Ruiperez Gonzalez, M., Kilibarda, M., Blagoti?, A., Shangguan, W., Wright, M.N., Geng, X., Bauer-Marschallinger, B., Guevara, M.A., Vargas, R., MacMillan, R.A., Batjes, N.H., Leenaars, J.G.B., Ribeiro, E., Wheeler, I., Mantel, S., &amp; Kempen, B. (2017) SoilGrids250m: Global gridded soil information based on machine learning. </w:t>
-      </w:r>
-      <w:r>
-        <w:rPr>
-          <w:i/>
-        </w:rPr>
-        <w:t>PLoS ONE</w:t>
-      </w:r>
-      <w:r>
-        <w:t>, 12, e0169748.</w:t>
-      </w:r>
-      <w:r>
-        <w:t xml:space="preserve"> </w:t>
-      </w:r>
-      <w:r>
-        <w:rPr>
-          <w:highlight w:val="yellow"/>
-        </w:rPr>
-        <w:t>DOI: […]</w:t>
-      </w:r>
+        <w:t xml:space="preserve">Global </w:t>
+      </w:r>
+      <w:r>
+        <w:t>N</w:t>
+      </w:r>
+      <w:r>
+        <w:t xml:space="preserve">ames </w:t>
+      </w:r>
+      <w:r>
+        <w:t>R</w:t>
+      </w:r>
+      <w:r>
+        <w:t>esolver</w:t>
+      </w:r>
+      <w:r>
+        <w:t xml:space="preserve"> (GNR)</w:t>
+      </w:r>
+      <w:r>
+        <w:t xml:space="preserve">. </w:t>
+      </w:r>
+      <w:hyperlink r:id="rId27" w:history="1">
+        <w:r>
+          <w:rPr>
+            <w:rStyle w:val="Hyperlink"/>
+          </w:rPr>
+          <w:t>http://resolver.globalnames.org/</w:t>
+        </w:r>
+      </w:hyperlink>
     </w:p>
     <w:p>
       <w:pPr>
-        <w:pStyle w:val="Bibliography"/>
-        <w:spacing w:line="240" w:lineRule="auto"/>
-        <w:rPr>
-          <w:highlight w:val="yellow"/>
-        </w:rPr>
+        <w:pStyle w:val="NormalWeb"/>
+        <w:ind w:left="480" w:hanging="480"/>
       </w:pPr>
       <w:r>
-        <w:t>NASA (</w:t>
-      </w:r>
-      <w:r>
-        <w:t>2017a</w:t>
-      </w:r>
-      <w:r>
-        <w:t>)</w:t>
-      </w:r>
-      <w:r>
-        <w:t>.</w:t>
-      </w:r>
-      <w:r>
-        <w:t xml:space="preserve"> Vegetation indices monthly </w:t>
-      </w:r>
-      <w:r>
-        <w:rPr>
-          <w:highlight w:val="yellow"/>
-        </w:rPr>
-        <w:t>l3 global 0.05Deg cmg</w:t>
+        <w:t xml:space="preserve">Hengl, T., Mendes de Jesus, J., Heuvelink, G.B.M., Ruiperez Gonzalez, M., Kilibarda, M., Blagoti?, A., Shangguan, W., Wright, M.N., Geng, X., Bauer-Marschallinger, B., Guevara, M.A., Vargas, R., MacMillan, R.A., Batjes, N.H., Leenaars, J.G.B., Ribeiro, E., Wheeler, I., Mantel, S., &amp; Kempen, B. (2017) SoilGrids250m: Global gridded soil information based on machine learning. </w:t>
+      </w:r>
+      <w:r>
+        <w:rPr>
+          <w:i/>
+        </w:rPr>
+        <w:t>PLoS ONE</w:t>
+      </w:r>
+      <w:r>
+        <w:t>, 12, e0169748.</w:t>
       </w:r>
       <w:r>
         <w:t xml:space="preserve"> </w:t>
       </w:r>
-      <w:r>
-        <w:t>(MOD</w:t>
-      </w:r>
-      <w:r>
-        <w:t>13</w:t>
-      </w:r>
-      <w:r>
-        <w:t>C</w:t>
-      </w:r>
-      <w:r>
-        <w:t>2) v</w:t>
-      </w:r>
-      <w:r>
-        <w:rPr>
-          <w:highlight w:val="yellow"/>
-        </w:rPr>
-        <w:t>[Version]</w:t>
-      </w:r>
-      <w:r>
-        <w:t>. NASA EOSDIS Land Processes DAAC, USGS Earth Resources Observation and Science (EROS) Center, Sioux Falls, South Dakota</w:t>
-      </w:r>
-      <w:r>
-        <w:t>, U.S.A.</w:t>
-      </w:r>
-      <w:r>
-        <w:t xml:space="preserve"> </w:t>
-      </w:r>
-      <w:r>
-        <w:rPr>
-          <w:highlight w:val="yellow"/>
-        </w:rPr>
-        <w:t>DOI: […]</w:t>
-      </w:r>
+      <w:hyperlink r:id="rId28" w:history="1">
+        <w:r>
+          <w:rPr>
+            <w:rStyle w:val="Hyperlink"/>
+          </w:rPr>
+          <w:t>https://doi.org/10.1371/journal.pone.0169748</w:t>
+        </w:r>
+      </w:hyperlink>
+      <w:bookmarkStart w:id="1" w:name="_GoBack"/>
+      <w:bookmarkEnd w:id="1"/>
     </w:p>
     <w:p>
       <w:pPr>
-        <w:pStyle w:val="Bibliography"/>
-        <w:spacing w:line="240" w:lineRule="auto"/>
+        <w:pStyle w:val="NormalWeb"/>
+        <w:ind w:left="480" w:hanging="480"/>
+      </w:pPr>
+      <w:r>
+        <w:t>Integrated Taxonomic Information System (ITIS)</w:t>
+      </w:r>
+      <w:r>
+        <w:t xml:space="preserve">. </w:t>
+      </w:r>
+      <w:hyperlink r:id="rId29" w:history="1">
+        <w:r>
+          <w:rPr>
+            <w:rStyle w:val="Hyperlink"/>
+          </w:rPr>
+          <w:t>http://www.itis.gov</w:t>
+        </w:r>
+      </w:hyperlink>
+    </w:p>
+    <w:p>
+      <w:pPr>
+        <w:pStyle w:val="NormalWeb"/>
+        <w:ind w:left="480" w:hanging="480"/>
+      </w:pPr>
+      <w:r>
+        <w:t>NASA (</w:t>
+      </w:r>
+      <w:r>
+        <w:t>2017a</w:t>
+      </w:r>
+      <w:r>
+        <w:t>)</w:t>
+      </w:r>
+      <w:r>
+        <w:t>.</w:t>
+      </w:r>
+      <w:r>
+        <w:t xml:space="preserve"> Vegetation indices monthly </w:t>
+      </w:r>
+      <w:r>
         <w:rPr>
           <w:highlight w:val="yellow"/>
         </w:rPr>
+        <w:t>l3 global 0.05Deg cmg</w:t>
+      </w:r>
+      <w:r>
+        <w:t xml:space="preserve"> </w:t>
+      </w:r>
+      <w:r>
+        <w:t>(MOD</w:t>
+      </w:r>
+      <w:r>
+        <w:t>13</w:t>
+      </w:r>
+      <w:r>
+        <w:t>C</w:t>
+      </w:r>
+      <w:r>
+        <w:t>2) v</w:t>
+      </w:r>
+      <w:r>
+        <w:rPr>
+          <w:highlight w:val="yellow"/>
+        </w:rPr>
+        <w:t>[Version]</w:t>
+      </w:r>
+      <w:r>
+        <w:t>. NASA EOSDIS Land Processes DAAC, USGS Earth Resources Observation and Science (EROS) Center, Sioux Falls, South Dakota</w:t>
+      </w:r>
+      <w:r>
+        <w:t>, U.S.A.</w:t>
+      </w:r>
+      <w:r>
+        <w:t xml:space="preserve"> </w:t>
+      </w:r>
+      <w:r>
+        <w:rPr>
+          <w:highlight w:val="yellow"/>
+        </w:rPr>
+        <w:t>DOI: […]</w:t>
+      </w:r>
+    </w:p>
+    <w:p>
+      <w:pPr>
+        <w:pStyle w:val="NormalWeb"/>
+        <w:ind w:left="480" w:hanging="480"/>
       </w:pPr>
       <w:r>
         <w:t>NASA (</w:t>
@@ -15503,9 +15662,31 @@
         </w:rPr>
         <w:t xml:space="preserve"> […]</w:t>
       </w:r>
+    </w:p>
+    <w:p>
+      <w:r>
+        <w:t xml:space="preserve">Taxonomic Name Resolution Service </w:t>
+      </w:r>
+      <w:r>
+        <w:t xml:space="preserve">(TNRS) </w:t>
+      </w:r>
+      <w:r>
+        <w:t>v4.0</w:t>
+      </w:r>
+      <w:r>
+        <w:t xml:space="preserve">. </w:t>
+      </w:r>
+      <w:hyperlink r:id="rId30" w:history="1">
+        <w:r>
+          <w:rPr>
+            <w:rStyle w:val="Hyperlink"/>
+          </w:rPr>
+          <w:t>http://tnrs.iplantcollaborative.org/</w:t>
+        </w:r>
+      </w:hyperlink>
     </w:p>
     <w:sectPr>
-      <w:footerReference w:type="default" r:id="rId25"/>
+      <w:footerReference w:type="default" r:id="rId31"/>
       <w:pgSz w:w="12240" w:h="15840" w:code="1"/>
       <w:pgMar w:top="709" w:right="1440" w:bottom="1440" w:left="1440" w:header="720" w:footer="720" w:gutter="0"/>
       <w:lnNumType w:countBy="1" w:restart="continuous"/>
@@ -17643,7 +17824,7 @@
     <w:lsdException w:name="E-mail Signature" w:semiHidden="1" w:unhideWhenUsed="1"/>
     <w:lsdException w:name="HTML Top of Form" w:semiHidden="1" w:unhideWhenUsed="1"/>
     <w:lsdException w:name="HTML Bottom of Form" w:semiHidden="1" w:unhideWhenUsed="1"/>
-    <w:lsdException w:name="Normal (Web)" w:semiHidden="1" w:unhideWhenUsed="1"/>
+    <w:lsdException w:name="Normal (Web)" w:semiHidden="1" w:uiPriority="99" w:unhideWhenUsed="1"/>
     <w:lsdException w:name="HTML Acronym" w:semiHidden="1" w:unhideWhenUsed="1"/>
     <w:lsdException w:name="HTML Address" w:semiHidden="1" w:unhideWhenUsed="1"/>
     <w:lsdException w:name="HTML Cite" w:semiHidden="1" w:unhideWhenUsed="1"/>
@@ -18958,6 +19139,20 @@
       <w:contextualSpacing/>
     </w:pPr>
   </w:style>
+  <w:style w:type="paragraph" w:styleId="NormalWeb">
+    <w:name w:val="Normal (Web)"/>
+    <w:basedOn w:val="Normal"/>
+    <w:uiPriority w:val="99"/>
+    <w:unhideWhenUsed/>
+    <w:rsid w:val="00B47B31"/>
+    <w:pPr>
+      <w:spacing w:before="100" w:beforeAutospacing="1" w:after="100" w:afterAutospacing="1"/>
+    </w:pPr>
+    <w:rPr>
+      <w:rFonts w:eastAsia="Times New Roman" w:hAnsi="Times New Roman" w:cs="Times New Roman"/>
+      <w:lang w:val="en-GB" w:eastAsia="ja-JP"/>
+    </w:rPr>
+  </w:style>
 </w:styles>
 </file>
 
@@ -19284,7 +19479,7 @@
 </file>
 
 <file path=customXml/itemProps1.xml><?xml version="1.0" encoding="utf-8"?>
-<ds:datastoreItem xmlns:ds="http://schemas.openxmlformats.org/officeDocument/2006/customXml" ds:itemID="{6A684BF8-7DBD-F146-ADA0-89792D9A6E2C}">
+<ds:datastoreItem xmlns:ds="http://schemas.openxmlformats.org/officeDocument/2006/customXml" ds:itemID="{CA04FBFF-C5CA-964B-AAE5-DE1AE17A1FD5}">
   <ds:schemaRefs>
     <ds:schemaRef ds:uri="http://schemas.openxmlformats.org/officeDocument/2006/bibliography"/>
   </ds:schemaRefs>

</xml_diff>

<commit_message>
Finish refs for SI
</commit_message>
<xml_diff>
--- a/manuscript/Van-Mazijk-Cramer-Verboom_supporting-information.docx
+++ b/manuscript/Van-Mazijk-Cramer-Verboom_supporting-information.docx
@@ -118,7 +118,15 @@
         <w:t>XXX</w:t>
       </w:r>
       <w:r>
-        <w:t xml:space="preserve"> unique species names for the GCFR and SWAFR, respectively. The R package “taxize” </w:t>
+        <w:t xml:space="preserve"> unique species names for the GCFR and SWAFR, respectively. The R package “</w:t>
+      </w:r>
+      <w:proofErr w:type="spellStart"/>
+      <w:r>
+        <w:t>taxize</w:t>
+      </w:r>
+      <w:proofErr w:type="spellEnd"/>
+      <w:r>
+        <w:t xml:space="preserve">” </w:t>
       </w:r>
       <w:r>
         <w:fldChar w:fldCharType="begin" w:fldLock="1"/>
@@ -15080,7 +15088,23 @@
         <w:t>10</w:t>
       </w:r>
       <w:r>
-        <w:t>-transformed), residuals from regressions of species richness against (e,f) PC1 (Figure 4b) and (g,h) the multivariate (MV) model (Figure 5b). Map projection used: WGS84.</w:t>
+        <w:t>-transformed), residuals from regressions of species richness against (</w:t>
+      </w:r>
+      <w:proofErr w:type="spellStart"/>
+      <w:r>
+        <w:t>e,f</w:t>
+      </w:r>
+      <w:proofErr w:type="spellEnd"/>
+      <w:r>
+        <w:t>) PC1 (Figure 4b) and (</w:t>
+      </w:r>
+      <w:proofErr w:type="spellStart"/>
+      <w:r>
+        <w:t>g,h</w:t>
+      </w:r>
+      <w:proofErr w:type="spellEnd"/>
+      <w:r>
+        <w:t>) the multivariate (MV) model (Figure 5b). Map projection used: WGS84.</w:t>
       </w:r>
       <w:r>
         <w:br w:type="page"/>
@@ -15174,7 +15198,23 @@
         <w:t>10</w:t>
       </w:r>
       <w:r>
-        <w:t>-transformed), residuals from regressions of species richness against (e,f) PC1 (Figure 4b) and (g,h) the multivariate (MV) model (Figure 5b). Map projection used: WGS84.</w:t>
+        <w:t>-transformed), residuals from regressions of species richness against (</w:t>
+      </w:r>
+      <w:proofErr w:type="spellStart"/>
+      <w:r>
+        <w:t>e,f</w:t>
+      </w:r>
+      <w:proofErr w:type="spellEnd"/>
+      <w:r>
+        <w:t>) PC1 (Figure 4b) and (</w:t>
+      </w:r>
+      <w:proofErr w:type="spellStart"/>
+      <w:r>
+        <w:t>g,h</w:t>
+      </w:r>
+      <w:proofErr w:type="spellEnd"/>
+      <w:r>
+        <w:t>) the multivariate (MV) model (Figure 5b). Map projection used: WGS84.</w:t>
       </w:r>
       <w:r>
         <w:br w:type="page"/>
@@ -15251,7 +15291,23 @@
         <w:ind w:left="480" w:hanging="480"/>
       </w:pPr>
       <w:r>
-        <w:t xml:space="preserve">Boyle, B., Hopkins, N., Lu, Z., Garay, J. A. R., Mozzherin, D., Rees, T., … others. (2013). The taxonomic name resolution service: an online tool for automated standardization of plant names. </w:t>
+        <w:t xml:space="preserve">Boyle, B., Hopkins, N., Lu, Z., </w:t>
+      </w:r>
+      <w:proofErr w:type="spellStart"/>
+      <w:r>
+        <w:t>Garay</w:t>
+      </w:r>
+      <w:proofErr w:type="spellEnd"/>
+      <w:r>
+        <w:t xml:space="preserve">, J. A. R., </w:t>
+      </w:r>
+      <w:proofErr w:type="spellStart"/>
+      <w:r>
+        <w:t>Mozzherin</w:t>
+      </w:r>
+      <w:proofErr w:type="spellEnd"/>
+      <w:r>
+        <w:t xml:space="preserve">, D., Rees, T., … others. (2013). The taxonomic name resolution service: an online tool for automated standardization of plant names. </w:t>
       </w:r>
       <w:r>
         <w:rPr>
@@ -15399,13 +15455,42 @@
         </w:rPr>
       </w:pPr>
       <w:r>
-        <w:t>GBIF.org (24 July 2017</w:t>
+        <w:t>GBIF</w:t>
+      </w:r>
+      <w:bookmarkStart w:id="1" w:name="_GoBack"/>
+      <w:bookmarkEnd w:id="1"/>
+      <w:r>
+        <w:t xml:space="preserve"> (24 July 2017</w:t>
       </w:r>
       <w:r>
         <w:t>a</w:t>
       </w:r>
       <w:r>
-        <w:t>) GBIF Occurrence Download</w:t>
+        <w:t>)</w:t>
+      </w:r>
+      <w:r>
+        <w:t>.</w:t>
+      </w:r>
+      <w:r>
+        <w:t xml:space="preserve"> </w:t>
+      </w:r>
+      <w:r>
+        <w:t>Global Biodiversity Information Facility</w:t>
+      </w:r>
+      <w:r>
+        <w:t xml:space="preserve"> (</w:t>
+      </w:r>
+      <w:r>
+        <w:t>GBIF</w:t>
+      </w:r>
+      <w:r>
+        <w:t>)</w:t>
+      </w:r>
+      <w:r>
+        <w:t xml:space="preserve"> Occurrence Download</w:t>
+      </w:r>
+      <w:r>
+        <w:t>.</w:t>
       </w:r>
       <w:r>
         <w:t xml:space="preserve"> </w:t>
@@ -15428,13 +15513,40 @@
         </w:rPr>
       </w:pPr>
       <w:r>
-        <w:t>GBIF.org (24 July 2017</w:t>
+        <w:t>GBIF (24 July 2017</w:t>
       </w:r>
       <w:r>
         <w:t>b</w:t>
       </w:r>
       <w:r>
-        <w:t xml:space="preserve">) GBIF Occurrence Download </w:t>
+        <w:t>)</w:t>
+      </w:r>
+      <w:r>
+        <w:t>.</w:t>
+      </w:r>
+      <w:r>
+        <w:t xml:space="preserve"> </w:t>
+      </w:r>
+      <w:r>
+        <w:t>Global Biodiversity Information Facility</w:t>
+      </w:r>
+      <w:r>
+        <w:t xml:space="preserve"> (</w:t>
+      </w:r>
+      <w:r>
+        <w:t>GBIF</w:t>
+      </w:r>
+      <w:r>
+        <w:t>)</w:t>
+      </w:r>
+      <w:r>
+        <w:t xml:space="preserve"> Occurrence Download</w:t>
+      </w:r>
+      <w:r>
+        <w:t>.</w:t>
+      </w:r>
+      <w:r>
+        <w:t xml:space="preserve"> </w:t>
       </w:r>
       <w:hyperlink r:id="rId26" w:history="1">
         <w:r>
@@ -15485,8 +15597,13 @@
         <w:pStyle w:val="NormalWeb"/>
         <w:ind w:left="480" w:hanging="480"/>
       </w:pPr>
-      <w:r>
-        <w:t xml:space="preserve">Hengl, T., Mendes de Jesus, J., Heuvelink, G.B.M., Ruiperez Gonzalez, M., Kilibarda, M., Blagoti?, A., Shangguan, W., Wright, M.N., Geng, X., Bauer-Marschallinger, B., Guevara, M.A., Vargas, R., MacMillan, R.A., Batjes, N.H., Leenaars, J.G.B., Ribeiro, E., Wheeler, I., Mantel, S., &amp; Kempen, B. (2017) SoilGrids250m: Global gridded soil information based on machine learning. </w:t>
+      <w:proofErr w:type="spellStart"/>
+      <w:r>
+        <w:t>Hengl</w:t>
+      </w:r>
+      <w:proofErr w:type="spellEnd"/>
+      <w:r>
+        <w:t xml:space="preserve">, T., Mendes de Jesus, J., Heuvelink, G.B.M., Ruiperez Gonzalez, M., Kilibarda, M., Blagoti?, A., Shangguan, W., Wright, M.N., Geng, X., Bauer-Marschallinger, B., Guevara, M.A., Vargas, R., MacMillan, R.A., Batjes, N.H., Leenaars, J.G.B., Ribeiro, E., Wheeler, I., Mantel, S., &amp; Kempen, B. (2017) SoilGrids250m: Global gridded soil information based on machine learning. </w:t>
       </w:r>
       <w:r>
         <w:rPr>
@@ -15508,8 +15625,6 @@
           <w:t>https://doi.org/10.1371/journal.pone.0169748</w:t>
         </w:r>
       </w:hyperlink>
-      <w:bookmarkStart w:id="1" w:name="_GoBack"/>
-      <w:bookmarkEnd w:id="1"/>
     </w:p>
     <w:p>
       <w:pPr>
@@ -15549,18 +15664,48 @@
         <w:t>.</w:t>
       </w:r>
       <w:r>
-        <w:t xml:space="preserve"> Vegetation indices monthly </w:t>
-      </w:r>
-      <w:r>
-        <w:rPr>
-          <w:highlight w:val="yellow"/>
-        </w:rPr>
-        <w:t>l3 global 0.05Deg cmg</w:t>
-      </w:r>
-      <w:r>
         <w:t xml:space="preserve"> </w:t>
       </w:r>
       <w:r>
+        <w:t>MOD13C2 MODIS</w:t>
+      </w:r>
+      <w:r>
+        <w:t>/</w:t>
+      </w:r>
+      <w:r>
+        <w:t xml:space="preserve">Vegetation </w:t>
+      </w:r>
+      <w:r>
+        <w:t>I</w:t>
+      </w:r>
+      <w:r>
+        <w:t xml:space="preserve">ndices </w:t>
+      </w:r>
+      <w:r>
+        <w:t>M</w:t>
+      </w:r>
+      <w:r>
+        <w:t xml:space="preserve">onthly </w:t>
+      </w:r>
+      <w:r>
+        <w:t>L</w:t>
+      </w:r>
+      <w:r>
+        <w:t xml:space="preserve">3 </w:t>
+      </w:r>
+      <w:r>
+        <w:t>G</w:t>
+      </w:r>
+      <w:r>
+        <w:t xml:space="preserve">lobal 0.05Deg </w:t>
+      </w:r>
+      <w:r>
+        <w:t>CMG</w:t>
+      </w:r>
+      <w:r>
+        <w:t xml:space="preserve"> </w:t>
+      </w:r>
+      <w:r>
         <w:t>(MOD</w:t>
       </w:r>
       <w:r>
@@ -15570,16 +15715,21 @@
         <w:t>C</w:t>
       </w:r>
       <w:r>
-        <w:t>2) v</w:t>
-      </w:r>
-      <w:r>
-        <w:rPr>
-          <w:highlight w:val="yellow"/>
-        </w:rPr>
-        <w:t>[Version]</w:t>
-      </w:r>
-      <w:r>
-        <w:t>. NASA EOSDIS Land Processes DAAC, USGS Earth Resources Observation and Science (EROS) Center, Sioux Falls, South Dakota</w:t>
+        <w:t xml:space="preserve">2) </w:t>
+      </w:r>
+      <w:r>
+        <w:t>v006</w:t>
+      </w:r>
+      <w:r>
+        <w:t xml:space="preserve">. NASA EOSDIS Land Processes DAAC, USGS Earth Resources Observation and Science (EROS) </w:t>
+      </w:r>
+      <w:proofErr w:type="spellStart"/>
+      <w:r>
+        <w:t>Center</w:t>
+      </w:r>
+      <w:proofErr w:type="spellEnd"/>
+      <w:r>
+        <w:t>, Sioux Falls, South Dakota</w:t>
       </w:r>
       <w:r>
         <w:t>, U.S.A.</w:t>
@@ -15587,11 +15737,16 @@
       <w:r>
         <w:t xml:space="preserve"> </w:t>
       </w:r>
-      <w:r>
-        <w:rPr>
-          <w:highlight w:val="yellow"/>
-        </w:rPr>
-        <w:t>DOI: […]</w:t>
+      <w:hyperlink r:id="rId30" w:history="1">
+        <w:r>
+          <w:rPr>
+            <w:rStyle w:val="Hyperlink"/>
+          </w:rPr>
+          <w:t>https://doi.org/10.5067/MODIS/MOD13C2.006</w:t>
+        </w:r>
+      </w:hyperlink>
+      <w:r>
+        <w:t xml:space="preserve"> </w:t>
       </w:r>
     </w:p>
     <w:p>
@@ -15612,14 +15767,58 @@
         <w:t>.</w:t>
       </w:r>
       <w:r>
-        <w:t xml:space="preserve"> Land surface temperature/emissivity monthly </w:t>
-      </w:r>
-      <w:r>
-        <w:rPr>
-          <w:highlight w:val="yellow"/>
-        </w:rPr>
-        <w:t>l3 global 0.05Deg cmg</w:t>
-      </w:r>
+        <w:t xml:space="preserve"> </w:t>
+      </w:r>
+      <w:r>
+        <w:t>MOD11C3</w:t>
+      </w:r>
+      <w:r>
+        <w:t xml:space="preserve"> MODIS/</w:t>
+      </w:r>
+      <w:r>
+        <w:t xml:space="preserve">Land </w:t>
+      </w:r>
+      <w:r>
+        <w:t>S</w:t>
+      </w:r>
+      <w:r>
+        <w:t xml:space="preserve">urface </w:t>
+      </w:r>
+      <w:r>
+        <w:t>T</w:t>
+      </w:r>
+      <w:r>
+        <w:t>emperature</w:t>
+      </w:r>
+      <w:r>
+        <w:t xml:space="preserve"> E</w:t>
+      </w:r>
+      <w:r>
+        <w:t xml:space="preserve">missivity </w:t>
+      </w:r>
+      <w:r>
+        <w:t>M</w:t>
+      </w:r>
+      <w:r>
+        <w:t xml:space="preserve">onthly </w:t>
+      </w:r>
+      <w:r>
+        <w:t>L</w:t>
+      </w:r>
+      <w:r>
+        <w:t xml:space="preserve">3 </w:t>
+      </w:r>
+      <w:r>
+        <w:t>G</w:t>
+      </w:r>
+      <w:r>
+        <w:t xml:space="preserve">lobal 0.05Deg </w:t>
+      </w:r>
+      <w:proofErr w:type="spellStart"/>
+      <w:r>
+        <w:t>CMG</w:t>
+      </w:r>
+      <w:proofErr w:type="spellEnd"/>
       <w:r>
         <w:t xml:space="preserve"> (</w:t>
       </w:r>
@@ -15633,13 +15832,10 @@
         <w:t>C</w:t>
       </w:r>
       <w:r>
-        <w:t>3) v</w:t>
-      </w:r>
-      <w:r>
-        <w:rPr>
-          <w:highlight w:val="yellow"/>
-        </w:rPr>
-        <w:t>[Version]</w:t>
+        <w:t xml:space="preserve">3) </w:t>
+      </w:r>
+      <w:r>
+        <w:t>v006</w:t>
       </w:r>
       <w:r>
         <w:t>. NASA EOSDIS Land Processes DAAC, USGS Earth Resources Observation and Science (EROS) Center, Sioux Falls, South Dakota</w:t>
@@ -15650,18 +15846,38 @@
       <w:r>
         <w:t xml:space="preserve"> </w:t>
       </w:r>
-      <w:r>
-        <w:rPr>
-          <w:highlight w:val="yellow"/>
-        </w:rPr>
-        <w:t>DOI:</w:t>
-      </w:r>
-      <w:r>
-        <w:rPr>
-          <w:highlight w:val="yellow"/>
-        </w:rPr>
-        <w:t xml:space="preserve"> […]</w:t>
-      </w:r>
+      <w:hyperlink r:id="rId31" w:history="1">
+        <w:r>
+          <w:rPr>
+            <w:rStyle w:val="Hyperlink"/>
+          </w:rPr>
+          <w:t>https://doi.org/10.5067/MODIS/M</w:t>
+        </w:r>
+        <w:r>
+          <w:rPr>
+            <w:rStyle w:val="Hyperlink"/>
+          </w:rPr>
+          <w:t>O</w:t>
+        </w:r>
+        <w:r>
+          <w:rPr>
+            <w:rStyle w:val="Hyperlink"/>
+          </w:rPr>
+          <w:t>D1</w:t>
+        </w:r>
+        <w:r>
+          <w:rPr>
+            <w:rStyle w:val="Hyperlink"/>
+          </w:rPr>
+          <w:t>13</w:t>
+        </w:r>
+        <w:r>
+          <w:rPr>
+            <w:rStyle w:val="Hyperlink"/>
+          </w:rPr>
+          <w:t>2.006</w:t>
+        </w:r>
+      </w:hyperlink>
     </w:p>
     <w:p>
       <w:r>
@@ -15676,7 +15892,7 @@
       <w:r>
         <w:t xml:space="preserve">. </w:t>
       </w:r>
-      <w:hyperlink r:id="rId30" w:history="1">
+      <w:hyperlink r:id="rId32" w:history="1">
         <w:r>
           <w:rPr>
             <w:rStyle w:val="Hyperlink"/>
@@ -15686,7 +15902,7 @@
       </w:hyperlink>
     </w:p>
     <w:sectPr>
-      <w:footerReference w:type="default" r:id="rId31"/>
+      <w:footerReference w:type="default" r:id="rId33"/>
       <w:pgSz w:w="12240" w:h="15840" w:code="1"/>
       <w:pgMar w:top="709" w:right="1440" w:bottom="1440" w:left="1440" w:header="720" w:footer="720" w:gutter="0"/>
       <w:lnNumType w:countBy="1" w:restart="continuous"/>
@@ -19479,7 +19695,7 @@
 </file>
 
 <file path=customXml/itemProps1.xml><?xml version="1.0" encoding="utf-8"?>
-<ds:datastoreItem xmlns:ds="http://schemas.openxmlformats.org/officeDocument/2006/customXml" ds:itemID="{CA04FBFF-C5CA-964B-AAE5-DE1AE17A1FD5}">
+<ds:datastoreItem xmlns:ds="http://schemas.openxmlformats.org/officeDocument/2006/customXml" ds:itemID="{99F786A2-F464-B248-B70D-AC99C66DCAD9}">
   <ds:schemaRefs>
     <ds:schemaRef ds:uri="http://schemas.openxmlformats.org/officeDocument/2006/bibliography"/>
   </ds:schemaRefs>

</xml_diff>

<commit_message>
Finish in text ref for MODIS version no for SI
</commit_message>
<xml_diff>
--- a/manuscript/Van-Mazijk-Cramer-Verboom_supporting-information.docx
+++ b/manuscript/Van-Mazijk-Cramer-Verboom_supporting-information.docx
@@ -617,10 +617,11 @@
             <w:r>
               <w:rPr>
                 <w:sz w:val="22"/>
-                <w:highlight w:val="yellow"/>
-              </w:rPr>
-              <w:t>[Version]</w:t>
-            </w:r>
+              </w:rPr>
+              <w:t>006</w:t>
+            </w:r>
+            <w:bookmarkStart w:id="1" w:name="_GoBack"/>
+            <w:bookmarkEnd w:id="1"/>
             <w:r>
               <w:rPr>
                 <w:sz w:val="22"/>
@@ -15455,12 +15456,7 @@
         </w:rPr>
       </w:pPr>
       <w:r>
-        <w:t>GBIF</w:t>
-      </w:r>
-      <w:bookmarkStart w:id="1" w:name="_GoBack"/>
-      <w:bookmarkEnd w:id="1"/>
-      <w:r>
-        <w:t xml:space="preserve"> (24 July 2017</w:t>
+        <w:t>GBIF (24 July 2017</w:t>
       </w:r>
       <w:r>
         <w:t>a</w:t>
@@ -19695,7 +19691,7 @@
 </file>
 
 <file path=customXml/itemProps1.xml><?xml version="1.0" encoding="utf-8"?>
-<ds:datastoreItem xmlns:ds="http://schemas.openxmlformats.org/officeDocument/2006/customXml" ds:itemID="{99F786A2-F464-B248-B70D-AC99C66DCAD9}">
+<ds:datastoreItem xmlns:ds="http://schemas.openxmlformats.org/officeDocument/2006/customXml" ds:itemID="{CED4D353-E5EA-DA48-B2D5-171AC46AC0E9}">
   <ds:schemaRefs>
     <ds:schemaRef ds:uri="http://schemas.openxmlformats.org/officeDocument/2006/bibliography"/>
   </ds:schemaRefs>

</xml_diff>

<commit_message>
Work on SI text more (add species list totals etc.)
</commit_message>
<xml_diff>
--- a/manuscript/Van-Mazijk-Cramer-Verboom_supporting-information.docx
+++ b/manuscript/Van-Mazijk-Cramer-Verboom_supporting-information.docx
@@ -103,19 +103,13 @@
         <w:t xml:space="preserve">Firstly, we retained only records identified to the species level, and ignored intraspecific taxa. This resulted in the retention of </w:t>
       </w:r>
       <w:r>
-        <w:rPr>
-          <w:highlight w:val="yellow"/>
-        </w:rPr>
-        <w:t>XXX</w:t>
+        <w:t>14,147</w:t>
       </w:r>
       <w:r>
         <w:t xml:space="preserve"> and </w:t>
       </w:r>
       <w:r>
-        <w:rPr>
-          <w:highlight w:val="yellow"/>
-        </w:rPr>
-        <w:t>XXX</w:t>
+        <w:t>8,912</w:t>
       </w:r>
       <w:r>
         <w:t xml:space="preserve"> unique species names for the GCFR and SWAFR, respectively. The R package “</w:t>
@@ -171,19 +165,13 @@
         <w:t xml:space="preserve">. Where either or both databases returned a match for a name, the name was retained; where not, it was excluded. Although the number of species thus excluded is high (GCFR: </w:t>
       </w:r>
       <w:r>
-        <w:rPr>
-          <w:highlight w:val="yellow"/>
-        </w:rPr>
-        <w:t>XXX</w:t>
+        <w:t>692</w:t>
       </w:r>
       <w:r>
         <w:t xml:space="preserve">; SWAFR: </w:t>
       </w:r>
       <w:r>
-        <w:rPr>
-          <w:highlight w:val="yellow"/>
-        </w:rPr>
-        <w:t>XXX</w:t>
+        <w:t>1,171</w:t>
       </w:r>
       <w:r>
         <w:t>), the geographically-random distribution of the records associated with these names suggests that exclusion of these names will not significantly influence spatial patterns of species richness.</w:t>
@@ -207,7 +195,29 @@
         <w:t>S</w:t>
       </w:r>
       <w:r>
-        <w:t>) for known synonyms, again using “taxize.” We removed all records of species identified as non-native, using lists of invasive plants for South Africa and Australia from the IUCN’s Global Invasive Species Database (</w:t>
+        <w:t>) for known synonyms, again using “</w:t>
+      </w:r>
+      <w:proofErr w:type="spellStart"/>
+      <w:r>
+        <w:t>taxize</w:t>
+      </w:r>
+      <w:proofErr w:type="spellEnd"/>
+      <w:r>
+        <w:t>”</w:t>
+      </w:r>
+      <w:r>
+        <w:t>.</w:t>
+      </w:r>
+      <w:r>
+        <w:t xml:space="preserve"> We </w:t>
+      </w:r>
+      <w:r>
+        <w:t xml:space="preserve">then </w:t>
+      </w:r>
+      <w:bookmarkStart w:id="1" w:name="_GoBack"/>
+      <w:bookmarkEnd w:id="1"/>
+      <w:r>
+        <w:t>removed all records of species identified as non-native, using lists of invasive plants for South Africa and Australia from the IUCN’s Global Invasive Species Database (</w:t>
       </w:r>
       <w:hyperlink r:id="rId8">
         <w:r>
@@ -620,8 +630,6 @@
               </w:rPr>
               <w:t>006</w:t>
             </w:r>
-            <w:bookmarkStart w:id="1" w:name="_GoBack"/>
-            <w:bookmarkEnd w:id="1"/>
             <w:r>
               <w:rPr>
                 <w:sz w:val="22"/>
@@ -19691,7 +19699,7 @@
 </file>
 
 <file path=customXml/itemProps1.xml><?xml version="1.0" encoding="utf-8"?>
-<ds:datastoreItem xmlns:ds="http://schemas.openxmlformats.org/officeDocument/2006/customXml" ds:itemID="{CED4D353-E5EA-DA48-B2D5-171AC46AC0E9}">
+<ds:datastoreItem xmlns:ds="http://schemas.openxmlformats.org/officeDocument/2006/customXml" ds:itemID="{AC0D6C23-7C3F-474C-8CD5-D8F0AA7814BE}">
   <ds:schemaRefs>
     <ds:schemaRef ds:uri="http://schemas.openxmlformats.org/officeDocument/2006/bibliography"/>
   </ds:schemaRefs>

</xml_diff>

<commit_message>
Remove flagged-Perth-species' maps w/o outliers in Perth
</commit_message>
<xml_diff>
--- a/manuscript/Van-Mazijk-Cramer-Verboom_supporting-information.docx
+++ b/manuscript/Van-Mazijk-Cramer-Verboom_supporting-information.docx
@@ -13052,14 +13052,7 @@
           <w:b/>
           <w:bCs/>
         </w:rPr>
-        <w:t>S</w:t>
-      </w:r>
-      <w:r>
-        <w:rPr>
-          <w:b/>
-          <w:bCs/>
-        </w:rPr>
-        <w:t>11:</w:t>
+        <w:t>S11:</w:t>
       </w:r>
       <w:r>
         <w:t xml:space="preserve"> </w:t>
@@ -13133,10 +13126,10 @@
         </w:rPr>
         <w:lastRenderedPageBreak/>
         <w:drawing>
-          <wp:inline distT="0" distB="0" distL="0" distR="0" wp14:anchorId="35BC2758" wp14:editId="14835744">
-            <wp:extent cx="5943600" cy="4754880"/>
-            <wp:effectExtent l="0" t="0" r="0" b="7620"/>
-            <wp:docPr id="1" name="Picture 1" descr="A close up of a map&#10;&#10;Description automatically generated"/>
+          <wp:inline distT="0" distB="0" distL="0" distR="0" wp14:anchorId="35BC2758" wp14:editId="1BEB1FD3">
+            <wp:extent cx="6840000" cy="4322880"/>
+            <wp:effectExtent l="1270" t="0" r="0" b="0"/>
+            <wp:docPr id="1" name="Picture 1"/>
             <wp:cNvGraphicFramePr>
               <a:graphicFrameLocks xmlns:a="http://schemas.openxmlformats.org/drawingml/2006/main" noChangeAspect="1"/>
             </wp:cNvGraphicFramePr>
@@ -13162,7 +13155,7 @@
                   <pic:spPr>
                     <a:xfrm>
                       <a:off x="0" y="0"/>
-                      <a:ext cx="5943600" cy="4754880"/>
+                      <a:ext cx="6840000" cy="4322880"/>
                     </a:xfrm>
                     <a:prstGeom prst="rect">
                       <a:avLst/>
@@ -13174,6 +13167,8 @@
           </wp:inline>
         </w:drawing>
       </w:r>
+      <w:bookmarkStart w:id="4" w:name="_GoBack"/>
+      <w:bookmarkEnd w:id="4"/>
     </w:p>
     <w:p>
       <w:r>
@@ -13192,8 +13187,6 @@
         </w:rPr>
         <w:t>…</w:t>
       </w:r>
-      <w:bookmarkStart w:id="4" w:name="_GoBack"/>
-      <w:bookmarkEnd w:id="4"/>
       <w:r>
         <w:t>]</w:t>
       </w:r>
@@ -13821,10 +13814,7 @@
         <w:annotationRef/>
       </w:r>
       <w:r>
-        <w:t xml:space="preserve">Add manual part of </w:t>
-      </w:r>
-      <w:r>
-        <w:t>P_Effect legend</w:t>
+        <w:t>Add manual part of P_Effect legend</w:t>
       </w:r>
     </w:p>
   </w:comment>
@@ -15898,7 +15888,7 @@
       </w:pPr>
     </w:pPrDefault>
   </w:docDefaults>
-  <w:latentStyles w:defLockedState="0" w:defUIPriority="0" w:defSemiHidden="0" w:defUnhideWhenUsed="0" w:defQFormat="0" w:count="377">
+  <w:latentStyles w:defLockedState="0" w:defUIPriority="0" w:defSemiHidden="0" w:defUnhideWhenUsed="0" w:defQFormat="0" w:count="376">
     <w:lsdException w:name="Normal" w:qFormat="1"/>
     <w:lsdException w:name="heading 1" w:uiPriority="9" w:qFormat="1"/>
     <w:lsdException w:name="heading 2" w:uiPriority="9" w:qFormat="1"/>
@@ -16245,7 +16235,6 @@
     <w:lsdException w:name="Hashtag" w:semiHidden="1" w:uiPriority="99" w:unhideWhenUsed="1"/>
     <w:lsdException w:name="Unresolved Mention" w:semiHidden="1" w:uiPriority="99" w:unhideWhenUsed="1"/>
     <w:lsdException w:name="Smart Link" w:semiHidden="1" w:uiPriority="99" w:unhideWhenUsed="1"/>
-    <w:lsdException w:name="Smart Link Error" w:semiHidden="1" w:uiPriority="99" w:unhideWhenUsed="1"/>
   </w:latentStyles>
   <w:style w:type="paragraph" w:default="1" w:styleId="Normal">
     <w:name w:val="Normal"/>
@@ -17638,7 +17627,7 @@
 </file>
 
 <file path=customXml/itemProps1.xml><?xml version="1.0" encoding="utf-8"?>
-<ds:datastoreItem xmlns:ds="http://schemas.openxmlformats.org/officeDocument/2006/customXml" ds:itemID="{BC85D56A-D2D6-4517-8413-BDD2A1CD88FE}">
+<ds:datastoreItem xmlns:ds="http://schemas.openxmlformats.org/officeDocument/2006/customXml" ds:itemID="{E50984C4-7874-5842-87EA-025BADCEFDE8}">
   <ds:schemaRefs>
     <ds:schemaRef ds:uri="http://schemas.openxmlformats.org/officeDocument/2006/bibliography"/>
   </ds:schemaRefs>

</xml_diff>

<commit_message>
Double check residual SD of GCFR @DS (Table S3c): really is 6.22!
</commit_message>
<xml_diff>
--- a/manuscript/Van-Mazijk-Cramer-Verboom_supporting-information.docx
+++ b/manuscript/Van-Mazijk-Cramer-Verboom_supporting-information.docx
@@ -10903,19 +10903,11 @@
                 <w:lang w:eastAsia="en-ZA"/>
               </w:rPr>
             </w:pPr>
-            <w:commentRangeStart w:id="1"/>
             <w:r>
               <w:rPr>
                 <w:rFonts w:hAnsi="Times New Roman" w:cs="Times New Roman"/>
               </w:rPr>
               <w:t>6.22</w:t>
-            </w:r>
-            <w:commentRangeEnd w:id="1"/>
-            <w:r>
-              <w:rPr>
-                <w:rStyle w:val="CommentReference"/>
-              </w:rPr>
-              <w:commentReference w:id="1"/>
             </w:r>
           </w:p>
         </w:tc>
@@ -11232,11 +11224,11 @@
                     <pic:cNvPicPr/>
                   </pic:nvPicPr>
                   <pic:blipFill>
-                    <a:blip r:embed="rId12" cstate="print">
+                    <a:blip r:embed="rId9" cstate="print">
                       <a:extLst>
                         <a:ext uri="{BEBA8EAE-BF5A-486C-A8C5-ECC9F3942E4B}">
                           <a14:imgProps xmlns:a14="http://schemas.microsoft.com/office/drawing/2010/main">
-                            <a14:imgLayer r:embed="rId13">
+                            <a14:imgLayer r:embed="rId10">
                               <a14:imgEffect>
                                 <a14:saturation sat="0"/>
                               </a14:imgEffect>
@@ -11394,11 +11386,11 @@
                     <pic:cNvPicPr/>
                   </pic:nvPicPr>
                   <pic:blipFill>
-                    <a:blip r:embed="rId14" cstate="print">
+                    <a:blip r:embed="rId11" cstate="print">
                       <a:extLst>
                         <a:ext uri="{BEBA8EAE-BF5A-486C-A8C5-ECC9F3942E4B}">
                           <a14:imgProps xmlns:a14="http://schemas.microsoft.com/office/drawing/2010/main">
-                            <a14:imgLayer r:embed="rId15">
+                            <a14:imgLayer r:embed="rId12">
                               <a14:imgEffect>
                                 <a14:saturation sat="0"/>
                               </a14:imgEffect>
@@ -11537,11 +11529,11 @@
                     <pic:cNvPicPr/>
                   </pic:nvPicPr>
                   <pic:blipFill>
-                    <a:blip r:embed="rId16" cstate="print">
+                    <a:blip r:embed="rId13" cstate="print">
                       <a:extLst>
                         <a:ext uri="{BEBA8EAE-BF5A-486C-A8C5-ECC9F3942E4B}">
                           <a14:imgProps xmlns:a14="http://schemas.microsoft.com/office/drawing/2010/main">
-                            <a14:imgLayer r:embed="rId17">
+                            <a14:imgLayer r:embed="rId14">
                               <a14:imgEffect>
                                 <a14:saturation sat="0"/>
                               </a14:imgEffect>
@@ -11688,7 +11680,7 @@
                     <pic:cNvPicPr/>
                   </pic:nvPicPr>
                   <pic:blipFill>
-                    <a:blip r:embed="rId18" cstate="print">
+                    <a:blip r:embed="rId15" cstate="print">
                       <a:extLst>
                         <a:ext uri="{28A0092B-C50C-407E-A947-70E740481C1C}">
                           <a14:useLocalDpi xmlns:a14="http://schemas.microsoft.com/office/drawing/2010/main" val="0"/>
@@ -11841,7 +11833,7 @@
                     <pic:cNvPicPr/>
                   </pic:nvPicPr>
                   <pic:blipFill>
-                    <a:blip r:embed="rId19" cstate="print">
+                    <a:blip r:embed="rId16" cstate="print">
                       <a:extLst>
                         <a:ext uri="{28A0092B-C50C-407E-A947-70E740481C1C}">
                           <a14:useLocalDpi xmlns:a14="http://schemas.microsoft.com/office/drawing/2010/main" val="0"/>
@@ -11949,7 +11941,7 @@
                     <pic:cNvPicPr/>
                   </pic:nvPicPr>
                   <pic:blipFill rotWithShape="1">
-                    <a:blip r:embed="rId20" cstate="print">
+                    <a:blip r:embed="rId17" cstate="print">
                       <a:extLst>
                         <a:ext uri="{28A0092B-C50C-407E-A947-70E740481C1C}">
                           <a14:useLocalDpi xmlns:a14="http://schemas.microsoft.com/office/drawing/2010/main" val="0"/>
@@ -12066,7 +12058,7 @@
                     <pic:cNvPicPr/>
                   </pic:nvPicPr>
                   <pic:blipFill>
-                    <a:blip r:embed="rId21" cstate="print">
+                    <a:blip r:embed="rId18" cstate="print">
                       <a:extLst>
                         <a:ext uri="{28A0092B-C50C-407E-A947-70E740481C1C}">
                           <a14:useLocalDpi xmlns:a14="http://schemas.microsoft.com/office/drawing/2010/main" val="0"/>
@@ -12402,7 +12394,7 @@
                     <pic:cNvPicPr/>
                   </pic:nvPicPr>
                   <pic:blipFill>
-                    <a:blip r:embed="rId22" cstate="print">
+                    <a:blip r:embed="rId19" cstate="print">
                       <a:extLst>
                         <a:ext uri="{28A0092B-C50C-407E-A947-70E740481C1C}">
                           <a14:useLocalDpi xmlns:a14="http://schemas.microsoft.com/office/drawing/2010/main" val="0"/>
@@ -12645,7 +12637,7 @@
                     <pic:cNvPicPr/>
                   </pic:nvPicPr>
                   <pic:blipFill>
-                    <a:blip r:embed="rId23" cstate="print">
+                    <a:blip r:embed="rId20" cstate="print">
                       <a:extLst>
                         <a:ext uri="{28A0092B-C50C-407E-A947-70E740481C1C}">
                           <a14:useLocalDpi xmlns:a14="http://schemas.microsoft.com/office/drawing/2010/main" val="0"/>
@@ -12799,7 +12791,7 @@
                     <pic:cNvPicPr/>
                   </pic:nvPicPr>
                   <pic:blipFill>
-                    <a:blip r:embed="rId24" cstate="print">
+                    <a:blip r:embed="rId21" cstate="print">
                       <a:extLst>
                         <a:ext uri="{28A0092B-C50C-407E-A947-70E740481C1C}">
                           <a14:useLocalDpi xmlns:a14="http://schemas.microsoft.com/office/drawing/2010/main" val="0"/>
@@ -12947,7 +12939,7 @@
                     <pic:cNvPicPr/>
                   </pic:nvPicPr>
                   <pic:blipFill>
-                    <a:blip r:embed="rId25" cstate="print">
+                    <a:blip r:embed="rId22" cstate="print">
                       <a:extLst>
                         <a:ext uri="{28A0092B-C50C-407E-A947-70E740481C1C}">
                           <a14:useLocalDpi xmlns:a14="http://schemas.microsoft.com/office/drawing/2010/main" val="0"/>
@@ -13076,7 +13068,7 @@
                     <pic:cNvPicPr/>
                   </pic:nvPicPr>
                   <pic:blipFill>
-                    <a:blip r:embed="rId26" cstate="print">
+                    <a:blip r:embed="rId23" cstate="print">
                       <a:extLst>
                         <a:ext uri="{28A0092B-C50C-407E-A947-70E740481C1C}">
                           <a14:useLocalDpi xmlns:a14="http://schemas.microsoft.com/office/drawing/2010/main" val="0"/>
@@ -13125,7 +13117,7 @@
       <w:r>
         <w:t xml:space="preserve"> (</w:t>
       </w:r>
-      <w:hyperlink r:id="rId27" w:history="1">
+      <w:hyperlink r:id="rId24" w:history="1">
         <w:r>
           <w:rPr>
             <w:rStyle w:val="Hyperlink"/>
@@ -13227,7 +13219,7 @@
         </w:rPr>
         <w:t xml:space="preserve">O’Donnell, J. (2016). taxize: Taxonomic information from around the web. R package version 0.7.8. Retrieved from </w:t>
       </w:r>
-      <w:hyperlink r:id="rId28" w:history="1">
+      <w:hyperlink r:id="rId25" w:history="1">
         <w:r>
           <w:rPr>
             <w:rStyle w:val="Hyperlink"/>
@@ -13290,7 +13282,7 @@
       <w:r>
         <w:t xml:space="preserve"> </w:t>
       </w:r>
-      <w:hyperlink r:id="rId29" w:history="1">
+      <w:hyperlink r:id="rId26" w:history="1">
         <w:r>
           <w:rPr>
             <w:rStyle w:val="Hyperlink"/>
@@ -13365,7 +13357,7 @@
       <w:r>
         <w:t xml:space="preserve"> </w:t>
       </w:r>
-      <w:hyperlink r:id="rId30" w:history="1">
+      <w:hyperlink r:id="rId27" w:history="1">
         <w:r>
           <w:rPr>
             <w:rStyle w:val="Hyperlink"/>
@@ -13418,7 +13410,7 @@
       <w:r>
         <w:t xml:space="preserve"> </w:t>
       </w:r>
-      <w:hyperlink r:id="rId31" w:history="1">
+      <w:hyperlink r:id="rId28" w:history="1">
         <w:r>
           <w:rPr>
             <w:rStyle w:val="Hyperlink"/>
@@ -13468,7 +13460,7 @@
       <w:r>
         <w:t xml:space="preserve"> </w:t>
       </w:r>
-      <w:hyperlink r:id="rId32" w:history="1">
+      <w:hyperlink r:id="rId29" w:history="1">
         <w:r>
           <w:rPr>
             <w:rStyle w:val="Hyperlink"/>
@@ -13503,7 +13495,7 @@
       <w:r>
         <w:t xml:space="preserve">. </w:t>
       </w:r>
-      <w:hyperlink r:id="rId33" w:history="1">
+      <w:hyperlink r:id="rId30" w:history="1">
         <w:r>
           <w:rPr>
             <w:rStyle w:val="Hyperlink"/>
@@ -13625,7 +13617,7 @@
       <w:r>
         <w:t xml:space="preserve"> </w:t>
       </w:r>
-      <w:hyperlink r:id="rId34" w:history="1">
+      <w:hyperlink r:id="rId31" w:history="1">
         <w:r>
           <w:rPr>
             <w:rStyle w:val="Hyperlink"/>
@@ -13645,7 +13637,7 @@
       <w:r>
         <w:t xml:space="preserve">. </w:t>
       </w:r>
-      <w:hyperlink r:id="rId35" w:history="1">
+      <w:hyperlink r:id="rId32" w:history="1">
         <w:r>
           <w:rPr>
             <w:rStyle w:val="Hyperlink"/>
@@ -13742,7 +13734,7 @@
       <w:r>
         <w:t xml:space="preserve"> </w:t>
       </w:r>
-      <w:hyperlink r:id="rId36" w:history="1">
+      <w:hyperlink r:id="rId33" w:history="1">
         <w:r>
           <w:rPr>
             <w:rStyle w:val="Hyperlink"/>
@@ -13854,7 +13846,7 @@
       <w:r>
         <w:t xml:space="preserve"> </w:t>
       </w:r>
-      <w:hyperlink r:id="rId37" w:history="1">
+      <w:hyperlink r:id="rId34" w:history="1">
         <w:r>
           <w:rPr>
             <w:rStyle w:val="Hyperlink"/>
@@ -13876,7 +13868,7 @@
       <w:r>
         <w:t xml:space="preserve">. </w:t>
       </w:r>
-      <w:hyperlink r:id="rId38" w:history="1">
+      <w:hyperlink r:id="rId35" w:history="1">
         <w:r>
           <w:rPr>
             <w:rStyle w:val="Hyperlink"/>
@@ -13886,7 +13878,7 @@
       </w:hyperlink>
     </w:p>
     <w:sectPr>
-      <w:footerReference w:type="default" r:id="rId39"/>
+      <w:footerReference w:type="default" r:id="rId36"/>
       <w:pgSz w:w="12240" w:h="15840" w:code="1"/>
       <w:pgMar w:top="709" w:right="1440" w:bottom="1440" w:left="1440" w:header="720" w:footer="720" w:gutter="0"/>
       <w:lnNumType w:countBy="1" w:restart="continuous"/>
@@ -13895,39 +13887,6 @@
     </w:sectPr>
   </w:body>
 </w:document>
-</file>
-
-<file path=word/comments.xml><?xml version="1.0" encoding="utf-8"?>
-<w:comments xmlns:wpc="http://schemas.microsoft.com/office/word/2010/wordprocessingCanvas" xmlns:cx="http://schemas.microsoft.com/office/drawing/2014/chartex" xmlns:cx1="http://schemas.microsoft.com/office/drawing/2015/9/8/chartex" xmlns:cx2="http://schemas.microsoft.com/office/drawing/2015/10/21/chartex" xmlns:cx3="http://schemas.microsoft.com/office/drawing/2016/5/9/chartex" xmlns:cx4="http://schemas.microsoft.com/office/drawing/2016/5/10/chartex" xmlns:cx5="http://schemas.microsoft.com/office/drawing/2016/5/11/chartex" xmlns:cx6="http://schemas.microsoft.com/office/drawing/2016/5/12/chartex" xmlns:cx7="http://schemas.microsoft.com/office/drawing/2016/5/13/chartex" xmlns:cx8="http://schemas.microsoft.com/office/drawing/2016/5/14/chartex" xmlns:mc="http://schemas.openxmlformats.org/markup-compatibility/2006" xmlns:aink="http://schemas.microsoft.com/office/drawing/2016/ink" xmlns:am3d="http://schemas.microsoft.com/office/drawing/2017/model3d" xmlns:o="urn:schemas-microsoft-com:office:office" xmlns:r="http://schemas.openxmlformats.org/officeDocument/2006/relationships" xmlns:m="http://schemas.openxmlformats.org/officeDocument/2006/math" xmlns:v="urn:schemas-microsoft-com:vml" xmlns:wp14="http://schemas.microsoft.com/office/word/2010/wordprocessingDrawing" xmlns:wp="http://schemas.openxmlformats.org/drawingml/2006/wordprocessingDrawing" xmlns:w10="urn:schemas-microsoft-com:office:word" xmlns:w="http://schemas.openxmlformats.org/wordprocessingml/2006/main" xmlns:w14="http://schemas.microsoft.com/office/word/2010/wordml" xmlns:w15="http://schemas.microsoft.com/office/word/2012/wordml" xmlns:w16cex="http://schemas.microsoft.com/office/word/2018/wordml/cex" xmlns:w16cid="http://schemas.microsoft.com/office/word/2016/wordml/cid" xmlns:w16="http://schemas.microsoft.com/office/word/2018/wordml" xmlns:w16se="http://schemas.microsoft.com/office/word/2015/wordml/symex" xmlns:wpg="http://schemas.microsoft.com/office/word/2010/wordprocessingGroup" xmlns:wpi="http://schemas.microsoft.com/office/word/2010/wordprocessingInk" xmlns:wne="http://schemas.microsoft.com/office/word/2006/wordml" xmlns:wps="http://schemas.microsoft.com/office/word/2010/wordprocessingShape" mc:Ignorable="w14 w15 w16se w16cid w16 w16cex wp14">
-  <w:comment w:id="1" w:author="Ruan Van Mazijk" w:date="2020-02-27T16:12:00Z" w:initials="RVM">
-    <w:p>
-      <w:pPr>
-        <w:pStyle w:val="CommentText"/>
-      </w:pPr>
-      <w:r>
-        <w:rPr>
-          <w:rStyle w:val="CommentReference"/>
-        </w:rPr>
-        <w:annotationRef/>
-      </w:r>
-      <w:r>
-        <w:t>Double check this value??</w:t>
-      </w:r>
-    </w:p>
-  </w:comment>
-</w:comments>
-</file>
-
-<file path=word/commentsExtended.xml><?xml version="1.0" encoding="utf-8"?>
-<w15:commentsEx xmlns:wpc="http://schemas.microsoft.com/office/word/2010/wordprocessingCanvas" xmlns:cx="http://schemas.microsoft.com/office/drawing/2014/chartex" xmlns:cx1="http://schemas.microsoft.com/office/drawing/2015/9/8/chartex" xmlns:cx2="http://schemas.microsoft.com/office/drawing/2015/10/21/chartex" xmlns:cx3="http://schemas.microsoft.com/office/drawing/2016/5/9/chartex" xmlns:cx4="http://schemas.microsoft.com/office/drawing/2016/5/10/chartex" xmlns:cx5="http://schemas.microsoft.com/office/drawing/2016/5/11/chartex" xmlns:cx6="http://schemas.microsoft.com/office/drawing/2016/5/12/chartex" xmlns:cx7="http://schemas.microsoft.com/office/drawing/2016/5/13/chartex" xmlns:cx8="http://schemas.microsoft.com/office/drawing/2016/5/14/chartex" xmlns:mc="http://schemas.openxmlformats.org/markup-compatibility/2006" xmlns:aink="http://schemas.microsoft.com/office/drawing/2016/ink" xmlns:am3d="http://schemas.microsoft.com/office/drawing/2017/model3d" xmlns:o="urn:schemas-microsoft-com:office:office" xmlns:r="http://schemas.openxmlformats.org/officeDocument/2006/relationships" xmlns:m="http://schemas.openxmlformats.org/officeDocument/2006/math" xmlns:v="urn:schemas-microsoft-com:vml" xmlns:wp14="http://schemas.microsoft.com/office/word/2010/wordprocessingDrawing" xmlns:wp="http://schemas.openxmlformats.org/drawingml/2006/wordprocessingDrawing" xmlns:w10="urn:schemas-microsoft-com:office:word" xmlns:w="http://schemas.openxmlformats.org/wordprocessingml/2006/main" xmlns:w14="http://schemas.microsoft.com/office/word/2010/wordml" xmlns:w15="http://schemas.microsoft.com/office/word/2012/wordml" xmlns:w16cex="http://schemas.microsoft.com/office/word/2018/wordml/cex" xmlns:w16cid="http://schemas.microsoft.com/office/word/2016/wordml/cid" xmlns:w16="http://schemas.microsoft.com/office/word/2018/wordml" xmlns:w16se="http://schemas.microsoft.com/office/word/2015/wordml/symex" xmlns:wpg="http://schemas.microsoft.com/office/word/2010/wordprocessingGroup" xmlns:wpi="http://schemas.microsoft.com/office/word/2010/wordprocessingInk" xmlns:wne="http://schemas.microsoft.com/office/word/2006/wordml" xmlns:wps="http://schemas.microsoft.com/office/word/2010/wordprocessingShape" mc:Ignorable="w14 w15 w16se w16cid w16 w16cex wp14">
-  <w15:commentEx w15:paraId="523E67D2" w15:done="0"/>
-</w15:commentsEx>
-</file>
-
-<file path=word/commentsIds.xml><?xml version="1.0" encoding="utf-8"?>
-<w16cid:commentsIds xmlns:wpc="http://schemas.microsoft.com/office/word/2010/wordprocessingCanvas" xmlns:cx="http://schemas.microsoft.com/office/drawing/2014/chartex" xmlns:cx1="http://schemas.microsoft.com/office/drawing/2015/9/8/chartex" xmlns:cx2="http://schemas.microsoft.com/office/drawing/2015/10/21/chartex" xmlns:cx3="http://schemas.microsoft.com/office/drawing/2016/5/9/chartex" xmlns:cx4="http://schemas.microsoft.com/office/drawing/2016/5/10/chartex" xmlns:cx5="http://schemas.microsoft.com/office/drawing/2016/5/11/chartex" xmlns:cx6="http://schemas.microsoft.com/office/drawing/2016/5/12/chartex" xmlns:cx7="http://schemas.microsoft.com/office/drawing/2016/5/13/chartex" xmlns:cx8="http://schemas.microsoft.com/office/drawing/2016/5/14/chartex" xmlns:mc="http://schemas.openxmlformats.org/markup-compatibility/2006" xmlns:aink="http://schemas.microsoft.com/office/drawing/2016/ink" xmlns:am3d="http://schemas.microsoft.com/office/drawing/2017/model3d" xmlns:o="urn:schemas-microsoft-com:office:office" xmlns:r="http://schemas.openxmlformats.org/officeDocument/2006/relationships" xmlns:m="http://schemas.openxmlformats.org/officeDocument/2006/math" xmlns:v="urn:schemas-microsoft-com:vml" xmlns:wp14="http://schemas.microsoft.com/office/word/2010/wordprocessingDrawing" xmlns:wp="http://schemas.openxmlformats.org/drawingml/2006/wordprocessingDrawing" xmlns:w10="urn:schemas-microsoft-com:office:word" xmlns:w="http://schemas.openxmlformats.org/wordprocessingml/2006/main" xmlns:w14="http://schemas.microsoft.com/office/word/2010/wordml" xmlns:w15="http://schemas.microsoft.com/office/word/2012/wordml" xmlns:w16cex="http://schemas.microsoft.com/office/word/2018/wordml/cex" xmlns:w16cid="http://schemas.microsoft.com/office/word/2016/wordml/cid" xmlns:w16="http://schemas.microsoft.com/office/word/2018/wordml" xmlns:w16se="http://schemas.microsoft.com/office/word/2015/wordml/symex" xmlns:wpg="http://schemas.microsoft.com/office/word/2010/wordprocessingGroup" xmlns:wpi="http://schemas.microsoft.com/office/word/2010/wordprocessingInk" xmlns:wne="http://schemas.microsoft.com/office/word/2006/wordml" xmlns:wps="http://schemas.microsoft.com/office/word/2010/wordprocessingShape" mc:Ignorable="w14 w15 w16se w16cid w16 w16cex wp14">
-  <w16cid:commentId w16cid:paraId="523E67D2" w16cid:durableId="220268E9"/>
-</w16cid:commentsIds>
 </file>
 
 <file path=word/endnotes.xml><?xml version="1.0" encoding="utf-8"?>
@@ -15954,14 +15913,6 @@
     <w:abstractNumId w:val="18"/>
   </w:num>
 </w:numbering>
-</file>
-
-<file path=word/people.xml><?xml version="1.0" encoding="utf-8"?>
-<w15:people xmlns:wpc="http://schemas.microsoft.com/office/word/2010/wordprocessingCanvas" xmlns:cx="http://schemas.microsoft.com/office/drawing/2014/chartex" xmlns:cx1="http://schemas.microsoft.com/office/drawing/2015/9/8/chartex" xmlns:cx2="http://schemas.microsoft.com/office/drawing/2015/10/21/chartex" xmlns:cx3="http://schemas.microsoft.com/office/drawing/2016/5/9/chartex" xmlns:cx4="http://schemas.microsoft.com/office/drawing/2016/5/10/chartex" xmlns:cx5="http://schemas.microsoft.com/office/drawing/2016/5/11/chartex" xmlns:cx6="http://schemas.microsoft.com/office/drawing/2016/5/12/chartex" xmlns:cx7="http://schemas.microsoft.com/office/drawing/2016/5/13/chartex" xmlns:cx8="http://schemas.microsoft.com/office/drawing/2016/5/14/chartex" xmlns:mc="http://schemas.openxmlformats.org/markup-compatibility/2006" xmlns:aink="http://schemas.microsoft.com/office/drawing/2016/ink" xmlns:am3d="http://schemas.microsoft.com/office/drawing/2017/model3d" xmlns:o="urn:schemas-microsoft-com:office:office" xmlns:r="http://schemas.openxmlformats.org/officeDocument/2006/relationships" xmlns:m="http://schemas.openxmlformats.org/officeDocument/2006/math" xmlns:v="urn:schemas-microsoft-com:vml" xmlns:wp14="http://schemas.microsoft.com/office/word/2010/wordprocessingDrawing" xmlns:wp="http://schemas.openxmlformats.org/drawingml/2006/wordprocessingDrawing" xmlns:w10="urn:schemas-microsoft-com:office:word" xmlns:w="http://schemas.openxmlformats.org/wordprocessingml/2006/main" xmlns:w14="http://schemas.microsoft.com/office/word/2010/wordml" xmlns:w15="http://schemas.microsoft.com/office/word/2012/wordml" xmlns:w16cex="http://schemas.microsoft.com/office/word/2018/wordml/cex" xmlns:w16cid="http://schemas.microsoft.com/office/word/2016/wordml/cid" xmlns:w16="http://schemas.microsoft.com/office/word/2018/wordml" xmlns:w16se="http://schemas.microsoft.com/office/word/2015/wordml/symex" xmlns:wpg="http://schemas.microsoft.com/office/word/2010/wordprocessingGroup" xmlns:wpi="http://schemas.microsoft.com/office/word/2010/wordprocessingInk" xmlns:wne="http://schemas.microsoft.com/office/word/2006/wordml" xmlns:wps="http://schemas.microsoft.com/office/word/2010/wordprocessingShape" mc:Ignorable="w14 w15 w16se w16cid w16 w16cex wp14">
-  <w15:person w15:author="Ruan Van Mazijk">
-    <w15:presenceInfo w15:providerId="AD" w15:userId="S::VMZRUA001@myuct.ac.za::f50431c7-080a-4259-97ee-a4bb5c336639"/>
-  </w15:person>
-</w15:people>
 </file>
 
 <file path=word/styles.xml><?xml version="1.0" encoding="utf-8"?>

</xml_diff>

<commit_message>
Update Figure S8 caption
</commit_message>
<xml_diff>
--- a/manuscript/Van-Mazijk-Cramer-Verboom_supporting-information.docx
+++ b/manuscript/Van-Mazijk-Cramer-Verboom_supporting-information.docx
@@ -12507,28 +12507,19 @@
         <w:t xml:space="preserve">-transformed and re-scaled) across GCFR and SWAFR. </w:t>
       </w:r>
       <w:r>
-        <w:rPr>
-          <w:highlight w:val="yellow"/>
-        </w:rPr>
-        <w:t>Note, as no outliers were found in either region at the DS-scale [</w:t>
-      </w:r>
-      <w:r>
-        <w:rPr>
-          <w:highlight w:val="yellow"/>
-        </w:rPr>
-        <w:t>…</w:t>
-      </w:r>
-      <w:r>
-        <w:rPr>
-          <w:highlight w:val="yellow"/>
-        </w:rPr>
-        <w:t>]</w:t>
+        <w:t>Note, as no outliers were found in either region at the DS-scale</w:t>
+      </w:r>
+      <w:r>
+        <w:t>, panel (c) is identical to that in 5.</w:t>
       </w:r>
       <w:r>
         <w:t xml:space="preserve"> </w:t>
       </w:r>
       <w:r>
-        <w:t xml:space="preserve">Points with error bars denote partial effect estimates and their 95% confidence intervals. Filled and empty points represent effect </w:t>
+        <w:t>Points with error bars denote partial effect estimates and their 95% confidence intervals. Filled and</w:t>
+      </w:r>
+      <w:r>
+        <w:t xml:space="preserve"> empty points represent effect </w:t>
       </w:r>
       <w:proofErr w:type="gramStart"/>
       <w:r>

</xml_diff>

<commit_message>
Finish spelling & grammar check on SI doc
</commit_message>
<xml_diff>
--- a/manuscript/Van-Mazijk-Cramer-Verboom_supporting-information.docx
+++ b/manuscript/Van-Mazijk-Cramer-Verboom_supporting-information.docx
@@ -65,54 +65,24 @@
           <w:sz w:val="28"/>
         </w:rPr>
       </w:pPr>
-      <w:proofErr w:type="spellStart"/>
       <w:r>
         <w:rPr>
           <w:sz w:val="28"/>
         </w:rPr>
-        <w:t>Ruan</w:t>
-      </w:r>
-      <w:proofErr w:type="spellEnd"/>
+        <w:t xml:space="preserve">Ruan van Mazijk, Michael D. Cramer </w:t>
+      </w:r>
       <w:r>
         <w:rPr>
           <w:sz w:val="28"/>
         </w:rPr>
-        <w:t xml:space="preserve"> van </w:t>
-      </w:r>
-      <w:proofErr w:type="spellStart"/>
+        <w:t>and</w:t>
+      </w:r>
       <w:r>
         <w:rPr>
           <w:sz w:val="28"/>
         </w:rPr>
-        <w:t>Mazijk</w:t>
-      </w:r>
-      <w:proofErr w:type="spellEnd"/>
-      <w:r>
-        <w:rPr>
-          <w:sz w:val="28"/>
-        </w:rPr>
-        <w:t xml:space="preserve">, Michael D. Cramer </w:t>
-      </w:r>
-      <w:r>
-        <w:rPr>
-          <w:sz w:val="28"/>
-        </w:rPr>
-        <w:t>and</w:t>
-      </w:r>
-      <w:r>
-        <w:rPr>
-          <w:sz w:val="28"/>
-        </w:rPr>
-        <w:t xml:space="preserve"> G. Anthony </w:t>
-      </w:r>
-      <w:proofErr w:type="spellStart"/>
-      <w:r>
-        <w:rPr>
-          <w:sz w:val="28"/>
-        </w:rPr>
-        <w:t>Verboom</w:t>
-      </w:r>
-      <w:proofErr w:type="spellEnd"/>
+        <w:t xml:space="preserve"> G. Anthony Verboom</w:t>
+      </w:r>
     </w:p>
     <w:bookmarkEnd w:id="0"/>
     <w:p>
@@ -142,15 +112,7 @@
         <w:t>8,912</w:t>
       </w:r>
       <w:r>
-        <w:t xml:space="preserve"> unique species names for the GCFR and SWAFR, respectively. The R package “</w:t>
-      </w:r>
-      <w:proofErr w:type="spellStart"/>
-      <w:r>
-        <w:t>taxize</w:t>
-      </w:r>
-      <w:proofErr w:type="spellEnd"/>
-      <w:r>
-        <w:t xml:space="preserve">” </w:t>
+        <w:t xml:space="preserve"> unique species names for the GCFR and SWAFR, respectively. The R package “taxize” </w:t>
       </w:r>
       <w:r>
         <w:fldChar w:fldCharType="begin" w:fldLock="1"/>
@@ -206,11 +168,9 @@
       <w:r>
         <w:t xml:space="preserve">), the </w:t>
       </w:r>
-      <w:proofErr w:type="gramStart"/>
-      <w:r>
-        <w:t>geographically-random</w:t>
-      </w:r>
-      <w:proofErr w:type="gramEnd"/>
+      <w:r>
+        <w:t>geographically random</w:t>
+      </w:r>
       <w:r>
         <w:t xml:space="preserve"> distribution of the records associated with these names suggests that exclusion of these names will not significantly influence spatial patterns of species richness.</w:t>
       </w:r>
@@ -226,29 +186,13 @@
         <w:t>ere</w:t>
       </w:r>
       <w:r>
-        <w:t xml:space="preserve"> listed under multiple synonyms, the retained names were then queried against the </w:t>
-      </w:r>
-      <w:proofErr w:type="spellStart"/>
-      <w:r>
-        <w:t>Tropicos</w:t>
-      </w:r>
-      <w:proofErr w:type="spellEnd"/>
-      <w:r>
-        <w:t xml:space="preserve"> and Integrated Taxonomic Information System (ITI</w:t>
+        <w:t xml:space="preserve"> listed under multiple synonyms, the retained names were then queried against the Tropicos and Integrated Taxonomic Information System (ITI</w:t>
       </w:r>
       <w:r>
         <w:t>S</w:t>
       </w:r>
       <w:r>
-        <w:t>) for known synonyms, again using “</w:t>
-      </w:r>
-      <w:proofErr w:type="spellStart"/>
-      <w:r>
-        <w:t>taxize</w:t>
-      </w:r>
-      <w:proofErr w:type="spellEnd"/>
-      <w:r>
-        <w:t>”</w:t>
+        <w:t>) for known synonyms, again using “taxize”</w:t>
       </w:r>
       <w:r>
         <w:t>.</w:t>
@@ -552,21 +496,7 @@
               <w:rPr>
                 <w:sz w:val="22"/>
               </w:rPr>
-              <w:t>GBIF (2017</w:t>
-            </w:r>
-            <w:proofErr w:type="gramStart"/>
-            <w:r>
-              <w:rPr>
-                <w:sz w:val="22"/>
-              </w:rPr>
-              <w:t>a,b</w:t>
-            </w:r>
-            <w:proofErr w:type="gramEnd"/>
-            <w:r>
-              <w:rPr>
-                <w:sz w:val="22"/>
-              </w:rPr>
-              <w:t>)</w:t>
+              <w:t>GBIF (2017a,b)</w:t>
             </w:r>
           </w:p>
         </w:tc>
@@ -754,28 +684,20 @@
               <w:rPr>
                 <w:sz w:val="22"/>
               </w:rPr>
-              <w:t>NASA (2017</w:t>
-            </w:r>
-            <w:proofErr w:type="gramStart"/>
+              <w:t>NASA (2017a</w:t>
+            </w:r>
             <w:r>
               <w:rPr>
                 <w:sz w:val="22"/>
               </w:rPr>
-              <w:t>a</w:t>
+              <w:t>,</w:t>
             </w:r>
             <w:r>
               <w:rPr>
                 <w:sz w:val="22"/>
               </w:rPr>
-              <w:t>,</w:t>
-            </w:r>
-            <w:r>
-              <w:rPr>
-                <w:sz w:val="22"/>
-              </w:rPr>
               <w:t>b</w:t>
             </w:r>
-            <w:proofErr w:type="gramEnd"/>
             <w:r>
               <w:rPr>
                 <w:sz w:val="22"/>
@@ -952,19 +874,11 @@
                 <w:sz w:val="22"/>
               </w:rPr>
             </w:pPr>
-            <w:proofErr w:type="spellStart"/>
             <w:r>
               <w:rPr>
                 <w:sz w:val="22"/>
               </w:rPr>
-              <w:t>Hengl</w:t>
-            </w:r>
-            <w:proofErr w:type="spellEnd"/>
-            <w:r>
-              <w:rPr>
-                <w:sz w:val="22"/>
-              </w:rPr>
-              <w:t xml:space="preserve"> et al. (2017)</w:t>
+              <w:t>Hengl et al. (2017)</w:t>
             </w:r>
           </w:p>
         </w:tc>
@@ -11794,13 +11708,8 @@
         <w:t xml:space="preserve">, and are labelled </w:t>
       </w:r>
       <w:r>
-        <w:t xml:space="preserve">as follows: 1, elevation; 2, MAP; 3, PDQ; 4, surface T; 5, NDVI; 6, CEC; 7, clay; 8, soil C; 9, </w:t>
-      </w:r>
-      <w:proofErr w:type="spellStart"/>
-      <w:r>
-        <w:t>pH.</w:t>
-      </w:r>
-      <w:proofErr w:type="spellEnd"/>
+        <w:t>as follows: 1, elevation; 2, MAP; 3, PDQ; 4, surface T; 5, NDVI; 6, CEC; 7, clay; 8, soil C; 9, pH.</w:t>
+      </w:r>
     </w:p>
     <w:p>
       <w:r>
@@ -12521,11 +12430,9 @@
       <w:r>
         <w:t xml:space="preserve"> empty points represent effect </w:t>
       </w:r>
-      <w:proofErr w:type="gramStart"/>
-      <w:r>
-        <w:t>estimates  for</w:t>
-      </w:r>
-      <w:proofErr w:type="gramEnd"/>
+      <w:r>
+        <w:t>estimates for</w:t>
+      </w:r>
       <w:r>
         <w:t xml:space="preserve"> the GCFR and SWAFR respectively when region-interaction terms were retained during stepwise model selection, while crosses represent main effects (i.e. no region-interaction term retained). Estimates illustrated in black were significant (</w:t>
       </w:r>
@@ -12711,23 +12618,7 @@
         <w:t>ap</w:t>
       </w:r>
       <w:r>
-        <w:t>s for the GCFR and SWAFR of (</w:t>
-      </w:r>
-      <w:proofErr w:type="spellStart"/>
-      <w:r>
-        <w:t>a,b</w:t>
-      </w:r>
-      <w:proofErr w:type="spellEnd"/>
-      <w:r>
-        <w:t>) vascular plant species richness, (</w:t>
-      </w:r>
-      <w:proofErr w:type="spellStart"/>
-      <w:r>
-        <w:t>c,d</w:t>
-      </w:r>
-      <w:proofErr w:type="spellEnd"/>
-      <w:r>
-        <w:t>) the major axis of environmental heterogeneity (PC1) from the PCA of nine forms of environmental heterogeneity (log</w:t>
+        <w:t>s for the GCFR and SWAFR of (a,b) vascular plant species richness, (c,d) the major axis of environmental heterogeneity (PC1) from the PCA of nine forms of environmental heterogeneity (log</w:t>
       </w:r>
       <w:r>
         <w:rPr>
@@ -12736,23 +12627,7 @@
         <w:t>10</w:t>
       </w:r>
       <w:r>
-        <w:t>-transformed), residuals from regressions of species richness against (</w:t>
-      </w:r>
-      <w:proofErr w:type="spellStart"/>
-      <w:r>
-        <w:t>e,f</w:t>
-      </w:r>
-      <w:proofErr w:type="spellEnd"/>
-      <w:r>
-        <w:t>) PC1 (Figure 4b) and (</w:t>
-      </w:r>
-      <w:proofErr w:type="spellStart"/>
-      <w:r>
-        <w:t>g,h</w:t>
-      </w:r>
-      <w:proofErr w:type="spellEnd"/>
-      <w:r>
-        <w:t>) the multivariate (MV) model (Figure 5b). Map projection used: WGS84.</w:t>
+        <w:t>-transformed), residuals from regressions of species richness against (e,f) PC1 (Figure 4b) and (g,h) the multivariate (MV) model (Figure 5b). Map projection used: WGS84.</w:t>
       </w:r>
     </w:p>
     <w:p>
@@ -12856,23 +12731,7 @@
         <w:t>ap</w:t>
       </w:r>
       <w:r>
-        <w:t>s for the GCFR and SWAFR of (</w:t>
-      </w:r>
-      <w:proofErr w:type="spellStart"/>
-      <w:r>
-        <w:t>a,b</w:t>
-      </w:r>
-      <w:proofErr w:type="spellEnd"/>
-      <w:r>
-        <w:t>) vascular plant species richness, (</w:t>
-      </w:r>
-      <w:proofErr w:type="spellStart"/>
-      <w:r>
-        <w:t>c,d</w:t>
-      </w:r>
-      <w:proofErr w:type="spellEnd"/>
-      <w:r>
-        <w:t>) the major axis of environmental heterogeneity (PC1) from the PCA of nine forms of environmental heterogeneity (log</w:t>
+        <w:t>s for the GCFR and SWAFR of (a,b) vascular plant species richness, (c,d) the major axis of environmental heterogeneity (PC1) from the PCA of nine forms of environmental heterogeneity (log</w:t>
       </w:r>
       <w:r>
         <w:rPr>
@@ -12881,23 +12740,7 @@
         <w:t>10</w:t>
       </w:r>
       <w:r>
-        <w:t>-transformed), residuals from regressions of species richness against (</w:t>
-      </w:r>
-      <w:proofErr w:type="spellStart"/>
-      <w:r>
-        <w:t>e,f</w:t>
-      </w:r>
-      <w:proofErr w:type="spellEnd"/>
-      <w:r>
-        <w:t>) PC1 (Figure 4b) and (</w:t>
-      </w:r>
-      <w:proofErr w:type="spellStart"/>
-      <w:r>
-        <w:t>g,h</w:t>
-      </w:r>
-      <w:proofErr w:type="spellEnd"/>
-      <w:r>
-        <w:t>) the multivariate (MV) model (Figure 5b). Map projection used: WGS84.</w:t>
+        <w:t>-transformed), residuals from regressions of species richness against (e,f) PC1 (Figure 4b) and (g,h) the multivariate (MV) model (Figure 5b). Map projection used: WGS84.</w:t>
       </w:r>
     </w:p>
     <w:p>
@@ -13098,15 +12941,7 @@
         <w:t xml:space="preserve"> </w:t>
       </w:r>
       <w:r>
-        <w:t xml:space="preserve">Examples of vascular plant species from the SWAFR whose occurrence records include outlier localities (in red) near Perth (diamond). Outlier records were determined as those that fall outside the described range for that species (according to distribution maps from </w:t>
-      </w:r>
-      <w:proofErr w:type="spellStart"/>
-      <w:r>
-        <w:t>FloraBase</w:t>
-      </w:r>
-      <w:proofErr w:type="spellEnd"/>
-      <w:r>
-        <w:t xml:space="preserve"> (</w:t>
+        <w:t>Examples of vascular plant species from the SWAFR whose occurrence records include outlier localities (in red) near Perth (diamond). Outlier records were determined as those that fall outside the described range for that species (according to distribution maps from FloraBase (</w:t>
       </w:r>
       <w:hyperlink r:id="rId24" w:history="1">
         <w:r>
@@ -13144,23 +12979,7 @@
         <w:ind w:left="480" w:hanging="480"/>
       </w:pPr>
       <w:r>
-        <w:t xml:space="preserve">Boyle, B., Hopkins, N., Lu, Z., </w:t>
-      </w:r>
-      <w:proofErr w:type="spellStart"/>
-      <w:r>
-        <w:t>Garay</w:t>
-      </w:r>
-      <w:proofErr w:type="spellEnd"/>
-      <w:r>
-        <w:t xml:space="preserve">, J. A. R., </w:t>
-      </w:r>
-      <w:proofErr w:type="spellStart"/>
-      <w:r>
-        <w:t>Mozzherin</w:t>
-      </w:r>
-      <w:proofErr w:type="spellEnd"/>
-      <w:r>
-        <w:t xml:space="preserve">, D., Rees, T., … others. (2013). The taxonomic name resolution service: an online tool for automated standardization of plant names. </w:t>
+        <w:t xml:space="preserve">Boyle, B., Hopkins, N., Lu, Z., Garay, J. A. R., Mozzherin, D., Rees, T., … others. (2013). The taxonomic name resolution service: an online tool for automated standardization of plant names. </w:t>
       </w:r>
       <w:r>
         <w:rPr>
@@ -13229,31 +13048,7 @@
         </w:rPr>
       </w:pPr>
       <w:r>
-        <w:t xml:space="preserve">Farr, T., Rosen, P., Caro, E., Crippen, R., Duren, R., Hensley, S., </w:t>
-      </w:r>
-      <w:proofErr w:type="spellStart"/>
-      <w:r>
-        <w:t>Kobrick</w:t>
-      </w:r>
-      <w:proofErr w:type="spellEnd"/>
-      <w:r>
-        <w:t xml:space="preserve">, M., </w:t>
-      </w:r>
-      <w:proofErr w:type="spellStart"/>
-      <w:r>
-        <w:t>Paller</w:t>
-      </w:r>
-      <w:proofErr w:type="spellEnd"/>
-      <w:r>
-        <w:t xml:space="preserve">, M., Rodriguez, E., Roth, L., Seal, D., Shaffer, S., Shimada, J., Umland, J., Werner, M., Oskin, M., Burbank, D., &amp; </w:t>
-      </w:r>
-      <w:proofErr w:type="spellStart"/>
-      <w:r>
-        <w:t>Alsdorf</w:t>
-      </w:r>
-      <w:proofErr w:type="spellEnd"/>
-      <w:r>
-        <w:t>, D. (2007)</w:t>
+        <w:t>Farr, T., Rosen, P., Caro, E., Crippen, R., Duren, R., Hensley, S., Kobrick, M., Paller, M., Rodriguez, E., Roth, L., Seal, D., Shaffer, S., Shimada, J., Umland, J., Werner, M., Oskin, M., Burbank, D., &amp; Alsdorf, D. (2007)</w:t>
       </w:r>
       <w:r>
         <w:t>.</w:t>
@@ -13288,47 +13083,7 @@
         <w:ind w:left="480" w:hanging="480"/>
       </w:pPr>
       <w:r>
-        <w:t xml:space="preserve">Funk, C.C., Peterson, P.J., </w:t>
-      </w:r>
-      <w:proofErr w:type="spellStart"/>
-      <w:r>
-        <w:t>Landsfeld</w:t>
-      </w:r>
-      <w:proofErr w:type="spellEnd"/>
-      <w:r>
-        <w:t xml:space="preserve">, M., </w:t>
-      </w:r>
-      <w:proofErr w:type="spellStart"/>
-      <w:r>
-        <w:t>Pedreros</w:t>
-      </w:r>
-      <w:proofErr w:type="spellEnd"/>
-      <w:r>
-        <w:t xml:space="preserve">, D.H., Verdin, J., Shukla, S., </w:t>
-      </w:r>
-      <w:proofErr w:type="spellStart"/>
-      <w:r>
-        <w:t>Husak</w:t>
-      </w:r>
-      <w:proofErr w:type="spellEnd"/>
-      <w:r>
-        <w:t xml:space="preserve">, G., Rowland, J.D., Harrison, L., </w:t>
-      </w:r>
-      <w:proofErr w:type="spellStart"/>
-      <w:r>
-        <w:t>Hoell</w:t>
-      </w:r>
-      <w:proofErr w:type="spellEnd"/>
-      <w:r>
-        <w:t xml:space="preserve">, A., &amp; </w:t>
-      </w:r>
-      <w:proofErr w:type="spellStart"/>
-      <w:r>
-        <w:t>Michaelsen</w:t>
-      </w:r>
-      <w:proofErr w:type="spellEnd"/>
-      <w:r>
-        <w:t>, J. (2015)</w:t>
+        <w:t>Funk, C.C., Peterson, P.J., Landsfeld, M., Pedreros, D.H., Verdin, J., Shukla, S., Husak, G., Rowland, J.D., Harrison, L., Hoell, A., &amp; Michaelsen, J. (2015)</w:t>
       </w:r>
       <w:r>
         <w:t>.</w:t>
@@ -13500,107 +13255,14 @@
         <w:pStyle w:val="NormalWeb"/>
         <w:ind w:left="480" w:hanging="480"/>
       </w:pPr>
-      <w:proofErr w:type="spellStart"/>
-      <w:r>
-        <w:t>Hengl</w:t>
-      </w:r>
-      <w:proofErr w:type="spellEnd"/>
-      <w:r>
-        <w:t xml:space="preserve">, T., Mendes de Jesus, J., </w:t>
-      </w:r>
-      <w:proofErr w:type="spellStart"/>
-      <w:r>
-        <w:t>Heuvelink</w:t>
-      </w:r>
-      <w:proofErr w:type="spellEnd"/>
-      <w:r>
-        <w:t xml:space="preserve">, G.B.M., </w:t>
-      </w:r>
-      <w:proofErr w:type="spellStart"/>
-      <w:r>
-        <w:t>Ruiperez</w:t>
-      </w:r>
-      <w:proofErr w:type="spellEnd"/>
-      <w:r>
-        <w:t xml:space="preserve"> Gonzalez, M., </w:t>
-      </w:r>
-      <w:proofErr w:type="spellStart"/>
-      <w:r>
-        <w:t>Kilibarda</w:t>
-      </w:r>
-      <w:proofErr w:type="spellEnd"/>
-      <w:r>
-        <w:t xml:space="preserve">, M., </w:t>
-      </w:r>
-      <w:proofErr w:type="spellStart"/>
-      <w:r>
-        <w:t>Blagoti</w:t>
-      </w:r>
-      <w:proofErr w:type="spellEnd"/>
-      <w:r>
-        <w:t xml:space="preserve">?, A., </w:t>
-      </w:r>
-      <w:proofErr w:type="spellStart"/>
-      <w:r>
-        <w:t>Shangguan</w:t>
-      </w:r>
-      <w:proofErr w:type="spellEnd"/>
-      <w:r>
-        <w:t xml:space="preserve">, W., Wright, M.N., </w:t>
-      </w:r>
-      <w:proofErr w:type="spellStart"/>
-      <w:r>
-        <w:t>Geng</w:t>
-      </w:r>
-      <w:proofErr w:type="spellEnd"/>
-      <w:r>
-        <w:t>, X., Bauer-</w:t>
-      </w:r>
-      <w:proofErr w:type="spellStart"/>
-      <w:r>
-        <w:t>Marschallinger</w:t>
-      </w:r>
-      <w:proofErr w:type="spellEnd"/>
-      <w:r>
-        <w:t xml:space="preserve">, B., Guevara, M.A., Vargas, R., MacMillan, R.A., </w:t>
-      </w:r>
-      <w:proofErr w:type="spellStart"/>
-      <w:r>
-        <w:t>Batjes</w:t>
-      </w:r>
-      <w:proofErr w:type="spellEnd"/>
-      <w:r>
-        <w:t xml:space="preserve">, N.H., </w:t>
-      </w:r>
-      <w:proofErr w:type="spellStart"/>
-      <w:r>
-        <w:t>Leenaars</w:t>
-      </w:r>
-      <w:proofErr w:type="spellEnd"/>
-      <w:r>
-        <w:t xml:space="preserve">, J.G.B., Ribeiro, E., Wheeler, I., Mantel, S., &amp; </w:t>
-      </w:r>
-      <w:proofErr w:type="spellStart"/>
-      <w:r>
-        <w:t>Kempen</w:t>
-      </w:r>
-      <w:proofErr w:type="spellEnd"/>
-      <w:r>
-        <w:t xml:space="preserve">, B. (2017) SoilGrids250m: Global gridded soil information based on machine learning. </w:t>
-      </w:r>
-      <w:proofErr w:type="spellStart"/>
+      <w:r>
+        <w:t xml:space="preserve">Hengl, T., Mendes de Jesus, J., Heuvelink, G.B.M., Ruiperez Gonzalez, M., Kilibarda, M., Blagoti, A., Shangguan, W., Wright, M.N., Geng, X., Bauer-Marschallinger, B., Guevara, M.A., Vargas, R., MacMillan, R.A., Batjes, N.H., Leenaars, J.G.B., Ribeiro, E., Wheeler, I., Mantel, S., &amp; Kempen, B. (2017) SoilGrids250m: Global gridded soil information based on machine learning. </w:t>
+      </w:r>
       <w:r>
         <w:rPr>
           <w:i/>
         </w:rPr>
-        <w:t>PLoS</w:t>
-      </w:r>
-      <w:proofErr w:type="spellEnd"/>
-      <w:r>
-        <w:rPr>
-          <w:i/>
-        </w:rPr>
-        <w:t xml:space="preserve"> ONE</w:t>
+        <w:t>PLoS ONE</w:t>
       </w:r>
       <w:r>
         <w:t>, 12, e0169748.</w:t>
@@ -13709,15 +13371,7 @@
         <w:t>v006</w:t>
       </w:r>
       <w:r>
-        <w:t xml:space="preserve">. NASA EOSDIS Land Processes DAAC, USGS Earth Resources Observation and Science (EROS) </w:t>
-      </w:r>
-      <w:proofErr w:type="spellStart"/>
-      <w:r>
-        <w:t>Center</w:t>
-      </w:r>
-      <w:proofErr w:type="spellEnd"/>
-      <w:r>
-        <w:t>, Sioux Falls, South Dakota</w:t>
+        <w:t>. NASA EOSDIS Land Processes DAAC, USGS Earth Resources Observation and Science (EROS) Center, Sioux Falls, South Dakota</w:t>
       </w:r>
       <w:r>
         <w:t>, U.S.A.</w:t>
@@ -13821,15 +13475,7 @@
         <w:t>v006</w:t>
       </w:r>
       <w:r>
-        <w:t xml:space="preserve">. NASA EOSDIS Land Processes DAAC, USGS Earth Resources Observation and Science (EROS) </w:t>
-      </w:r>
-      <w:proofErr w:type="spellStart"/>
-      <w:r>
-        <w:t>Center</w:t>
-      </w:r>
-      <w:proofErr w:type="spellEnd"/>
-      <w:r>
-        <w:t>, Sioux Falls, South Dakota</w:t>
+        <w:t>. NASA EOSDIS Land Processes DAAC, USGS Earth Resources Observation and Science (EROS) Center, Sioux Falls, South Dakota</w:t>
       </w:r>
       <w:r>
         <w:t>, U.S.A.</w:t>

</xml_diff>

<commit_message>
Update heading of SI to match journal guidelines/re-submission request
</commit_message>
<xml_diff>
--- a/manuscript/Van-Mazijk-Cramer-Verboom_supporting-information.docx
+++ b/manuscript/Van-Mazijk-Cramer-Verboom_supporting-information.docx
@@ -4,85 +4,108 @@
   <w:body>
     <w:p>
       <w:pPr>
-        <w:pStyle w:val="Title"/>
-        <w:spacing w:before="0" w:line="240" w:lineRule="auto"/>
-      </w:pPr>
-      <w:bookmarkStart w:id="0" w:name="materials-and-methods"/>
-      <w:r>
-        <w:t>Supp</w:t>
-      </w:r>
-      <w:r>
-        <w:t>orting</w:t>
-      </w:r>
-      <w:r>
-        <w:t xml:space="preserve"> Information</w:t>
-      </w:r>
-    </w:p>
-    <w:p>
-      <w:pPr>
         <w:pStyle w:val="Subtitle"/>
         <w:spacing w:line="240" w:lineRule="auto"/>
         <w:jc w:val="left"/>
         <w:rPr>
-          <w:sz w:val="28"/>
-          <w:szCs w:val="28"/>
-        </w:rPr>
-      </w:pPr>
-      <w:r>
-        <w:rPr>
-          <w:sz w:val="28"/>
-          <w:szCs w:val="28"/>
-        </w:rPr>
-        <w:t xml:space="preserve">For </w:t>
-      </w:r>
-      <w:r>
-        <w:rPr>
-          <w:sz w:val="28"/>
-          <w:szCs w:val="28"/>
-        </w:rPr>
-        <w:t>“</w:t>
-      </w:r>
-      <w:r>
-        <w:rPr>
-          <w:sz w:val="28"/>
-          <w:szCs w:val="28"/>
-        </w:rPr>
-        <w:t>Heterogeneity and species richness</w:t>
-      </w:r>
-      <w:r>
-        <w:rPr>
-          <w:sz w:val="28"/>
-          <w:szCs w:val="28"/>
-        </w:rPr>
-        <w:t>”</w:t>
+          <w:i/>
+          <w:iCs/>
+        </w:rPr>
+      </w:pPr>
+      <w:bookmarkStart w:id="0" w:name="materials-and-methods"/>
+      <w:r>
+        <w:rPr>
+          <w:i/>
+          <w:iCs/>
+        </w:rPr>
+        <w:t>Journal of Biogeography</w:t>
       </w:r>
     </w:p>
     <w:p>
       <w:pPr>
+        <w:pStyle w:val="Subtitle"/>
+        <w:spacing w:line="240" w:lineRule="auto"/>
+        <w:jc w:val="left"/>
+        <w:rPr>
+          <w:i/>
+          <w:iCs/>
+        </w:rPr>
+      </w:pPr>
+      <w:r>
+        <w:t>Supporting Information</w:t>
+      </w:r>
+    </w:p>
+    <w:p>
+      <w:pPr>
+        <w:pStyle w:val="Title"/>
+        <w:spacing w:line="240" w:lineRule="auto"/>
+      </w:pPr>
+      <w:r>
+        <w:t xml:space="preserve">Environmental heterogeneity explains contrasting plant species richness between the South African Cape and </w:t>
+      </w:r>
+      <w:r>
+        <w:t>s</w:t>
+      </w:r>
+      <w:r>
+        <w:t>outhwestern Australia</w:t>
+      </w:r>
+    </w:p>
+    <w:p>
+      <w:pPr>
         <w:pStyle w:val="Author"/>
         <w:spacing w:line="240" w:lineRule="auto"/>
         <w:rPr>
           <w:sz w:val="28"/>
         </w:rPr>
       </w:pPr>
+      <w:proofErr w:type="spellStart"/>
       <w:r>
         <w:rPr>
           <w:sz w:val="28"/>
         </w:rPr>
-        <w:t xml:space="preserve">Ruan van Mazijk, Michael D. Cramer </w:t>
-      </w:r>
+        <w:t>Ruan</w:t>
+      </w:r>
+      <w:proofErr w:type="spellEnd"/>
       <w:r>
         <w:rPr>
           <w:sz w:val="28"/>
         </w:rPr>
+        <w:t xml:space="preserve"> van </w:t>
+      </w:r>
+      <w:proofErr w:type="spellStart"/>
+      <w:r>
+        <w:rPr>
+          <w:sz w:val="28"/>
+        </w:rPr>
+        <w:t>Mazijk</w:t>
+      </w:r>
+      <w:proofErr w:type="spellEnd"/>
+      <w:r>
+        <w:rPr>
+          <w:sz w:val="28"/>
+        </w:rPr>
+        <w:t xml:space="preserve">, Michael D. Cramer </w:t>
+      </w:r>
+      <w:r>
+        <w:rPr>
+          <w:sz w:val="28"/>
+        </w:rPr>
         <w:t>and</w:t>
       </w:r>
       <w:r>
         <w:rPr>
           <w:sz w:val="28"/>
         </w:rPr>
-        <w:t xml:space="preserve"> G. Anthony Verboom</w:t>
-      </w:r>
+        <w:t xml:space="preserve"> G. Anthony </w:t>
+      </w:r>
+      <w:proofErr w:type="spellStart"/>
+      <w:r>
+        <w:rPr>
+          <w:sz w:val="28"/>
+        </w:rPr>
+        <w:t>Verboom</w:t>
+      </w:r>
+      <w:proofErr w:type="spellEnd"/>
     </w:p>
     <w:bookmarkEnd w:id="0"/>
     <w:p>
@@ -252,10 +275,21 @@
     </w:p>
     <w:p>
       <w:pPr>
+        <w:rPr>
+          <w:rFonts w:asciiTheme="majorBidi" w:hAnsiTheme="majorBidi"/>
+        </w:rPr>
+      </w:pPr>
+      <w:r>
+        <w:br w:type="page"/>
+      </w:r>
+    </w:p>
+    <w:p>
+      <w:pPr>
         <w:pStyle w:val="Heading1"/>
         <w:spacing w:after="180" w:line="240" w:lineRule="auto"/>
       </w:pPr>
       <w:r>
+        <w:lastRenderedPageBreak/>
         <w:t>T</w:t>
       </w:r>
       <w:r>

</xml_diff>

<commit_message>
Cut more down and move stuff -> SI
Got the abstract+IMRAD+refs to 7577 words!!! Let's resubmit!
</commit_message>
<xml_diff>
--- a/manuscript/Van-Mazijk-Cramer-Verboom_supporting-information.docx
+++ b/manuscript/Van-Mazijk-Cramer-Verboom_supporting-information.docx
@@ -123,19 +123,7 @@
         <w:spacing w:before="0"/>
       </w:pPr>
       <w:r>
-        <w:t xml:space="preserve">For </w:t>
-      </w:r>
-      <w:r>
-        <w:t>the</w:t>
-      </w:r>
-      <w:r>
-        <w:t xml:space="preserve"> purpose</w:t>
-      </w:r>
-      <w:r>
-        <w:t>s of this study</w:t>
-      </w:r>
-      <w:r>
-        <w:t xml:space="preserve">, the GCFR was treated as the area occupied by the Succulent Karoo and Fynbos </w:t>
+        <w:t xml:space="preserve">For the purposes of this study, the GCFR was treated as the area occupied by the Succulent Karoo and Fynbos </w:t>
       </w:r>
       <w:r>
         <w:t xml:space="preserve">Biomes </w:t>
@@ -349,17 +337,96 @@
       </w:r>
     </w:p>
     <w:p>
-      <w:r>
-        <w:br w:type="page"/>
+      <w:pPr>
+        <w:pStyle w:val="Heading1"/>
+        <w:spacing w:after="180" w:line="240" w:lineRule="auto"/>
+      </w:pPr>
+      <w:r>
+        <w:lastRenderedPageBreak/>
+        <w:t>Selecting environmental variables</w:t>
       </w:r>
     </w:p>
     <w:p>
       <w:pPr>
+        <w:pStyle w:val="BodyText"/>
+      </w:pPr>
+      <w:r>
+        <w:t xml:space="preserve">To compare environmental heterogeneity between the GCFR and SWAFR, we acquired a suite of nine </w:t>
+      </w:r>
+      <w:proofErr w:type="gramStart"/>
+      <w:r>
+        <w:t>geospatially-explicit</w:t>
+      </w:r>
+      <w:proofErr w:type="gramEnd"/>
+      <w:r>
+        <w:t xml:space="preserve"> environmental variables (Table S</w:t>
+      </w:r>
+      <w:r>
+        <w:t>1</w:t>
+      </w:r>
+      <w:r>
+        <w:t>)</w:t>
+      </w:r>
+      <w:r>
+        <w:t xml:space="preserve">, </w:t>
+      </w:r>
+      <w:r>
+        <w:t xml:space="preserve">selected to represent axes which are </w:t>
+      </w:r>
+      <w:r>
+        <w:t>considered regionally important and independent</w:t>
+      </w:r>
+      <w:r>
+        <w:t xml:space="preserve">. </w:t>
+      </w:r>
+      <w:r>
+        <w:t xml:space="preserve">For example, the inclusion of PDQ in addition to MAP is justified on the basis that, where the latter captures variation in overall rainfall amount, the former measures the intensity of seasonal aridity, a key feature of </w:t>
+      </w:r>
+      <w:proofErr w:type="spellStart"/>
+      <w:r>
+        <w:t>mediterranean</w:t>
+      </w:r>
+      <w:proofErr w:type="spellEnd"/>
+      <w:r>
+        <w:t xml:space="preserve">-type climates </w:t>
+      </w:r>
+      <w:r>
+        <w:rPr>
+          <w:noProof/>
+        </w:rPr>
+        <w:t>(Belda et al., 2014)</w:t>
+      </w:r>
+      <w:r>
+        <w:t>. Variable selection was, however, constrained by the availability of suitable raster-layers. Thus, although soil phosphorus concentration ([P]</w:t>
+      </w:r>
+      <w:r>
+        <w:rPr>
+          <w:vertAlign w:val="subscript"/>
+        </w:rPr>
+        <w:t>soil</w:t>
+      </w:r>
+      <w:r>
+        <w:t xml:space="preserve">) is probably an important determinant of plant distribution in both the GCFR and SWAFR </w:t>
+      </w:r>
+      <w:r>
+        <w:rPr>
+          <w:noProof/>
+        </w:rPr>
+        <w:t>(Lambers et al., 2006, 2010; Shane et al., 2008)</w:t>
+      </w:r>
+      <w:r>
+        <w:t>, this</w:t>
+      </w:r>
+      <w:r>
+        <w:t xml:space="preserve"> variable could not be included owing to a lack of comparable data layers for the two regions. Indeed, wherever possible, we made use of remote sensing derived layers.</w:t>
+      </w:r>
+    </w:p>
+    <w:p>
+      <w:pPr>
         <w:pStyle w:val="Heading1"/>
         <w:spacing w:after="180" w:line="240" w:lineRule="auto"/>
       </w:pPr>
       <w:r>
-        <w:lastRenderedPageBreak/>
         <w:t>Quantifying environmental heterogeneity</w:t>
       </w:r>
     </w:p>
@@ -413,13 +480,7 @@
         <w:t xml:space="preserve">of the </w:t>
       </w:r>
       <w:r>
-        <w:t>environmental conditions of its four sub-squares</w:t>
-      </w:r>
-      <w:r>
-        <w:t>.</w:t>
-      </w:r>
-      <w:r>
-        <w:t xml:space="preserve"> </w:t>
+        <w:t xml:space="preserve">environmental conditions of its four sub-squares. </w:t>
       </w:r>
       <w:r>
         <w:t xml:space="preserve">This was done both using the “aggregate” function in the R package “raster” </w:t>
@@ -13245,6 +13306,65 @@
     </w:p>
     <w:p>
       <w:pPr>
+        <w:widowControl w:val="0"/>
+        <w:autoSpaceDE w:val="0"/>
+        <w:autoSpaceDN w:val="0"/>
+        <w:adjustRightInd w:val="0"/>
+        <w:spacing w:after="180"/>
+        <w:ind w:left="480" w:hanging="480"/>
+        <w:rPr>
+          <w:rFonts w:hAnsi="Times New Roman" w:cs="Times New Roman"/>
+          <w:noProof/>
+          <w:lang w:val="en-GB"/>
+        </w:rPr>
+      </w:pPr>
+      <w:r>
+        <w:rPr>
+          <w:rFonts w:hAnsi="Times New Roman" w:cs="Times New Roman"/>
+          <w:noProof/>
+          <w:lang w:val="en-GB"/>
+        </w:rPr>
+        <w:t xml:space="preserve">Belda, M., Holtanová, E., Halenka, T., &amp; Kalvová, J. (2014). Climate classification revisited: from Köppen to Trewartha. </w:t>
+      </w:r>
+      <w:r>
+        <w:rPr>
+          <w:rFonts w:hAnsi="Times New Roman" w:cs="Times New Roman"/>
+          <w:i/>
+          <w:iCs/>
+          <w:noProof/>
+          <w:lang w:val="en-GB"/>
+        </w:rPr>
+        <w:t>Climate Research</w:t>
+      </w:r>
+      <w:r>
+        <w:rPr>
+          <w:rFonts w:hAnsi="Times New Roman" w:cs="Times New Roman"/>
+          <w:noProof/>
+          <w:lang w:val="en-GB"/>
+        </w:rPr>
+        <w:t xml:space="preserve">, </w:t>
+      </w:r>
+      <w:r>
+        <w:rPr>
+          <w:rFonts w:hAnsi="Times New Roman" w:cs="Times New Roman"/>
+          <w:i/>
+          <w:iCs/>
+          <w:noProof/>
+          <w:lang w:val="en-GB"/>
+        </w:rPr>
+        <w:t>59</w:t>
+      </w:r>
+      <w:r>
+        <w:rPr>
+          <w:rFonts w:hAnsi="Times New Roman" w:cs="Times New Roman"/>
+          <w:noProof/>
+          <w:lang w:val="en-GB"/>
+        </w:rPr>
+        <w:t>(1), 1–13.</w:t>
+      </w:r>
+    </w:p>
+    <w:p>
+      <w:pPr>
         <w:pStyle w:val="NormalWeb"/>
         <w:ind w:left="480" w:hanging="480"/>
       </w:pPr>
@@ -13772,14 +13892,6 @@
     </w:p>
     <w:p>
       <w:pPr>
-        <w:pStyle w:val="NormalWeb"/>
-        <w:rPr>
-          <w:rStyle w:val="Hyperlink"/>
-        </w:rPr>
-      </w:pPr>
-    </w:p>
-    <w:p>
-      <w:pPr>
         <w:widowControl w:val="0"/>
         <w:autoSpaceDE w:val="0"/>
         <w:autoSpaceDN w:val="0"/>
@@ -13787,21 +13899,19 @@
         <w:spacing w:after="180"/>
         <w:ind w:left="480" w:hanging="480"/>
         <w:rPr>
-          <w:rStyle w:val="Hyperlink"/>
-          <w:rFonts w:hAnsi="Times New Roman" w:cs="Times New Roman"/>
-          <w:noProof/>
-          <w:color w:val="auto"/>
-          <w:lang w:val="en-GB"/>
-        </w:rPr>
-      </w:pPr>
-      <w:r>
-        <w:rPr>
           <w:rFonts w:hAnsi="Times New Roman" w:cs="Times New Roman"/>
           <w:noProof/>
           <w:lang w:val="en-GB"/>
         </w:rPr>
+      </w:pPr>
+      <w:r>
+        <w:rPr>
+          <w:rFonts w:hAnsi="Times New Roman" w:cs="Times New Roman"/>
+          <w:noProof/>
+          <w:lang w:val="en-GB"/>
+        </w:rPr>
         <w:lastRenderedPageBreak/>
-        <w:t xml:space="preserve">Larsen, R., Holmern, T., Prager, S. D., Maliti, H., &amp; Røskaft, E. (2009). Using the extended quarter degree grid cell system to unify mapping and sharing of biodiversity data. </w:t>
+        <w:t xml:space="preserve">Lambers, H., Brundrett, M. C., Raven, J. A., &amp; Hopper, S. D. (2010). Plant mineral nutrition in ancient landscapes: high plant species diversity on infertile soils is linked to functional diversity for nutritional strategies. </w:t>
       </w:r>
       <w:r>
         <w:rPr>
@@ -13811,7 +13921,7 @@
           <w:noProof/>
           <w:lang w:val="en-GB"/>
         </w:rPr>
-        <w:t>African Journal of Ecology</w:t>
+        <w:t>Plant and Soil</w:t>
       </w:r>
       <w:r>
         <w:rPr>
@@ -13829,7 +13939,7 @@
           <w:noProof/>
           <w:lang w:val="en-GB"/>
         </w:rPr>
-        <w:t>47</w:t>
+        <w:t>334</w:t>
       </w:r>
       <w:r>
         <w:rPr>
@@ -13837,8 +13947,19 @@
           <w:noProof/>
           <w:lang w:val="en-GB"/>
         </w:rPr>
-        <w:t>(3), 382–392. https://doi.org/10.1111/j.1365-2028.2008.00997.x</w:t>
-      </w:r>
+        <w:t xml:space="preserve">(1–2), 11–31. </w:t>
+      </w:r>
+      <w:hyperlink r:id="rId37" w:history="1">
+        <w:r>
+          <w:rPr>
+            <w:rStyle w:val="Hyperlink"/>
+            <w:rFonts w:hAnsi="Times New Roman" w:cs="Times New Roman"/>
+            <w:noProof/>
+            <w:lang w:val="en-GB"/>
+          </w:rPr>
+          <w:t>https://doi.org/10.1007/s11104-010-0444-9</w:t>
+        </w:r>
+      </w:hyperlink>
     </w:p>
     <w:p>
       <w:pPr>
@@ -13849,18 +13970,20 @@
         <w:spacing w:after="180"/>
         <w:ind w:left="480" w:hanging="480"/>
         <w:rPr>
+          <w:rStyle w:val="Hyperlink"/>
+          <w:rFonts w:hAnsi="Times New Roman" w:cs="Times New Roman"/>
+          <w:noProof/>
+          <w:color w:val="auto"/>
+          <w:lang w:val="en-GB"/>
+        </w:rPr>
+      </w:pPr>
+      <w:r>
+        <w:rPr>
           <w:rFonts w:hAnsi="Times New Roman" w:cs="Times New Roman"/>
           <w:noProof/>
           <w:lang w:val="en-GB"/>
         </w:rPr>
-      </w:pPr>
-      <w:r>
-        <w:rPr>
-          <w:rFonts w:hAnsi="Times New Roman" w:cs="Times New Roman"/>
-          <w:noProof/>
-          <w:lang w:val="en-GB"/>
-        </w:rPr>
-        <w:t xml:space="preserve">Mucina, L., &amp; Rutherford, M. C. (2006). </w:t>
+        <w:t xml:space="preserve">Lambers, H., Shane, M. W., Cramer, M. D., Pearse, S. J., &amp; Veneklaas, E. J. (2006). Root structure and functioning for efficient acquisition of phosphorus: Matching morphological and physiological traits. </w:t>
       </w:r>
       <w:r>
         <w:rPr>
@@ -13870,7 +13993,7 @@
           <w:noProof/>
           <w:lang w:val="en-GB"/>
         </w:rPr>
-        <w:t>The vegetation of South Africa, Lesotho and Swaziland.</w:t>
+        <w:t>Annals of Botany</w:t>
       </w:r>
       <w:r>
         <w:rPr>
@@ -13878,11 +14001,153 @@
           <w:noProof/>
           <w:lang w:val="en-GB"/>
         </w:rPr>
-        <w:t xml:space="preserve"> South African National Biodiversity Institute.</w:t>
-      </w:r>
+        <w:t xml:space="preserve">, </w:t>
+      </w:r>
+      <w:r>
+        <w:rPr>
+          <w:rFonts w:hAnsi="Times New Roman" w:cs="Times New Roman"/>
+          <w:i/>
+          <w:iCs/>
+          <w:noProof/>
+          <w:lang w:val="en-GB"/>
+        </w:rPr>
+        <w:t>98</w:t>
+      </w:r>
+      <w:r>
+        <w:rPr>
+          <w:rFonts w:hAnsi="Times New Roman" w:cs="Times New Roman"/>
+          <w:noProof/>
+          <w:lang w:val="en-GB"/>
+        </w:rPr>
+        <w:t xml:space="preserve">(4), 693–713. </w:t>
+      </w:r>
+      <w:hyperlink r:id="rId38" w:history="1">
+        <w:r>
+          <w:rPr>
+            <w:rStyle w:val="Hyperlink"/>
+            <w:rFonts w:hAnsi="Times New Roman" w:cs="Times New Roman"/>
+            <w:noProof/>
+            <w:lang w:val="en-GB"/>
+          </w:rPr>
+          <w:t>https://doi.org/10.1093/aob/mcl114</w:t>
+        </w:r>
+      </w:hyperlink>
     </w:p>
     <w:p>
       <w:pPr>
+        <w:widowControl w:val="0"/>
+        <w:autoSpaceDE w:val="0"/>
+        <w:autoSpaceDN w:val="0"/>
+        <w:adjustRightInd w:val="0"/>
+        <w:spacing w:after="180"/>
+        <w:ind w:left="480" w:hanging="480"/>
+        <w:rPr>
+          <w:rStyle w:val="Hyperlink"/>
+          <w:rFonts w:hAnsi="Times New Roman" w:cs="Times New Roman"/>
+          <w:noProof/>
+          <w:color w:val="auto"/>
+          <w:lang w:val="en-GB"/>
+        </w:rPr>
+      </w:pPr>
+      <w:r>
+        <w:rPr>
+          <w:rFonts w:hAnsi="Times New Roman" w:cs="Times New Roman"/>
+          <w:noProof/>
+          <w:lang w:val="en-GB"/>
+        </w:rPr>
+        <w:t xml:space="preserve">Larsen, R., Holmern, T., Prager, S. D., Maliti, H., &amp; Røskaft, E. (2009). Using the extended quarter degree grid cell system to unify mapping and sharing of biodiversity data. </w:t>
+      </w:r>
+      <w:r>
+        <w:rPr>
+          <w:rFonts w:hAnsi="Times New Roman" w:cs="Times New Roman"/>
+          <w:i/>
+          <w:iCs/>
+          <w:noProof/>
+          <w:lang w:val="en-GB"/>
+        </w:rPr>
+        <w:t>African Journal of Ecology</w:t>
+      </w:r>
+      <w:r>
+        <w:rPr>
+          <w:rFonts w:hAnsi="Times New Roman" w:cs="Times New Roman"/>
+          <w:noProof/>
+          <w:lang w:val="en-GB"/>
+        </w:rPr>
+        <w:t xml:space="preserve">, </w:t>
+      </w:r>
+      <w:r>
+        <w:rPr>
+          <w:rFonts w:hAnsi="Times New Roman" w:cs="Times New Roman"/>
+          <w:i/>
+          <w:iCs/>
+          <w:noProof/>
+          <w:lang w:val="en-GB"/>
+        </w:rPr>
+        <w:t>47</w:t>
+      </w:r>
+      <w:r>
+        <w:rPr>
+          <w:rFonts w:hAnsi="Times New Roman" w:cs="Times New Roman"/>
+          <w:noProof/>
+          <w:lang w:val="en-GB"/>
+        </w:rPr>
+        <w:t xml:space="preserve">(3), 382–392. </w:t>
+      </w:r>
+      <w:hyperlink r:id="rId39" w:history="1">
+        <w:r>
+          <w:rPr>
+            <w:rStyle w:val="Hyperlink"/>
+            <w:rFonts w:hAnsi="Times New Roman" w:cs="Times New Roman"/>
+            <w:noProof/>
+            <w:lang w:val="en-GB"/>
+          </w:rPr>
+          <w:t>https://doi.org/10.1111/j.1365-2028.2008.00997.x</w:t>
+        </w:r>
+      </w:hyperlink>
+    </w:p>
+    <w:p>
+      <w:pPr>
+        <w:widowControl w:val="0"/>
+        <w:autoSpaceDE w:val="0"/>
+        <w:autoSpaceDN w:val="0"/>
+        <w:adjustRightInd w:val="0"/>
+        <w:spacing w:after="180"/>
+        <w:ind w:left="480" w:hanging="480"/>
+        <w:rPr>
+          <w:rFonts w:hAnsi="Times New Roman" w:cs="Times New Roman"/>
+          <w:noProof/>
+          <w:lang w:val="en-GB"/>
+        </w:rPr>
+      </w:pPr>
+      <w:r>
+        <w:rPr>
+          <w:rFonts w:hAnsi="Times New Roman" w:cs="Times New Roman"/>
+          <w:noProof/>
+          <w:lang w:val="en-GB"/>
+        </w:rPr>
+        <w:t xml:space="preserve">Mucina, L., &amp; Rutherford, M. C. (2006). </w:t>
+      </w:r>
+      <w:r>
+        <w:rPr>
+          <w:rFonts w:hAnsi="Times New Roman" w:cs="Times New Roman"/>
+          <w:i/>
+          <w:iCs/>
+          <w:noProof/>
+          <w:lang w:val="en-GB"/>
+        </w:rPr>
+        <w:t>The vegetation of South Africa, Lesotho and Swaziland.</w:t>
+      </w:r>
+      <w:r>
+        <w:rPr>
+          <w:rFonts w:hAnsi="Times New Roman" w:cs="Times New Roman"/>
+          <w:noProof/>
+          <w:lang w:val="en-GB"/>
+        </w:rPr>
+        <w:t xml:space="preserve"> South African National Biodiversity Institute.</w:t>
+      </w:r>
+    </w:p>
+    <w:p>
+      <w:pPr>
         <w:pStyle w:val="NormalWeb"/>
         <w:ind w:left="480" w:hanging="480"/>
       </w:pPr>
@@ -13961,7 +14226,7 @@
       <w:r>
         <w:t xml:space="preserve"> </w:t>
       </w:r>
-      <w:hyperlink r:id="rId37" w:history="1">
+      <w:hyperlink r:id="rId40" w:history="1">
         <w:r>
           <w:rPr>
             <w:rStyle w:val="Hyperlink"/>
@@ -14068,7 +14333,7 @@
       <w:r>
         <w:t xml:space="preserve"> </w:t>
       </w:r>
-      <w:hyperlink r:id="rId38" w:history="1">
+      <w:hyperlink r:id="rId41" w:history="1">
         <w:r>
           <w:rPr>
             <w:rStyle w:val="Hyperlink"/>
@@ -14138,6 +14403,65 @@
     </w:p>
     <w:p>
       <w:pPr>
+        <w:widowControl w:val="0"/>
+        <w:autoSpaceDE w:val="0"/>
+        <w:autoSpaceDN w:val="0"/>
+        <w:adjustRightInd w:val="0"/>
+        <w:spacing w:after="180"/>
+        <w:ind w:left="480" w:hanging="480"/>
+        <w:rPr>
+          <w:rFonts w:hAnsi="Times New Roman" w:cs="Times New Roman"/>
+          <w:noProof/>
+          <w:lang w:val="en-GB"/>
+        </w:rPr>
+      </w:pPr>
+      <w:r>
+        <w:rPr>
+          <w:rFonts w:hAnsi="Times New Roman" w:cs="Times New Roman"/>
+          <w:noProof/>
+          <w:lang w:val="en-GB"/>
+        </w:rPr>
+        <w:t xml:space="preserve">Shane, M. W., Cramer, M. D., &amp; Lambers, H. (2008). Root of edaphically controlled Proteaceae turnover on the Agulhas Plain, South Africa: phosphate uptake regulation and growth. </w:t>
+      </w:r>
+      <w:r>
+        <w:rPr>
+          <w:rFonts w:hAnsi="Times New Roman" w:cs="Times New Roman"/>
+          <w:i/>
+          <w:iCs/>
+          <w:noProof/>
+          <w:lang w:val="en-GB"/>
+        </w:rPr>
+        <w:t>Plant, Cell &amp; Environment</w:t>
+      </w:r>
+      <w:r>
+        <w:rPr>
+          <w:rFonts w:hAnsi="Times New Roman" w:cs="Times New Roman"/>
+          <w:noProof/>
+          <w:lang w:val="en-GB"/>
+        </w:rPr>
+        <w:t xml:space="preserve">, </w:t>
+      </w:r>
+      <w:r>
+        <w:rPr>
+          <w:rFonts w:hAnsi="Times New Roman" w:cs="Times New Roman"/>
+          <w:i/>
+          <w:iCs/>
+          <w:noProof/>
+          <w:lang w:val="en-GB"/>
+        </w:rPr>
+        <w:t>31</w:t>
+      </w:r>
+      <w:r>
+        <w:rPr>
+          <w:rFonts w:hAnsi="Times New Roman" w:cs="Times New Roman"/>
+          <w:noProof/>
+          <w:lang w:val="en-GB"/>
+        </w:rPr>
+        <w:t>(12), 1825–1833.</w:t>
+      </w:r>
+    </w:p>
+    <w:p>
+      <w:pPr>
         <w:rPr>
           <w:rStyle w:val="Hyperlink"/>
         </w:rPr>
@@ -14154,7 +14478,7 @@
       <w:r>
         <w:t xml:space="preserve">. </w:t>
       </w:r>
-      <w:hyperlink r:id="rId39" w:history="1">
+      <w:hyperlink r:id="rId42" w:history="1">
         <w:r>
           <w:rPr>
             <w:rStyle w:val="Hyperlink"/>
@@ -14221,7 +14545,7 @@
         </w:rPr>
         <w:t xml:space="preserve">(43), 1686. </w:t>
       </w:r>
-      <w:hyperlink r:id="rId40" w:history="1">
+      <w:hyperlink r:id="rId43" w:history="1">
         <w:r>
           <w:rPr>
             <w:rStyle w:val="Hyperlink"/>
@@ -14234,7 +14558,7 @@
       </w:hyperlink>
     </w:p>
     <w:sectPr>
-      <w:footerReference w:type="default" r:id="rId41"/>
+      <w:footerReference w:type="default" r:id="rId44"/>
       <w:pgSz w:w="12240" w:h="15840" w:code="1"/>
       <w:pgMar w:top="709" w:right="1440" w:bottom="1440" w:left="1440" w:header="720" w:footer="720" w:gutter="0"/>
       <w:lnNumType w:countBy="1" w:restart="continuous"/>

</xml_diff>